<commit_message>
Added elements to ADD/EDIT EVENT form
</commit_message>
<xml_diff>
--- a/FindSeatTime.docx
+++ b/FindSeatTime.docx
@@ -1874,7 +1874,16 @@
           <w:sz w:val="18"/>
           <w:szCs w:val="18"/>
         </w:rPr>
-        <w:t>imageUrl:</w:t>
+        <w:t>eventImage</w:t>
+      </w:r>
+      <w:r>
+        <w:rPr>
+          <w:rFonts w:ascii="Menlo" w:eastAsia="Times New Roman" w:hAnsi="Menlo" w:cs="Menlo"/>
+          <w:color w:val="9CDCFE"/>
+          <w:sz w:val="18"/>
+          <w:szCs w:val="18"/>
+        </w:rPr>
+        <w:t>:</w:t>
       </w:r>
     </w:p>
     <w:p>
@@ -2267,6 +2276,45 @@
           <w:szCs w:val="32"/>
         </w:rPr>
       </w:pPr>
+    </w:p>
+    <w:p>
+      <w:pPr>
+        <w:rPr>
+          <w:b/>
+          <w:bCs/>
+          <w:sz w:val="32"/>
+          <w:szCs w:val="32"/>
+        </w:rPr>
+      </w:pPr>
+      <w:r>
+        <w:rPr>
+          <w:b/>
+          <w:bCs/>
+          <w:sz w:val="32"/>
+          <w:szCs w:val="32"/>
+        </w:rPr>
+        <w:t xml:space="preserve">  </w:t>
+      </w:r>
+    </w:p>
+    <w:p>
+      <w:pPr>
+        <w:rPr>
+          <w:b/>
+          <w:bCs/>
+          <w:sz w:val="32"/>
+          <w:szCs w:val="32"/>
+        </w:rPr>
+      </w:pPr>
+      <w:r>
+        <w:rPr>
+          <w:rFonts w:ascii="Calibri" w:hAnsi="Calibri"/>
+          <w:b/>
+          <w:bCs/>
+          <w:sz w:val="32"/>
+          <w:szCs w:val="32"/>
+        </w:rPr>
+        <w:t>—</w:t>
+      </w:r>
     </w:p>
     <w:sectPr>
       <w:pgSz w:w="12240" w:h="15840"/>

</xml_diff>

<commit_message>
Added BackEnd with Express. Events and club routes were implemented.  Also added Google Geocoding API to convert address to coordinates
</commit_message>
<xml_diff>
--- a/FindSeatTime.docx
+++ b/FindSeatTime.docx
@@ -226,19 +226,13 @@
     </w:p>
     <w:p>
       <w:r>
-        <w:t>POST: /</w:t>
-      </w:r>
-      <w:r>
-        <w:t>event</w:t>
+        <w:t>POST: /event</w:t>
       </w:r>
       <w:r>
         <w:t>s</w:t>
       </w:r>
       <w:r>
-        <w:t>/</w:t>
-      </w:r>
-      <w:r>
-        <w:t xml:space="preserve"> </w:t>
+        <w:t xml:space="preserve">/ </w:t>
       </w:r>
       <w:r>
         <w:sym w:font="Wingdings" w:char="F0E8"/>
@@ -256,10 +250,7 @@
         </w:numPr>
       </w:pPr>
       <w:r>
-        <w:t>Create</w:t>
-      </w:r>
-      <w:r>
-        <w:t xml:space="preserve"> a user table for the event</w:t>
+        <w:t>Create a user table for the event</w:t>
       </w:r>
     </w:p>
     <w:p>
@@ -1103,6 +1094,9 @@
     </w:p>
     <w:p>
       <w:r>
+        <w:rPr>
+          <w:noProof/>
+        </w:rPr>
         <w:lastRenderedPageBreak/>
         <w:drawing>
           <wp:inline distT="0" distB="0" distL="0" distR="0" wp14:anchorId="3189745C" wp14:editId="63E8A892">
@@ -1143,6 +1137,9 @@
     </w:p>
     <w:p>
       <w:r>
+        <w:rPr>
+          <w:noProof/>
+        </w:rPr>
         <w:lastRenderedPageBreak/>
         <w:drawing>
           <wp:inline distT="0" distB="0" distL="0" distR="0" wp14:anchorId="6A4B54D4" wp14:editId="1D72682A">
@@ -1183,6 +1180,9 @@
     </w:p>
     <w:p>
       <w:r>
+        <w:rPr>
+          <w:noProof/>
+        </w:rPr>
         <w:lastRenderedPageBreak/>
         <w:drawing>
           <wp:inline distT="0" distB="0" distL="0" distR="0" wp14:anchorId="25F9464F" wp14:editId="41792002">
@@ -1223,6 +1223,9 @@
     </w:p>
     <w:p>
       <w:r>
+        <w:rPr>
+          <w:noProof/>
+        </w:rPr>
         <w:drawing>
           <wp:inline distT="0" distB="0" distL="0" distR="0" wp14:anchorId="452F2A1C" wp14:editId="4ADB40BB">
             <wp:extent cx="5943600" cy="1871980"/>
@@ -1262,6 +1265,9 @@
     </w:p>
     <w:p>
       <w:r>
+        <w:rPr>
+          <w:noProof/>
+        </w:rPr>
         <w:lastRenderedPageBreak/>
         <w:drawing>
           <wp:inline distT="0" distB="0" distL="0" distR="0" wp14:anchorId="6C876BC2" wp14:editId="450A9374">
@@ -2293,28 +2299,449 @@
           <w:sz w:val="32"/>
           <w:szCs w:val="32"/>
         </w:rPr>
-        <w:t xml:space="preserve">  </w:t>
-      </w:r>
-    </w:p>
-    <w:p>
-      <w:pPr>
-        <w:rPr>
-          <w:b/>
-          <w:bCs/>
-          <w:sz w:val="32"/>
-          <w:szCs w:val="32"/>
-        </w:rPr>
-      </w:pPr>
-      <w:r>
-        <w:rPr>
-          <w:rFonts w:ascii="Calibri" w:hAnsi="Calibri"/>
-          <w:b/>
-          <w:bCs/>
-          <w:sz w:val="32"/>
-          <w:szCs w:val="32"/>
-        </w:rPr>
-        <w:t>—</w:t>
-      </w:r>
+        <w:t>Backend API</w:t>
+      </w:r>
+    </w:p>
+    <w:p>
+      <w:pPr>
+        <w:rPr>
+          <w:b/>
+          <w:bCs/>
+          <w:sz w:val="32"/>
+          <w:szCs w:val="32"/>
+        </w:rPr>
+      </w:pPr>
+    </w:p>
+    <w:p>
+      <w:pPr>
+        <w:rPr>
+          <w:b/>
+          <w:bCs/>
+          <w:sz w:val="32"/>
+          <w:szCs w:val="32"/>
+        </w:rPr>
+      </w:pPr>
+      <w:r>
+        <w:rPr>
+          <w:b/>
+          <w:bCs/>
+          <w:sz w:val="32"/>
+          <w:szCs w:val="32"/>
+        </w:rPr>
+        <w:t xml:space="preserve">Events: </w:t>
+      </w:r>
+    </w:p>
+    <w:p>
+      <w:pPr>
+        <w:rPr>
+          <w:b/>
+          <w:bCs/>
+          <w:sz w:val="32"/>
+          <w:szCs w:val="32"/>
+        </w:rPr>
+      </w:pPr>
+      <w:r>
+        <w:rPr>
+          <w:b/>
+          <w:bCs/>
+          <w:sz w:val="32"/>
+          <w:szCs w:val="32"/>
+        </w:rPr>
+        <w:t>/api/events/</w:t>
+      </w:r>
+    </w:p>
+    <w:p>
+      <w:pPr>
+        <w:rPr>
+          <w:b/>
+          <w:bCs/>
+          <w:sz w:val="32"/>
+          <w:szCs w:val="32"/>
+        </w:rPr>
+      </w:pPr>
+      <w:r>
+        <w:rPr>
+          <w:b/>
+          <w:bCs/>
+          <w:sz w:val="32"/>
+          <w:szCs w:val="32"/>
+        </w:rPr>
+        <w:t xml:space="preserve">GET: ../club/:cid </w:t>
+      </w:r>
+      <w:r>
+        <w:rPr>
+          <w:b/>
+          <w:bCs/>
+          <w:sz w:val="32"/>
+          <w:szCs w:val="32"/>
+        </w:rPr>
+        <w:sym w:font="Wingdings" w:char="F0E8"/>
+      </w:r>
+      <w:r>
+        <w:rPr>
+          <w:b/>
+          <w:bCs/>
+          <w:sz w:val="32"/>
+          <w:szCs w:val="32"/>
+        </w:rPr>
+        <w:t xml:space="preserve"> </w:t>
+      </w:r>
+      <w:r>
+        <w:rPr>
+          <w:b/>
+          <w:bCs/>
+          <w:sz w:val="32"/>
+          <w:szCs w:val="32"/>
+        </w:rPr>
+        <w:t>Read</w:t>
+      </w:r>
+      <w:r>
+        <w:rPr>
+          <w:b/>
+          <w:bCs/>
+          <w:sz w:val="32"/>
+          <w:szCs w:val="32"/>
+        </w:rPr>
+        <w:t xml:space="preserve"> all events for a club</w:t>
+      </w:r>
+    </w:p>
+    <w:p>
+      <w:pPr>
+        <w:rPr>
+          <w:b/>
+          <w:bCs/>
+          <w:sz w:val="32"/>
+          <w:szCs w:val="32"/>
+        </w:rPr>
+      </w:pPr>
+      <w:r>
+        <w:rPr>
+          <w:b/>
+          <w:bCs/>
+          <w:sz w:val="32"/>
+          <w:szCs w:val="32"/>
+        </w:rPr>
+        <w:t xml:space="preserve">GET: ../user/:uid </w:t>
+      </w:r>
+      <w:r>
+        <w:rPr>
+          <w:b/>
+          <w:bCs/>
+          <w:sz w:val="32"/>
+          <w:szCs w:val="32"/>
+        </w:rPr>
+        <w:sym w:font="Wingdings" w:char="F0E8"/>
+      </w:r>
+      <w:r>
+        <w:rPr>
+          <w:b/>
+          <w:bCs/>
+          <w:sz w:val="32"/>
+          <w:szCs w:val="32"/>
+        </w:rPr>
+        <w:t xml:space="preserve"> </w:t>
+      </w:r>
+      <w:r>
+        <w:rPr>
+          <w:b/>
+          <w:bCs/>
+          <w:sz w:val="32"/>
+          <w:szCs w:val="32"/>
+        </w:rPr>
+        <w:t>Read</w:t>
+      </w:r>
+      <w:r>
+        <w:rPr>
+          <w:b/>
+          <w:bCs/>
+          <w:sz w:val="32"/>
+          <w:szCs w:val="32"/>
+        </w:rPr>
+        <w:t xml:space="preserve"> all events for a user</w:t>
+      </w:r>
+    </w:p>
+    <w:p>
+      <w:pPr>
+        <w:rPr>
+          <w:b/>
+          <w:bCs/>
+          <w:sz w:val="32"/>
+          <w:szCs w:val="32"/>
+        </w:rPr>
+      </w:pPr>
+      <w:r>
+        <w:rPr>
+          <w:b/>
+          <w:bCs/>
+          <w:sz w:val="32"/>
+          <w:szCs w:val="32"/>
+        </w:rPr>
+        <w:t xml:space="preserve">GET: ../eid </w:t>
+      </w:r>
+      <w:r>
+        <w:rPr>
+          <w:b/>
+          <w:bCs/>
+          <w:sz w:val="32"/>
+          <w:szCs w:val="32"/>
+        </w:rPr>
+        <w:sym w:font="Wingdings" w:char="F0E8"/>
+      </w:r>
+      <w:r>
+        <w:rPr>
+          <w:b/>
+          <w:bCs/>
+          <w:sz w:val="32"/>
+          <w:szCs w:val="32"/>
+        </w:rPr>
+        <w:t xml:space="preserve"> </w:t>
+      </w:r>
+      <w:r>
+        <w:rPr>
+          <w:b/>
+          <w:bCs/>
+          <w:sz w:val="32"/>
+          <w:szCs w:val="32"/>
+        </w:rPr>
+        <w:t>Read</w:t>
+      </w:r>
+      <w:r>
+        <w:rPr>
+          <w:b/>
+          <w:bCs/>
+          <w:sz w:val="32"/>
+          <w:szCs w:val="32"/>
+        </w:rPr>
+        <w:t xml:space="preserve"> a specific event</w:t>
+      </w:r>
+    </w:p>
+    <w:p>
+      <w:pPr>
+        <w:rPr>
+          <w:b/>
+          <w:bCs/>
+          <w:sz w:val="32"/>
+          <w:szCs w:val="32"/>
+        </w:rPr>
+      </w:pPr>
+      <w:r>
+        <w:rPr>
+          <w:b/>
+          <w:bCs/>
+          <w:sz w:val="32"/>
+          <w:szCs w:val="32"/>
+        </w:rPr>
+        <w:t xml:space="preserve">POST: ../ </w:t>
+      </w:r>
+      <w:r>
+        <w:rPr>
+          <w:b/>
+          <w:bCs/>
+          <w:sz w:val="32"/>
+          <w:szCs w:val="32"/>
+        </w:rPr>
+        <w:sym w:font="Wingdings" w:char="F0E8"/>
+      </w:r>
+      <w:r>
+        <w:rPr>
+          <w:b/>
+          <w:bCs/>
+          <w:sz w:val="32"/>
+          <w:szCs w:val="32"/>
+        </w:rPr>
+        <w:t xml:space="preserve"> Create an event</w:t>
+      </w:r>
+    </w:p>
+    <w:p>
+      <w:pPr>
+        <w:rPr>
+          <w:b/>
+          <w:bCs/>
+          <w:sz w:val="32"/>
+          <w:szCs w:val="32"/>
+        </w:rPr>
+      </w:pPr>
+      <w:r>
+        <w:rPr>
+          <w:b/>
+          <w:bCs/>
+          <w:sz w:val="32"/>
+          <w:szCs w:val="32"/>
+        </w:rPr>
+        <w:t xml:space="preserve">DELETE: ../eid </w:t>
+      </w:r>
+      <w:r>
+        <w:rPr>
+          <w:b/>
+          <w:bCs/>
+          <w:sz w:val="32"/>
+          <w:szCs w:val="32"/>
+        </w:rPr>
+        <w:sym w:font="Wingdings" w:char="F0E8"/>
+      </w:r>
+      <w:r>
+        <w:rPr>
+          <w:b/>
+          <w:bCs/>
+          <w:sz w:val="32"/>
+          <w:szCs w:val="32"/>
+        </w:rPr>
+        <w:t xml:space="preserve"> Delete an event</w:t>
+      </w:r>
+    </w:p>
+    <w:p>
+      <w:pPr>
+        <w:rPr>
+          <w:b/>
+          <w:bCs/>
+          <w:sz w:val="32"/>
+          <w:szCs w:val="32"/>
+        </w:rPr>
+      </w:pPr>
+      <w:r>
+        <w:rPr>
+          <w:b/>
+          <w:bCs/>
+          <w:sz w:val="32"/>
+          <w:szCs w:val="32"/>
+        </w:rPr>
+        <w:t xml:space="preserve">Update: ../eid </w:t>
+      </w:r>
+      <w:r>
+        <w:rPr>
+          <w:b/>
+          <w:bCs/>
+          <w:sz w:val="32"/>
+          <w:szCs w:val="32"/>
+        </w:rPr>
+        <w:sym w:font="Wingdings" w:char="F0E8"/>
+      </w:r>
+      <w:r>
+        <w:rPr>
+          <w:b/>
+          <w:bCs/>
+          <w:sz w:val="32"/>
+          <w:szCs w:val="32"/>
+        </w:rPr>
+        <w:t xml:space="preserve"> Update an event</w:t>
+      </w:r>
+    </w:p>
+    <w:p>
+      <w:pPr>
+        <w:rPr>
+          <w:b/>
+          <w:bCs/>
+          <w:sz w:val="32"/>
+          <w:szCs w:val="32"/>
+        </w:rPr>
+      </w:pPr>
+    </w:p>
+    <w:p>
+      <w:pPr>
+        <w:rPr>
+          <w:b/>
+          <w:bCs/>
+          <w:sz w:val="32"/>
+          <w:szCs w:val="32"/>
+        </w:rPr>
+      </w:pPr>
+      <w:r>
+        <w:rPr>
+          <w:b/>
+          <w:bCs/>
+          <w:sz w:val="32"/>
+          <w:szCs w:val="32"/>
+        </w:rPr>
+        <w:t>/api/clubs</w:t>
+      </w:r>
+    </w:p>
+    <w:p>
+      <w:pPr>
+        <w:rPr>
+          <w:b/>
+          <w:bCs/>
+          <w:sz w:val="32"/>
+          <w:szCs w:val="32"/>
+        </w:rPr>
+      </w:pPr>
+      <w:r>
+        <w:rPr>
+          <w:b/>
+          <w:bCs/>
+          <w:sz w:val="32"/>
+          <w:szCs w:val="32"/>
+        </w:rPr>
+        <w:t>GET: ../cid</w:t>
+      </w:r>
+    </w:p>
+    <w:p>
+      <w:pPr>
+        <w:rPr>
+          <w:b/>
+          <w:bCs/>
+          <w:sz w:val="32"/>
+          <w:szCs w:val="32"/>
+        </w:rPr>
+      </w:pPr>
+    </w:p>
+    <w:p>
+      <w:pPr>
+        <w:rPr>
+          <w:b/>
+          <w:bCs/>
+          <w:sz w:val="32"/>
+          <w:szCs w:val="32"/>
+        </w:rPr>
+      </w:pPr>
+      <w:r>
+        <w:rPr>
+          <w:b/>
+          <w:bCs/>
+          <w:sz w:val="32"/>
+          <w:szCs w:val="32"/>
+        </w:rPr>
+        <w:t>/api/users</w:t>
+      </w:r>
+    </w:p>
+    <w:p>
+      <w:pPr>
+        <w:rPr>
+          <w:b/>
+          <w:bCs/>
+          <w:sz w:val="32"/>
+          <w:szCs w:val="32"/>
+        </w:rPr>
+      </w:pPr>
+      <w:r>
+        <w:rPr>
+          <w:b/>
+          <w:bCs/>
+          <w:sz w:val="32"/>
+          <w:szCs w:val="32"/>
+        </w:rPr>
+        <w:lastRenderedPageBreak/>
+        <w:t>GET: ../uid</w:t>
+      </w:r>
+    </w:p>
+    <w:p>
+      <w:pPr>
+        <w:rPr>
+          <w:b/>
+          <w:bCs/>
+          <w:sz w:val="32"/>
+          <w:szCs w:val="32"/>
+        </w:rPr>
+      </w:pPr>
+    </w:p>
+    <w:p>
+      <w:pPr>
+        <w:rPr>
+          <w:b/>
+          <w:bCs/>
+          <w:sz w:val="32"/>
+          <w:szCs w:val="32"/>
+        </w:rPr>
+      </w:pPr>
     </w:p>
     <w:sectPr>
       <w:pgSz w:w="12240" w:h="15840"/>

</xml_diff>

<commit_message>
Finished Club login/logout implementation
</commit_message>
<xml_diff>
--- a/FindSeatTime.docx
+++ b/FindSeatTime.docx
@@ -2292,15 +2292,16 @@
           <w:szCs w:val="32"/>
         </w:rPr>
       </w:pPr>
-      <w:r>
+    </w:p>
+    <w:p>
+      <w:pPr>
         <w:rPr>
           <w:b/>
           <w:bCs/>
           <w:sz w:val="32"/>
           <w:szCs w:val="32"/>
         </w:rPr>
-        <w:t>Backend API</w:t>
-      </w:r>
+      </w:pPr>
     </w:p>
     <w:p>
       <w:pPr>
@@ -2321,15 +2322,16 @@
           <w:szCs w:val="32"/>
         </w:rPr>
       </w:pPr>
-      <w:r>
+    </w:p>
+    <w:p>
+      <w:pPr>
         <w:rPr>
           <w:b/>
           <w:bCs/>
           <w:sz w:val="32"/>
           <w:szCs w:val="32"/>
         </w:rPr>
-        <w:t xml:space="preserve">Events: </w:t>
-      </w:r>
+      </w:pPr>
     </w:p>
     <w:p>
       <w:pPr>
@@ -2340,15 +2342,16 @@
           <w:szCs w:val="32"/>
         </w:rPr>
       </w:pPr>
-      <w:r>
+    </w:p>
+    <w:p>
+      <w:pPr>
         <w:rPr>
           <w:b/>
           <w:bCs/>
           <w:sz w:val="32"/>
           <w:szCs w:val="32"/>
         </w:rPr>
-        <w:t>/api/events/</w:t>
-      </w:r>
+      </w:pPr>
     </w:p>
     <w:p>
       <w:pPr>
@@ -2359,51 +2362,56 @@
           <w:szCs w:val="32"/>
         </w:rPr>
       </w:pPr>
-      <w:r>
+    </w:p>
+    <w:p>
+      <w:pPr>
         <w:rPr>
           <w:b/>
           <w:bCs/>
           <w:sz w:val="32"/>
           <w:szCs w:val="32"/>
         </w:rPr>
-        <w:t xml:space="preserve">GET: ../club/:cid </w:t>
-      </w:r>
-      <w:r>
+      </w:pPr>
+    </w:p>
+    <w:p>
+      <w:pPr>
         <w:rPr>
           <w:b/>
           <w:bCs/>
           <w:sz w:val="32"/>
           <w:szCs w:val="32"/>
         </w:rPr>
-        <w:sym w:font="Wingdings" w:char="F0E8"/>
-      </w:r>
-      <w:r>
+      </w:pPr>
+    </w:p>
+    <w:p>
+      <w:pPr>
         <w:rPr>
           <w:b/>
           <w:bCs/>
           <w:sz w:val="32"/>
           <w:szCs w:val="32"/>
         </w:rPr>
-        <w:t xml:space="preserve"> </w:t>
-      </w:r>
-      <w:r>
+      </w:pPr>
+    </w:p>
+    <w:p>
+      <w:pPr>
         <w:rPr>
           <w:b/>
           <w:bCs/>
           <w:sz w:val="32"/>
           <w:szCs w:val="32"/>
         </w:rPr>
-        <w:t>Read</w:t>
-      </w:r>
-      <w:r>
+      </w:pPr>
+    </w:p>
+    <w:p>
+      <w:pPr>
         <w:rPr>
           <w:b/>
           <w:bCs/>
           <w:sz w:val="32"/>
           <w:szCs w:val="32"/>
         </w:rPr>
-        <w:t xml:space="preserve"> all events for a club</w:t>
-      </w:r>
+      </w:pPr>
     </w:p>
     <w:p>
       <w:pPr>
@@ -2414,50 +2422,2458 @@
           <w:szCs w:val="32"/>
         </w:rPr>
       </w:pPr>
-      <w:r>
+    </w:p>
+    <w:p>
+      <w:pPr>
         <w:rPr>
           <w:b/>
           <w:bCs/>
           <w:sz w:val="32"/>
           <w:szCs w:val="32"/>
         </w:rPr>
-        <w:t xml:space="preserve">GET: ../user/:uid </w:t>
-      </w:r>
-      <w:r>
+      </w:pPr>
+    </w:p>
+    <w:p>
+      <w:pPr>
         <w:rPr>
           <w:b/>
           <w:bCs/>
           <w:sz w:val="32"/>
           <w:szCs w:val="32"/>
-        </w:rPr>
-        <w:sym w:font="Wingdings" w:char="F0E8"/>
-      </w:r>
+          <w:u w:val="single"/>
+        </w:rPr>
+      </w:pPr>
       <w:r>
         <w:rPr>
           <w:b/>
           <w:bCs/>
           <w:sz w:val="32"/>
           <w:szCs w:val="32"/>
+          <w:u w:val="single"/>
+        </w:rPr>
+        <w:lastRenderedPageBreak/>
+        <w:t>Login/Logout mechanism</w:t>
+      </w:r>
+    </w:p>
+    <w:p>
+      <w:r>
+        <w:t xml:space="preserve">When club login, </w:t>
+      </w:r>
+      <w:r>
+        <w:t>B</w:t>
+      </w:r>
+      <w:r>
+        <w:t>ackend generates jwt and set expiration time in 24h</w:t>
+      </w:r>
+    </w:p>
+    <w:p>
+      <w:r>
+        <w:t xml:space="preserve">clubsController.js </w:t>
+      </w:r>
+      <w:proofErr w:type="spellStart"/>
+      <w:r>
+        <w:t>loginClub</w:t>
+      </w:r>
+      <w:proofErr w:type="spellEnd"/>
+      <w:r>
+        <w:t>()</w:t>
+      </w:r>
+    </w:p>
+    <w:p>
+      <w:pPr>
+        <w:shd w:val="clear" w:color="auto" w:fill="1E1E1E"/>
+        <w:spacing w:line="270" w:lineRule="atLeast"/>
+        <w:rPr>
+          <w:rFonts w:ascii="Menlo" w:eastAsia="Times New Roman" w:hAnsi="Menlo" w:cs="Menlo"/>
+          <w:color w:val="D4D4D4"/>
+          <w:sz w:val="18"/>
+          <w:szCs w:val="18"/>
+        </w:rPr>
+      </w:pPr>
+      <w:r>
+        <w:rPr>
+          <w:rFonts w:ascii="Menlo" w:eastAsia="Times New Roman" w:hAnsi="Menlo" w:cs="Menlo"/>
+          <w:color w:val="9CDCFE"/>
+          <w:sz w:val="18"/>
+          <w:szCs w:val="18"/>
+        </w:rPr>
+        <w:t>token</w:t>
+      </w:r>
+      <w:r>
+        <w:rPr>
+          <w:rFonts w:ascii="Menlo" w:eastAsia="Times New Roman" w:hAnsi="Menlo" w:cs="Menlo"/>
+          <w:color w:val="D4D4D4"/>
+          <w:sz w:val="18"/>
+          <w:szCs w:val="18"/>
+        </w:rPr>
+        <w:t xml:space="preserve"> = </w:t>
+      </w:r>
+      <w:proofErr w:type="spellStart"/>
+      <w:r>
+        <w:rPr>
+          <w:rFonts w:ascii="Menlo" w:eastAsia="Times New Roman" w:hAnsi="Menlo" w:cs="Menlo"/>
+          <w:color w:val="4FC1FF"/>
+          <w:sz w:val="18"/>
+          <w:szCs w:val="18"/>
+        </w:rPr>
+        <w:t>jwt</w:t>
+      </w:r>
+      <w:r>
+        <w:rPr>
+          <w:rFonts w:ascii="Menlo" w:eastAsia="Times New Roman" w:hAnsi="Menlo" w:cs="Menlo"/>
+          <w:color w:val="D4D4D4"/>
+          <w:sz w:val="18"/>
+          <w:szCs w:val="18"/>
+        </w:rPr>
+        <w:t>.</w:t>
+      </w:r>
+      <w:r>
+        <w:rPr>
+          <w:rFonts w:ascii="Menlo" w:eastAsia="Times New Roman" w:hAnsi="Menlo" w:cs="Menlo"/>
+          <w:color w:val="DCDCAA"/>
+          <w:sz w:val="18"/>
+          <w:szCs w:val="18"/>
+        </w:rPr>
+        <w:t>sign</w:t>
+      </w:r>
+      <w:proofErr w:type="spellEnd"/>
+      <w:r>
+        <w:rPr>
+          <w:rFonts w:ascii="Menlo" w:eastAsia="Times New Roman" w:hAnsi="Menlo" w:cs="Menlo"/>
+          <w:color w:val="D4D4D4"/>
+          <w:sz w:val="18"/>
+          <w:szCs w:val="18"/>
+        </w:rPr>
+        <w:t>(</w:t>
+      </w:r>
+    </w:p>
+    <w:p>
+      <w:pPr>
+        <w:shd w:val="clear" w:color="auto" w:fill="1E1E1E"/>
+        <w:spacing w:line="270" w:lineRule="atLeast"/>
+        <w:rPr>
+          <w:rFonts w:ascii="Menlo" w:eastAsia="Times New Roman" w:hAnsi="Menlo" w:cs="Menlo"/>
+          <w:color w:val="D4D4D4"/>
+          <w:sz w:val="18"/>
+          <w:szCs w:val="18"/>
+        </w:rPr>
+      </w:pPr>
+      <w:r>
+        <w:rPr>
+          <w:rFonts w:ascii="Menlo" w:eastAsia="Times New Roman" w:hAnsi="Menlo" w:cs="Menlo"/>
+          <w:color w:val="D4D4D4"/>
+          <w:sz w:val="18"/>
+          <w:szCs w:val="18"/>
+        </w:rPr>
+        <w:t xml:space="preserve">            { </w:t>
+      </w:r>
+      <w:r>
+        <w:rPr>
+          <w:rFonts w:ascii="Menlo" w:eastAsia="Times New Roman" w:hAnsi="Menlo" w:cs="Menlo"/>
+          <w:color w:val="9CDCFE"/>
+          <w:sz w:val="18"/>
+          <w:szCs w:val="18"/>
+        </w:rPr>
+        <w:t>clubId:</w:t>
+      </w:r>
+      <w:r>
+        <w:rPr>
+          <w:rFonts w:ascii="Menlo" w:eastAsia="Times New Roman" w:hAnsi="Menlo" w:cs="Menlo"/>
+          <w:color w:val="D4D4D4"/>
+          <w:sz w:val="18"/>
+          <w:szCs w:val="18"/>
         </w:rPr>
         <w:t xml:space="preserve"> </w:t>
       </w:r>
       <w:r>
+        <w:rPr>
+          <w:rFonts w:ascii="Menlo" w:eastAsia="Times New Roman" w:hAnsi="Menlo" w:cs="Menlo"/>
+          <w:color w:val="9CDCFE"/>
+          <w:sz w:val="18"/>
+          <w:szCs w:val="18"/>
+        </w:rPr>
+        <w:t>existingClub</w:t>
+      </w:r>
+      <w:r>
+        <w:rPr>
+          <w:rFonts w:ascii="Menlo" w:eastAsia="Times New Roman" w:hAnsi="Menlo" w:cs="Menlo"/>
+          <w:color w:val="D4D4D4"/>
+          <w:sz w:val="18"/>
+          <w:szCs w:val="18"/>
+        </w:rPr>
+        <w:t>.</w:t>
+      </w:r>
+      <w:r>
+        <w:rPr>
+          <w:rFonts w:ascii="Menlo" w:eastAsia="Times New Roman" w:hAnsi="Menlo" w:cs="Menlo"/>
+          <w:color w:val="9CDCFE"/>
+          <w:sz w:val="18"/>
+          <w:szCs w:val="18"/>
+        </w:rPr>
+        <w:t>id</w:t>
+      </w:r>
+      <w:r>
+        <w:rPr>
+          <w:rFonts w:ascii="Menlo" w:eastAsia="Times New Roman" w:hAnsi="Menlo" w:cs="Menlo"/>
+          <w:color w:val="D4D4D4"/>
+          <w:sz w:val="18"/>
+          <w:szCs w:val="18"/>
+        </w:rPr>
+        <w:t xml:space="preserve">, </w:t>
+      </w:r>
+      <w:r>
+        <w:rPr>
+          <w:rFonts w:ascii="Menlo" w:eastAsia="Times New Roman" w:hAnsi="Menlo" w:cs="Menlo"/>
+          <w:color w:val="9CDCFE"/>
+          <w:sz w:val="18"/>
+          <w:szCs w:val="18"/>
+        </w:rPr>
+        <w:t>email:</w:t>
+      </w:r>
+      <w:r>
+        <w:rPr>
+          <w:rFonts w:ascii="Menlo" w:eastAsia="Times New Roman" w:hAnsi="Menlo" w:cs="Menlo"/>
+          <w:color w:val="D4D4D4"/>
+          <w:sz w:val="18"/>
+          <w:szCs w:val="18"/>
+        </w:rPr>
+        <w:t xml:space="preserve"> </w:t>
+      </w:r>
+      <w:proofErr w:type="spellStart"/>
+      <w:r>
+        <w:rPr>
+          <w:rFonts w:ascii="Menlo" w:eastAsia="Times New Roman" w:hAnsi="Menlo" w:cs="Menlo"/>
+          <w:color w:val="9CDCFE"/>
+          <w:sz w:val="18"/>
+          <w:szCs w:val="18"/>
+        </w:rPr>
+        <w:t>existingClub</w:t>
+      </w:r>
+      <w:r>
+        <w:rPr>
+          <w:rFonts w:ascii="Menlo" w:eastAsia="Times New Roman" w:hAnsi="Menlo" w:cs="Menlo"/>
+          <w:color w:val="D4D4D4"/>
+          <w:sz w:val="18"/>
+          <w:szCs w:val="18"/>
+        </w:rPr>
+        <w:t>.</w:t>
+      </w:r>
+      <w:r>
+        <w:rPr>
+          <w:rFonts w:ascii="Menlo" w:eastAsia="Times New Roman" w:hAnsi="Menlo" w:cs="Menlo"/>
+          <w:color w:val="9CDCFE"/>
+          <w:sz w:val="18"/>
+          <w:szCs w:val="18"/>
+        </w:rPr>
+        <w:t>email</w:t>
+      </w:r>
+      <w:proofErr w:type="spellEnd"/>
+      <w:r>
+        <w:rPr>
+          <w:rFonts w:ascii="Menlo" w:eastAsia="Times New Roman" w:hAnsi="Menlo" w:cs="Menlo"/>
+          <w:color w:val="D4D4D4"/>
+          <w:sz w:val="18"/>
+          <w:szCs w:val="18"/>
+        </w:rPr>
+        <w:t xml:space="preserve"> },</w:t>
+      </w:r>
+    </w:p>
+    <w:p>
+      <w:pPr>
+        <w:shd w:val="clear" w:color="auto" w:fill="1E1E1E"/>
+        <w:spacing w:line="270" w:lineRule="atLeast"/>
+        <w:rPr>
+          <w:rFonts w:ascii="Menlo" w:eastAsia="Times New Roman" w:hAnsi="Menlo" w:cs="Menlo"/>
+          <w:color w:val="D4D4D4"/>
+          <w:sz w:val="18"/>
+          <w:szCs w:val="18"/>
+        </w:rPr>
+      </w:pPr>
+      <w:r>
+        <w:rPr>
+          <w:rFonts w:ascii="Menlo" w:eastAsia="Times New Roman" w:hAnsi="Menlo" w:cs="Menlo"/>
+          <w:color w:val="D4D4D4"/>
+          <w:sz w:val="18"/>
+          <w:szCs w:val="18"/>
+        </w:rPr>
+        <w:t xml:space="preserve">            </w:t>
+      </w:r>
+      <w:r>
+        <w:rPr>
+          <w:rFonts w:ascii="Menlo" w:eastAsia="Times New Roman" w:hAnsi="Menlo" w:cs="Menlo"/>
+          <w:color w:val="4FC1FF"/>
+          <w:sz w:val="18"/>
+          <w:szCs w:val="18"/>
+        </w:rPr>
+        <w:t>JWT_PRIVATE_KEY</w:t>
+      </w:r>
+      <w:r>
+        <w:rPr>
+          <w:rFonts w:ascii="Menlo" w:eastAsia="Times New Roman" w:hAnsi="Menlo" w:cs="Menlo"/>
+          <w:color w:val="D4D4D4"/>
+          <w:sz w:val="18"/>
+          <w:szCs w:val="18"/>
+        </w:rPr>
+        <w:t>,</w:t>
+      </w:r>
+    </w:p>
+    <w:p>
+      <w:pPr>
+        <w:shd w:val="clear" w:color="auto" w:fill="1E1E1E"/>
+        <w:spacing w:line="270" w:lineRule="atLeast"/>
+        <w:rPr>
+          <w:rFonts w:ascii="Menlo" w:eastAsia="Times New Roman" w:hAnsi="Menlo" w:cs="Menlo"/>
+          <w:color w:val="D4D4D4"/>
+          <w:sz w:val="18"/>
+          <w:szCs w:val="18"/>
+        </w:rPr>
+      </w:pPr>
+      <w:r>
+        <w:rPr>
+          <w:rFonts w:ascii="Menlo" w:eastAsia="Times New Roman" w:hAnsi="Menlo" w:cs="Menlo"/>
+          <w:color w:val="D4D4D4"/>
+          <w:sz w:val="18"/>
+          <w:szCs w:val="18"/>
+        </w:rPr>
+        <w:t xml:space="preserve">            { </w:t>
+      </w:r>
+      <w:r>
+        <w:rPr>
+          <w:rFonts w:ascii="Menlo" w:eastAsia="Times New Roman" w:hAnsi="Menlo" w:cs="Menlo"/>
+          <w:color w:val="9CDCFE"/>
+          <w:sz w:val="18"/>
+          <w:szCs w:val="18"/>
+        </w:rPr>
+        <w:t>expiresIn:</w:t>
+      </w:r>
+      <w:r>
+        <w:rPr>
+          <w:rFonts w:ascii="Menlo" w:eastAsia="Times New Roman" w:hAnsi="Menlo" w:cs="Menlo"/>
+          <w:color w:val="D4D4D4"/>
+          <w:sz w:val="18"/>
+          <w:szCs w:val="18"/>
+        </w:rPr>
+        <w:t xml:space="preserve"> </w:t>
+      </w:r>
+      <w:r>
+        <w:rPr>
+          <w:rFonts w:ascii="Menlo" w:eastAsia="Times New Roman" w:hAnsi="Menlo" w:cs="Menlo"/>
+          <w:color w:val="CE9178"/>
+          <w:sz w:val="18"/>
+          <w:szCs w:val="18"/>
+        </w:rPr>
+        <w:t>'24h'</w:t>
+      </w:r>
+      <w:r>
+        <w:rPr>
+          <w:rFonts w:ascii="Menlo" w:eastAsia="Times New Roman" w:hAnsi="Menlo" w:cs="Menlo"/>
+          <w:color w:val="D4D4D4"/>
+          <w:sz w:val="18"/>
+          <w:szCs w:val="18"/>
+        </w:rPr>
+        <w:t xml:space="preserve"> }</w:t>
+      </w:r>
+    </w:p>
+    <w:p>
+      <w:pPr>
+        <w:shd w:val="clear" w:color="auto" w:fill="1E1E1E"/>
+        <w:spacing w:line="270" w:lineRule="atLeast"/>
+        <w:rPr>
+          <w:rFonts w:ascii="Menlo" w:eastAsia="Times New Roman" w:hAnsi="Menlo" w:cs="Menlo"/>
+          <w:color w:val="D4D4D4"/>
+          <w:sz w:val="18"/>
+          <w:szCs w:val="18"/>
+        </w:rPr>
+      </w:pPr>
+      <w:r>
+        <w:rPr>
+          <w:rFonts w:ascii="Menlo" w:eastAsia="Times New Roman" w:hAnsi="Menlo" w:cs="Menlo"/>
+          <w:color w:val="D4D4D4"/>
+          <w:sz w:val="18"/>
+          <w:szCs w:val="18"/>
+        </w:rPr>
+        <w:t xml:space="preserve">        );</w:t>
+      </w:r>
+    </w:p>
+    <w:p/>
+    <w:p/>
+    <w:p>
+      <w:r>
+        <w:t>Backend returns response that has jwt to Frontend.</w:t>
+      </w:r>
+    </w:p>
+    <w:p/>
+    <w:p>
+      <w:r>
+        <w:t xml:space="preserve">Frontend stores </w:t>
+      </w:r>
+      <w:r>
+        <w:t xml:space="preserve">jwt in browser LocalStorage.  </w:t>
+      </w:r>
+    </w:p>
+    <w:p/>
+    <w:p>
+      <w:r>
+        <w:t>flow in Frontend:</w:t>
+      </w:r>
+    </w:p>
+    <w:p>
+      <w:r>
+        <w:t xml:space="preserve">ClubAuth.js </w:t>
+      </w:r>
+      <w:proofErr w:type="spellStart"/>
+      <w:r>
+        <w:t>clubSubmitHandler</w:t>
+      </w:r>
+      <w:proofErr w:type="spellEnd"/>
+      <w:r>
+        <w:t>()</w:t>
+      </w:r>
+      <w:r>
+        <w:t xml:space="preserve"> gets the response from Backend then call clubLogin() to save jwt</w:t>
+      </w:r>
+    </w:p>
+    <w:p>
+      <w:pPr>
+        <w:shd w:val="clear" w:color="auto" w:fill="1E1E1E"/>
+        <w:spacing w:line="270" w:lineRule="atLeast"/>
+        <w:rPr>
+          <w:rFonts w:ascii="Menlo" w:eastAsia="Times New Roman" w:hAnsi="Menlo" w:cs="Menlo"/>
+          <w:color w:val="D4D4D4"/>
+          <w:sz w:val="18"/>
+          <w:szCs w:val="18"/>
+        </w:rPr>
+      </w:pPr>
+      <w:r>
+        <w:rPr>
+          <w:rFonts w:ascii="Menlo" w:eastAsia="Times New Roman" w:hAnsi="Menlo" w:cs="Menlo"/>
+          <w:color w:val="4FC1FF"/>
+          <w:sz w:val="18"/>
+          <w:szCs w:val="18"/>
+        </w:rPr>
+        <w:t>clubAuthContext</w:t>
+      </w:r>
+      <w:r>
+        <w:rPr>
+          <w:rFonts w:ascii="Menlo" w:eastAsia="Times New Roman" w:hAnsi="Menlo" w:cs="Menlo"/>
+          <w:color w:val="D4D4D4"/>
+          <w:sz w:val="18"/>
+          <w:szCs w:val="18"/>
+        </w:rPr>
+        <w:t>.</w:t>
+      </w:r>
+      <w:r>
+        <w:rPr>
+          <w:rFonts w:ascii="Menlo" w:eastAsia="Times New Roman" w:hAnsi="Menlo" w:cs="Menlo"/>
+          <w:color w:val="DCDCAA"/>
+          <w:sz w:val="18"/>
+          <w:szCs w:val="18"/>
+        </w:rPr>
+        <w:t>clubLogin</w:t>
+      </w:r>
+      <w:r>
+        <w:rPr>
+          <w:rFonts w:ascii="Menlo" w:eastAsia="Times New Roman" w:hAnsi="Menlo" w:cs="Menlo"/>
+          <w:color w:val="D4D4D4"/>
+          <w:sz w:val="18"/>
+          <w:szCs w:val="18"/>
+        </w:rPr>
+        <w:t>(</w:t>
+      </w:r>
+    </w:p>
+    <w:p>
+      <w:pPr>
+        <w:shd w:val="clear" w:color="auto" w:fill="1E1E1E"/>
+        <w:spacing w:line="270" w:lineRule="atLeast"/>
+        <w:ind w:firstLine="720"/>
+        <w:rPr>
+          <w:rFonts w:ascii="Menlo" w:eastAsia="Times New Roman" w:hAnsi="Menlo" w:cs="Menlo"/>
+          <w:color w:val="D4D4D4"/>
+          <w:sz w:val="18"/>
+          <w:szCs w:val="18"/>
+        </w:rPr>
+      </w:pPr>
+      <w:proofErr w:type="spellStart"/>
+      <w:r>
+        <w:rPr>
+          <w:rFonts w:ascii="Menlo" w:eastAsia="Times New Roman" w:hAnsi="Menlo" w:cs="Menlo"/>
+          <w:color w:val="4FC1FF"/>
+          <w:sz w:val="18"/>
+          <w:szCs w:val="18"/>
+        </w:rPr>
+        <w:t>responseData</w:t>
+      </w:r>
+      <w:r>
+        <w:rPr>
+          <w:rFonts w:ascii="Menlo" w:eastAsia="Times New Roman" w:hAnsi="Menlo" w:cs="Menlo"/>
+          <w:color w:val="D4D4D4"/>
+          <w:sz w:val="18"/>
+          <w:szCs w:val="18"/>
+        </w:rPr>
+        <w:t>.</w:t>
+      </w:r>
+      <w:r>
+        <w:rPr>
+          <w:rFonts w:ascii="Menlo" w:eastAsia="Times New Roman" w:hAnsi="Menlo" w:cs="Menlo"/>
+          <w:color w:val="9CDCFE"/>
+          <w:sz w:val="18"/>
+          <w:szCs w:val="18"/>
+        </w:rPr>
+        <w:t>clubId</w:t>
+      </w:r>
+      <w:proofErr w:type="spellEnd"/>
+      <w:r>
+        <w:rPr>
+          <w:rFonts w:ascii="Menlo" w:eastAsia="Times New Roman" w:hAnsi="Menlo" w:cs="Menlo"/>
+          <w:color w:val="D4D4D4"/>
+          <w:sz w:val="18"/>
+          <w:szCs w:val="18"/>
+        </w:rPr>
+        <w:t>,</w:t>
+      </w:r>
+    </w:p>
+    <w:p>
+      <w:pPr>
+        <w:shd w:val="clear" w:color="auto" w:fill="1E1E1E"/>
+        <w:spacing w:line="270" w:lineRule="atLeast"/>
+        <w:ind w:firstLine="720"/>
+        <w:rPr>
+          <w:rFonts w:ascii="Menlo" w:eastAsia="Times New Roman" w:hAnsi="Menlo" w:cs="Menlo"/>
+          <w:color w:val="D4D4D4"/>
+          <w:sz w:val="18"/>
+          <w:szCs w:val="18"/>
+        </w:rPr>
+      </w:pPr>
+      <w:r>
+        <w:rPr>
+          <w:rFonts w:ascii="Menlo" w:eastAsia="Times New Roman" w:hAnsi="Menlo" w:cs="Menlo"/>
+          <w:color w:val="4FC1FF"/>
+          <w:sz w:val="18"/>
+          <w:szCs w:val="18"/>
+        </w:rPr>
+        <w:t>responseData</w:t>
+      </w:r>
+      <w:r>
+        <w:rPr>
+          <w:rFonts w:ascii="Menlo" w:eastAsia="Times New Roman" w:hAnsi="Menlo" w:cs="Menlo"/>
+          <w:color w:val="D4D4D4"/>
+          <w:sz w:val="18"/>
+          <w:szCs w:val="18"/>
+        </w:rPr>
+        <w:t>.</w:t>
+      </w:r>
+      <w:r>
+        <w:rPr>
+          <w:rFonts w:ascii="Menlo" w:eastAsia="Times New Roman" w:hAnsi="Menlo" w:cs="Menlo"/>
+          <w:color w:val="9CDCFE"/>
+          <w:sz w:val="18"/>
+          <w:szCs w:val="18"/>
+        </w:rPr>
+        <w:t>name</w:t>
+      </w:r>
+      <w:r>
+        <w:rPr>
+          <w:rFonts w:ascii="Menlo" w:eastAsia="Times New Roman" w:hAnsi="Menlo" w:cs="Menlo"/>
+          <w:color w:val="D4D4D4"/>
+          <w:sz w:val="18"/>
+          <w:szCs w:val="18"/>
+        </w:rPr>
+        <w:t>,</w:t>
+      </w:r>
+    </w:p>
+    <w:p>
+      <w:pPr>
+        <w:shd w:val="clear" w:color="auto" w:fill="1E1E1E"/>
+        <w:spacing w:line="270" w:lineRule="atLeast"/>
+        <w:ind w:firstLine="720"/>
+        <w:rPr>
+          <w:rFonts w:ascii="Menlo" w:eastAsia="Times New Roman" w:hAnsi="Menlo" w:cs="Menlo"/>
+          <w:color w:val="D4D4D4"/>
+          <w:sz w:val="18"/>
+          <w:szCs w:val="18"/>
+        </w:rPr>
+      </w:pPr>
+      <w:proofErr w:type="spellStart"/>
+      <w:r>
+        <w:rPr>
+          <w:rFonts w:ascii="Menlo" w:eastAsia="Times New Roman" w:hAnsi="Menlo" w:cs="Menlo"/>
+          <w:color w:val="4FC1FF"/>
+          <w:sz w:val="18"/>
+          <w:szCs w:val="18"/>
+        </w:rPr>
+        <w:t>responseData</w:t>
+      </w:r>
+      <w:r>
+        <w:rPr>
+          <w:rFonts w:ascii="Menlo" w:eastAsia="Times New Roman" w:hAnsi="Menlo" w:cs="Menlo"/>
+          <w:color w:val="D4D4D4"/>
+          <w:sz w:val="18"/>
+          <w:szCs w:val="18"/>
+        </w:rPr>
+        <w:t>.</w:t>
+      </w:r>
+      <w:r>
+        <w:rPr>
+          <w:rFonts w:ascii="Menlo" w:eastAsia="Times New Roman" w:hAnsi="Menlo" w:cs="Menlo"/>
+          <w:color w:val="9CDCFE"/>
+          <w:sz w:val="18"/>
+          <w:szCs w:val="18"/>
+        </w:rPr>
+        <w:t>token</w:t>
+      </w:r>
+      <w:proofErr w:type="spellEnd"/>
+    </w:p>
+    <w:p>
+      <w:pPr>
+        <w:shd w:val="clear" w:color="auto" w:fill="1E1E1E"/>
+        <w:spacing w:line="270" w:lineRule="atLeast"/>
+        <w:rPr>
+          <w:rFonts w:ascii="Menlo" w:eastAsia="Times New Roman" w:hAnsi="Menlo" w:cs="Menlo"/>
+          <w:color w:val="D4D4D4"/>
+          <w:sz w:val="18"/>
+          <w:szCs w:val="18"/>
+        </w:rPr>
+      </w:pPr>
+      <w:r>
+        <w:rPr>
+          <w:rFonts w:ascii="Menlo" w:eastAsia="Times New Roman" w:hAnsi="Menlo" w:cs="Menlo"/>
+          <w:color w:val="D4D4D4"/>
+          <w:sz w:val="18"/>
+          <w:szCs w:val="18"/>
+        </w:rPr>
+        <w:t>);</w:t>
+      </w:r>
+    </w:p>
+    <w:p/>
+    <w:p>
+      <w:r>
+        <w:t xml:space="preserve">App.js clubLogin() </w:t>
+      </w:r>
+      <w:r>
+        <w:t>saves to localStorage</w:t>
+      </w:r>
+    </w:p>
+    <w:p>
+      <w:r>
+        <w:t>It saves clubId, clubToken, and expiration.</w:t>
+      </w:r>
+    </w:p>
+    <w:p>
+      <w:pPr>
+        <w:shd w:val="clear" w:color="auto" w:fill="1E1E1E"/>
+        <w:spacing w:line="270" w:lineRule="atLeast"/>
+        <w:rPr>
+          <w:rFonts w:ascii="Menlo" w:eastAsia="Times New Roman" w:hAnsi="Menlo" w:cs="Menlo"/>
+          <w:color w:val="D4D4D4"/>
+          <w:sz w:val="18"/>
+          <w:szCs w:val="18"/>
+        </w:rPr>
+      </w:pPr>
+      <w:proofErr w:type="spellStart"/>
+      <w:r>
+        <w:rPr>
+          <w:rFonts w:ascii="Menlo" w:eastAsia="Times New Roman" w:hAnsi="Menlo" w:cs="Menlo"/>
+          <w:color w:val="9CDCFE"/>
+          <w:sz w:val="18"/>
+          <w:szCs w:val="18"/>
+        </w:rPr>
+        <w:t>localStorage</w:t>
+      </w:r>
+      <w:r>
+        <w:rPr>
+          <w:rFonts w:ascii="Menlo" w:eastAsia="Times New Roman" w:hAnsi="Menlo" w:cs="Menlo"/>
+          <w:color w:val="D4D4D4"/>
+          <w:sz w:val="18"/>
+          <w:szCs w:val="18"/>
+        </w:rPr>
+        <w:t>.</w:t>
+      </w:r>
+      <w:r>
+        <w:rPr>
+          <w:rFonts w:ascii="Menlo" w:eastAsia="Times New Roman" w:hAnsi="Menlo" w:cs="Menlo"/>
+          <w:color w:val="DCDCAA"/>
+          <w:sz w:val="18"/>
+          <w:szCs w:val="18"/>
+        </w:rPr>
+        <w:t>setItem</w:t>
+      </w:r>
+      <w:proofErr w:type="spellEnd"/>
+      <w:r>
+        <w:rPr>
+          <w:rFonts w:ascii="Menlo" w:eastAsia="Times New Roman" w:hAnsi="Menlo" w:cs="Menlo"/>
+          <w:color w:val="D4D4D4"/>
+          <w:sz w:val="18"/>
+          <w:szCs w:val="18"/>
+        </w:rPr>
+        <w:t>(</w:t>
+      </w:r>
+    </w:p>
+    <w:p>
+      <w:pPr>
+        <w:shd w:val="clear" w:color="auto" w:fill="1E1E1E"/>
+        <w:spacing w:line="270" w:lineRule="atLeast"/>
+        <w:ind w:firstLine="720"/>
+        <w:rPr>
+          <w:rFonts w:ascii="Menlo" w:eastAsia="Times New Roman" w:hAnsi="Menlo" w:cs="Menlo"/>
+          <w:color w:val="D4D4D4"/>
+          <w:sz w:val="18"/>
+          <w:szCs w:val="18"/>
+        </w:rPr>
+      </w:pPr>
+      <w:r>
+        <w:rPr>
+          <w:rFonts w:ascii="Menlo" w:eastAsia="Times New Roman" w:hAnsi="Menlo" w:cs="Menlo"/>
+          <w:color w:val="CE9178"/>
+          <w:sz w:val="18"/>
+          <w:szCs w:val="18"/>
+        </w:rPr>
+        <w:t>'</w:t>
+      </w:r>
+      <w:proofErr w:type="spellStart"/>
+      <w:r>
+        <w:rPr>
+          <w:rFonts w:ascii="Menlo" w:eastAsia="Times New Roman" w:hAnsi="Menlo" w:cs="Menlo"/>
+          <w:color w:val="CE9178"/>
+          <w:sz w:val="18"/>
+          <w:szCs w:val="18"/>
+        </w:rPr>
+        <w:t>userData</w:t>
+      </w:r>
+      <w:proofErr w:type="spellEnd"/>
+      <w:r>
+        <w:rPr>
+          <w:rFonts w:ascii="Menlo" w:eastAsia="Times New Roman" w:hAnsi="Menlo" w:cs="Menlo"/>
+          <w:color w:val="CE9178"/>
+          <w:sz w:val="18"/>
+          <w:szCs w:val="18"/>
+        </w:rPr>
+        <w:t>'</w:t>
+      </w:r>
+      <w:r>
+        <w:rPr>
+          <w:rFonts w:ascii="Menlo" w:eastAsia="Times New Roman" w:hAnsi="Menlo" w:cs="Menlo"/>
+          <w:color w:val="D4D4D4"/>
+          <w:sz w:val="18"/>
+          <w:szCs w:val="18"/>
+        </w:rPr>
+        <w:t>,</w:t>
+      </w:r>
+    </w:p>
+    <w:p>
+      <w:pPr>
+        <w:shd w:val="clear" w:color="auto" w:fill="1E1E1E"/>
+        <w:spacing w:line="270" w:lineRule="atLeast"/>
+        <w:ind w:firstLine="720"/>
+        <w:rPr>
+          <w:rFonts w:ascii="Menlo" w:eastAsia="Times New Roman" w:hAnsi="Menlo" w:cs="Menlo"/>
+          <w:color w:val="D4D4D4"/>
+          <w:sz w:val="18"/>
+          <w:szCs w:val="18"/>
+        </w:rPr>
+      </w:pPr>
+      <w:proofErr w:type="spellStart"/>
+      <w:r>
+        <w:rPr>
+          <w:rFonts w:ascii="Menlo" w:eastAsia="Times New Roman" w:hAnsi="Menlo" w:cs="Menlo"/>
+          <w:color w:val="9CDCFE"/>
+          <w:sz w:val="18"/>
+          <w:szCs w:val="18"/>
+        </w:rPr>
+        <w:t>JSON</w:t>
+      </w:r>
+      <w:r>
+        <w:rPr>
+          <w:rFonts w:ascii="Menlo" w:eastAsia="Times New Roman" w:hAnsi="Menlo" w:cs="Menlo"/>
+          <w:color w:val="D4D4D4"/>
+          <w:sz w:val="18"/>
+          <w:szCs w:val="18"/>
+        </w:rPr>
+        <w:t>.</w:t>
+      </w:r>
+      <w:r>
+        <w:rPr>
+          <w:rFonts w:ascii="Menlo" w:eastAsia="Times New Roman" w:hAnsi="Menlo" w:cs="Menlo"/>
+          <w:color w:val="DCDCAA"/>
+          <w:sz w:val="18"/>
+          <w:szCs w:val="18"/>
+        </w:rPr>
+        <w:t>stringify</w:t>
+      </w:r>
+      <w:proofErr w:type="spellEnd"/>
+      <w:r>
+        <w:rPr>
+          <w:rFonts w:ascii="Menlo" w:eastAsia="Times New Roman" w:hAnsi="Menlo" w:cs="Menlo"/>
+          <w:color w:val="D4D4D4"/>
+          <w:sz w:val="18"/>
+          <w:szCs w:val="18"/>
+        </w:rPr>
+        <w:t>({</w:t>
+      </w:r>
+    </w:p>
+    <w:p>
+      <w:pPr>
+        <w:shd w:val="clear" w:color="auto" w:fill="1E1E1E"/>
+        <w:spacing w:line="270" w:lineRule="atLeast"/>
+        <w:ind w:firstLine="720"/>
+        <w:rPr>
+          <w:rFonts w:ascii="Menlo" w:eastAsia="Times New Roman" w:hAnsi="Menlo" w:cs="Menlo"/>
+          <w:color w:val="D4D4D4"/>
+          <w:sz w:val="18"/>
+          <w:szCs w:val="18"/>
+        </w:rPr>
+      </w:pPr>
+      <w:r>
+        <w:rPr>
+          <w:rFonts w:ascii="Menlo" w:eastAsia="Times New Roman" w:hAnsi="Menlo" w:cs="Menlo"/>
+          <w:color w:val="9CDCFE"/>
+          <w:sz w:val="18"/>
+          <w:szCs w:val="18"/>
+        </w:rPr>
+        <w:t xml:space="preserve">   </w:t>
+      </w:r>
+      <w:r>
+        <w:rPr>
+          <w:rFonts w:ascii="Menlo" w:eastAsia="Times New Roman" w:hAnsi="Menlo" w:cs="Menlo"/>
+          <w:color w:val="9CDCFE"/>
+          <w:sz w:val="18"/>
+          <w:szCs w:val="18"/>
+        </w:rPr>
+        <w:t>clubId:</w:t>
+      </w:r>
+      <w:r>
+        <w:rPr>
+          <w:rFonts w:ascii="Menlo" w:eastAsia="Times New Roman" w:hAnsi="Menlo" w:cs="Menlo"/>
+          <w:color w:val="D4D4D4"/>
+          <w:sz w:val="18"/>
+          <w:szCs w:val="18"/>
+        </w:rPr>
+        <w:t xml:space="preserve"> </w:t>
+      </w:r>
+      <w:r>
+        <w:rPr>
+          <w:rFonts w:ascii="Menlo" w:eastAsia="Times New Roman" w:hAnsi="Menlo" w:cs="Menlo"/>
+          <w:color w:val="9CDCFE"/>
+          <w:sz w:val="18"/>
+          <w:szCs w:val="18"/>
+        </w:rPr>
+        <w:t>cid</w:t>
+      </w:r>
+      <w:r>
+        <w:rPr>
+          <w:rFonts w:ascii="Menlo" w:eastAsia="Times New Roman" w:hAnsi="Menlo" w:cs="Menlo"/>
+          <w:color w:val="D4D4D4"/>
+          <w:sz w:val="18"/>
+          <w:szCs w:val="18"/>
+        </w:rPr>
+        <w:t>,</w:t>
+      </w:r>
+    </w:p>
+    <w:p>
+      <w:pPr>
+        <w:shd w:val="clear" w:color="auto" w:fill="1E1E1E"/>
+        <w:spacing w:line="270" w:lineRule="atLeast"/>
+        <w:ind w:firstLine="720"/>
+        <w:rPr>
+          <w:rFonts w:ascii="Menlo" w:eastAsia="Times New Roman" w:hAnsi="Menlo" w:cs="Menlo"/>
+          <w:color w:val="D4D4D4"/>
+          <w:sz w:val="18"/>
+          <w:szCs w:val="18"/>
+        </w:rPr>
+      </w:pPr>
+      <w:r>
+        <w:rPr>
+          <w:rFonts w:ascii="Menlo" w:eastAsia="Times New Roman" w:hAnsi="Menlo" w:cs="Menlo"/>
+          <w:color w:val="9CDCFE"/>
+          <w:sz w:val="18"/>
+          <w:szCs w:val="18"/>
+        </w:rPr>
+        <w:t xml:space="preserve">   </w:t>
+      </w:r>
+      <w:r>
+        <w:rPr>
+          <w:rFonts w:ascii="Menlo" w:eastAsia="Times New Roman" w:hAnsi="Menlo" w:cs="Menlo"/>
+          <w:color w:val="9CDCFE"/>
+          <w:sz w:val="18"/>
+          <w:szCs w:val="18"/>
+        </w:rPr>
+        <w:t>clubToken:</w:t>
+      </w:r>
+      <w:r>
+        <w:rPr>
+          <w:rFonts w:ascii="Menlo" w:eastAsia="Times New Roman" w:hAnsi="Menlo" w:cs="Menlo"/>
+          <w:color w:val="D4D4D4"/>
+          <w:sz w:val="18"/>
+          <w:szCs w:val="18"/>
+        </w:rPr>
+        <w:t xml:space="preserve"> </w:t>
+      </w:r>
+      <w:proofErr w:type="spellStart"/>
+      <w:r>
+        <w:rPr>
+          <w:rFonts w:ascii="Menlo" w:eastAsia="Times New Roman" w:hAnsi="Menlo" w:cs="Menlo"/>
+          <w:color w:val="9CDCFE"/>
+          <w:sz w:val="18"/>
+          <w:szCs w:val="18"/>
+        </w:rPr>
+        <w:t>ctoken</w:t>
+      </w:r>
+      <w:proofErr w:type="spellEnd"/>
+      <w:r>
+        <w:rPr>
+          <w:rFonts w:ascii="Menlo" w:eastAsia="Times New Roman" w:hAnsi="Menlo" w:cs="Menlo"/>
+          <w:color w:val="D4D4D4"/>
+          <w:sz w:val="18"/>
+          <w:szCs w:val="18"/>
+        </w:rPr>
+        <w:t>,</w:t>
+      </w:r>
+    </w:p>
+    <w:p>
+      <w:pPr>
+        <w:shd w:val="clear" w:color="auto" w:fill="1E1E1E"/>
+        <w:spacing w:line="270" w:lineRule="atLeast"/>
+        <w:ind w:firstLine="720"/>
+        <w:rPr>
+          <w:rFonts w:ascii="Menlo" w:eastAsia="Times New Roman" w:hAnsi="Menlo" w:cs="Menlo"/>
+          <w:color w:val="D4D4D4"/>
+          <w:sz w:val="18"/>
+          <w:szCs w:val="18"/>
+        </w:rPr>
+      </w:pPr>
+      <w:r>
+        <w:rPr>
+          <w:rFonts w:ascii="Menlo" w:eastAsia="Times New Roman" w:hAnsi="Menlo" w:cs="Menlo"/>
+          <w:color w:val="9CDCFE"/>
+          <w:sz w:val="18"/>
+          <w:szCs w:val="18"/>
+        </w:rPr>
+        <w:t xml:space="preserve">   </w:t>
+      </w:r>
+      <w:r>
+        <w:rPr>
+          <w:rFonts w:ascii="Menlo" w:eastAsia="Times New Roman" w:hAnsi="Menlo" w:cs="Menlo"/>
+          <w:color w:val="9CDCFE"/>
+          <w:sz w:val="18"/>
+          <w:szCs w:val="18"/>
+        </w:rPr>
+        <w:t>expiration:</w:t>
+      </w:r>
+      <w:r>
+        <w:rPr>
+          <w:rFonts w:ascii="Menlo" w:eastAsia="Times New Roman" w:hAnsi="Menlo" w:cs="Menlo"/>
+          <w:color w:val="D4D4D4"/>
+          <w:sz w:val="18"/>
+          <w:szCs w:val="18"/>
+        </w:rPr>
+        <w:t xml:space="preserve"> </w:t>
+      </w:r>
+      <w:proofErr w:type="spellStart"/>
+      <w:r>
+        <w:rPr>
+          <w:rFonts w:ascii="Menlo" w:eastAsia="Times New Roman" w:hAnsi="Menlo" w:cs="Menlo"/>
+          <w:color w:val="4FC1FF"/>
+          <w:sz w:val="18"/>
+          <w:szCs w:val="18"/>
+        </w:rPr>
+        <w:t>tokenExp</w:t>
+      </w:r>
+      <w:proofErr w:type="spellEnd"/>
+    </w:p>
+    <w:p>
+      <w:pPr>
+        <w:shd w:val="clear" w:color="auto" w:fill="1E1E1E"/>
+        <w:spacing w:line="270" w:lineRule="atLeast"/>
+        <w:ind w:firstLine="720"/>
+        <w:rPr>
+          <w:rFonts w:ascii="Menlo" w:eastAsia="Times New Roman" w:hAnsi="Menlo" w:cs="Menlo"/>
+          <w:color w:val="D4D4D4"/>
+          <w:sz w:val="18"/>
+          <w:szCs w:val="18"/>
+        </w:rPr>
+      </w:pPr>
+      <w:r>
+        <w:rPr>
+          <w:rFonts w:ascii="Menlo" w:eastAsia="Times New Roman" w:hAnsi="Menlo" w:cs="Menlo"/>
+          <w:color w:val="D4D4D4"/>
+          <w:sz w:val="18"/>
+          <w:szCs w:val="18"/>
+        </w:rPr>
+        <w:t>})</w:t>
+      </w:r>
+    </w:p>
+    <w:p>
+      <w:pPr>
+        <w:shd w:val="clear" w:color="auto" w:fill="1E1E1E"/>
+        <w:spacing w:line="270" w:lineRule="atLeast"/>
+        <w:rPr>
+          <w:rFonts w:ascii="Menlo" w:eastAsia="Times New Roman" w:hAnsi="Menlo" w:cs="Menlo"/>
+          <w:color w:val="D4D4D4"/>
+          <w:sz w:val="18"/>
+          <w:szCs w:val="18"/>
+        </w:rPr>
+      </w:pPr>
+      <w:r>
+        <w:rPr>
+          <w:rFonts w:ascii="Menlo" w:eastAsia="Times New Roman" w:hAnsi="Menlo" w:cs="Menlo"/>
+          <w:color w:val="D4D4D4"/>
+          <w:sz w:val="18"/>
+          <w:szCs w:val="18"/>
+        </w:rPr>
+        <w:t>);</w:t>
+      </w:r>
+    </w:p>
+    <w:p>
+      <w:r>
+        <w:t>After logging in, requests that needs authentication will embed token into the request</w:t>
+      </w:r>
+      <w:r>
+        <w:t xml:space="preserve"> sending to Backend</w:t>
+      </w:r>
+      <w:r>
+        <w:t xml:space="preserve">.  Backend will match it with the token re-generated by private key.  </w:t>
+      </w:r>
+    </w:p>
+    <w:p>
+      <w:r>
+        <w:t>If token matches, we need to further mak</w:t>
+      </w:r>
+      <w:r>
+        <w:t>e</w:t>
+      </w:r>
+      <w:r>
+        <w:t xml:space="preserve"> sure the requests coming from the owner of data, club or event owner, to  </w:t>
+      </w:r>
+      <w:r>
+        <w:t>prevent cross</w:t>
+      </w:r>
+      <w:r>
+        <w:t>-</w:t>
+      </w:r>
+      <w:r>
+        <w:t>site hacking.</w:t>
+      </w:r>
+    </w:p>
+    <w:p>
+      <w:r>
+        <w:t xml:space="preserve">clubId </w:t>
+      </w:r>
+      <w:r>
+        <w:t>in the token is</w:t>
+      </w:r>
+      <w:r>
+        <w:t xml:space="preserve"> used </w:t>
+      </w:r>
+      <w:r>
+        <w:t xml:space="preserve">for that verification. </w:t>
+      </w:r>
+      <w:r>
+        <w:t xml:space="preserve"> </w:t>
+      </w:r>
+      <w:r>
+        <w:t xml:space="preserve">For example, inside updateEvent(), Backend uses it to validate if the clubId comes with the token matches the event owner clubId.  </w:t>
+      </w:r>
+    </w:p>
+    <w:p>
+      <w:pPr>
+        <w:shd w:val="clear" w:color="auto" w:fill="1E1E1E"/>
+        <w:spacing w:line="270" w:lineRule="atLeast"/>
+        <w:rPr>
+          <w:rFonts w:ascii="Menlo" w:eastAsia="Times New Roman" w:hAnsi="Menlo" w:cs="Menlo"/>
+          <w:color w:val="D4D4D4"/>
+          <w:sz w:val="18"/>
+          <w:szCs w:val="18"/>
+        </w:rPr>
+      </w:pPr>
+      <w:r>
+        <w:rPr>
+          <w:rFonts w:ascii="Menlo" w:eastAsia="Times New Roman" w:hAnsi="Menlo" w:cs="Menlo"/>
+          <w:color w:val="6A9955"/>
+          <w:sz w:val="18"/>
+          <w:szCs w:val="18"/>
+        </w:rPr>
+        <w:t xml:space="preserve">// we </w:t>
+      </w:r>
+      <w:proofErr w:type="spellStart"/>
+      <w:r>
+        <w:rPr>
+          <w:rFonts w:ascii="Menlo" w:eastAsia="Times New Roman" w:hAnsi="Menlo" w:cs="Menlo"/>
+          <w:color w:val="6A9955"/>
+          <w:sz w:val="18"/>
+          <w:szCs w:val="18"/>
+        </w:rPr>
+        <w:t>addded</w:t>
+      </w:r>
+      <w:proofErr w:type="spellEnd"/>
+      <w:r>
+        <w:rPr>
+          <w:rFonts w:ascii="Menlo" w:eastAsia="Times New Roman" w:hAnsi="Menlo" w:cs="Menlo"/>
+          <w:color w:val="6A9955"/>
+          <w:sz w:val="18"/>
+          <w:szCs w:val="18"/>
+        </w:rPr>
+        <w:t xml:space="preserve"> </w:t>
+      </w:r>
+      <w:proofErr w:type="spellStart"/>
+      <w:r>
+        <w:rPr>
+          <w:rFonts w:ascii="Menlo" w:eastAsia="Times New Roman" w:hAnsi="Menlo" w:cs="Menlo"/>
+          <w:color w:val="6A9955"/>
+          <w:sz w:val="18"/>
+          <w:szCs w:val="18"/>
+        </w:rPr>
+        <w:t>userData</w:t>
+      </w:r>
+      <w:proofErr w:type="spellEnd"/>
+      <w:r>
+        <w:rPr>
+          <w:rFonts w:ascii="Menlo" w:eastAsia="Times New Roman" w:hAnsi="Menlo" w:cs="Menlo"/>
+          <w:color w:val="6A9955"/>
+          <w:sz w:val="18"/>
+          <w:szCs w:val="18"/>
+        </w:rPr>
+        <w:t xml:space="preserve"> in check-auth after verifying jwt</w:t>
+      </w:r>
+    </w:p>
+    <w:p>
+      <w:pPr>
+        <w:shd w:val="clear" w:color="auto" w:fill="1E1E1E"/>
+        <w:spacing w:line="270" w:lineRule="atLeast"/>
+        <w:rPr>
+          <w:rFonts w:ascii="Menlo" w:eastAsia="Times New Roman" w:hAnsi="Menlo" w:cs="Menlo"/>
+          <w:color w:val="D4D4D4"/>
+          <w:sz w:val="18"/>
+          <w:szCs w:val="18"/>
+        </w:rPr>
+      </w:pPr>
+      <w:r>
+        <w:rPr>
+          <w:rFonts w:ascii="Menlo" w:eastAsia="Times New Roman" w:hAnsi="Menlo" w:cs="Menlo"/>
+          <w:color w:val="C586C0"/>
+          <w:sz w:val="18"/>
+          <w:szCs w:val="18"/>
+        </w:rPr>
+        <w:t>if</w:t>
+      </w:r>
+      <w:r>
+        <w:rPr>
+          <w:rFonts w:ascii="Menlo" w:eastAsia="Times New Roman" w:hAnsi="Menlo" w:cs="Menlo"/>
+          <w:color w:val="D4D4D4"/>
+          <w:sz w:val="18"/>
+          <w:szCs w:val="18"/>
+        </w:rPr>
+        <w:t xml:space="preserve"> (</w:t>
+      </w:r>
+      <w:proofErr w:type="spellStart"/>
+      <w:r>
+        <w:rPr>
+          <w:rFonts w:ascii="Menlo" w:eastAsia="Times New Roman" w:hAnsi="Menlo" w:cs="Menlo"/>
+          <w:color w:val="9CDCFE"/>
+          <w:sz w:val="18"/>
+          <w:szCs w:val="18"/>
+        </w:rPr>
+        <w:t>event</w:t>
+      </w:r>
+      <w:r>
+        <w:rPr>
+          <w:rFonts w:ascii="Menlo" w:eastAsia="Times New Roman" w:hAnsi="Menlo" w:cs="Menlo"/>
+          <w:color w:val="D4D4D4"/>
+          <w:sz w:val="18"/>
+          <w:szCs w:val="18"/>
+        </w:rPr>
+        <w:t>.</w:t>
+      </w:r>
+      <w:r>
+        <w:rPr>
+          <w:rFonts w:ascii="Menlo" w:eastAsia="Times New Roman" w:hAnsi="Menlo" w:cs="Menlo"/>
+          <w:color w:val="9CDCFE"/>
+          <w:sz w:val="18"/>
+          <w:szCs w:val="18"/>
+        </w:rPr>
+        <w:t>clubId</w:t>
+      </w:r>
+      <w:r>
+        <w:rPr>
+          <w:rFonts w:ascii="Menlo" w:eastAsia="Times New Roman" w:hAnsi="Menlo" w:cs="Menlo"/>
+          <w:color w:val="D4D4D4"/>
+          <w:sz w:val="18"/>
+          <w:szCs w:val="18"/>
+        </w:rPr>
+        <w:t>.</w:t>
+      </w:r>
+      <w:r>
+        <w:rPr>
+          <w:rFonts w:ascii="Menlo" w:eastAsia="Times New Roman" w:hAnsi="Menlo" w:cs="Menlo"/>
+          <w:color w:val="DCDCAA"/>
+          <w:sz w:val="18"/>
+          <w:szCs w:val="18"/>
+        </w:rPr>
+        <w:t>toString</w:t>
+      </w:r>
+      <w:proofErr w:type="spellEnd"/>
+      <w:r>
+        <w:rPr>
+          <w:rFonts w:ascii="Menlo" w:eastAsia="Times New Roman" w:hAnsi="Menlo" w:cs="Menlo"/>
+          <w:color w:val="D4D4D4"/>
+          <w:sz w:val="18"/>
+          <w:szCs w:val="18"/>
+        </w:rPr>
+        <w:t xml:space="preserve">() !== </w:t>
+      </w:r>
+      <w:proofErr w:type="spellStart"/>
+      <w:r>
+        <w:rPr>
+          <w:rFonts w:ascii="Menlo" w:eastAsia="Times New Roman" w:hAnsi="Menlo" w:cs="Menlo"/>
+          <w:color w:val="9CDCFE"/>
+          <w:sz w:val="18"/>
+          <w:szCs w:val="18"/>
+        </w:rPr>
+        <w:t>req</w:t>
+      </w:r>
+      <w:r>
+        <w:rPr>
+          <w:rFonts w:ascii="Menlo" w:eastAsia="Times New Roman" w:hAnsi="Menlo" w:cs="Menlo"/>
+          <w:color w:val="D4D4D4"/>
+          <w:sz w:val="18"/>
+          <w:szCs w:val="18"/>
+        </w:rPr>
+        <w:t>.</w:t>
+      </w:r>
+      <w:r>
+        <w:rPr>
+          <w:rFonts w:ascii="Menlo" w:eastAsia="Times New Roman" w:hAnsi="Menlo" w:cs="Menlo"/>
+          <w:color w:val="9CDCFE"/>
+          <w:sz w:val="18"/>
+          <w:szCs w:val="18"/>
+        </w:rPr>
+        <w:t>userData</w:t>
+      </w:r>
+      <w:r>
+        <w:rPr>
+          <w:rFonts w:ascii="Menlo" w:eastAsia="Times New Roman" w:hAnsi="Menlo" w:cs="Menlo"/>
+          <w:color w:val="D4D4D4"/>
+          <w:sz w:val="18"/>
+          <w:szCs w:val="18"/>
+        </w:rPr>
+        <w:t>.</w:t>
+      </w:r>
+      <w:r>
+        <w:rPr>
+          <w:rFonts w:ascii="Menlo" w:eastAsia="Times New Roman" w:hAnsi="Menlo" w:cs="Menlo"/>
+          <w:color w:val="9CDCFE"/>
+          <w:sz w:val="18"/>
+          <w:szCs w:val="18"/>
+        </w:rPr>
+        <w:t>clubId</w:t>
+      </w:r>
+      <w:proofErr w:type="spellEnd"/>
+      <w:r>
+        <w:rPr>
+          <w:rFonts w:ascii="Menlo" w:eastAsia="Times New Roman" w:hAnsi="Menlo" w:cs="Menlo"/>
+          <w:color w:val="D4D4D4"/>
+          <w:sz w:val="18"/>
+          <w:szCs w:val="18"/>
+        </w:rPr>
+        <w:t>) {</w:t>
+      </w:r>
+    </w:p>
+    <w:p>
+      <w:pPr>
+        <w:shd w:val="clear" w:color="auto" w:fill="1E1E1E"/>
+        <w:spacing w:line="270" w:lineRule="atLeast"/>
+        <w:rPr>
+          <w:rFonts w:ascii="Menlo" w:eastAsia="Times New Roman" w:hAnsi="Menlo" w:cs="Menlo"/>
+          <w:color w:val="D4D4D4"/>
+          <w:sz w:val="18"/>
+          <w:szCs w:val="18"/>
+        </w:rPr>
+      </w:pPr>
+      <w:r>
+        <w:rPr>
+          <w:rFonts w:ascii="Menlo" w:eastAsia="Times New Roman" w:hAnsi="Menlo" w:cs="Menlo"/>
+          <w:color w:val="D4D4D4"/>
+          <w:sz w:val="18"/>
+          <w:szCs w:val="18"/>
+        </w:rPr>
+        <w:t xml:space="preserve">    </w:t>
+      </w:r>
+      <w:r>
+        <w:rPr>
+          <w:rFonts w:ascii="Menlo" w:eastAsia="Times New Roman" w:hAnsi="Menlo" w:cs="Menlo"/>
+          <w:color w:val="569CD6"/>
+          <w:sz w:val="18"/>
+          <w:szCs w:val="18"/>
+        </w:rPr>
+        <w:t>const</w:t>
+      </w:r>
+      <w:r>
+        <w:rPr>
+          <w:rFonts w:ascii="Menlo" w:eastAsia="Times New Roman" w:hAnsi="Menlo" w:cs="Menlo"/>
+          <w:color w:val="D4D4D4"/>
+          <w:sz w:val="18"/>
+          <w:szCs w:val="18"/>
+        </w:rPr>
+        <w:t xml:space="preserve"> </w:t>
+      </w:r>
+      <w:r>
+        <w:rPr>
+          <w:rFonts w:ascii="Menlo" w:eastAsia="Times New Roman" w:hAnsi="Menlo" w:cs="Menlo"/>
+          <w:color w:val="4FC1FF"/>
+          <w:sz w:val="18"/>
+          <w:szCs w:val="18"/>
+        </w:rPr>
+        <w:t>error</w:t>
+      </w:r>
+      <w:r>
+        <w:rPr>
+          <w:rFonts w:ascii="Menlo" w:eastAsia="Times New Roman" w:hAnsi="Menlo" w:cs="Menlo"/>
+          <w:color w:val="D4D4D4"/>
+          <w:sz w:val="18"/>
+          <w:szCs w:val="18"/>
+        </w:rPr>
+        <w:t xml:space="preserve"> = </w:t>
+      </w:r>
+      <w:r>
+        <w:rPr>
+          <w:rFonts w:ascii="Menlo" w:eastAsia="Times New Roman" w:hAnsi="Menlo" w:cs="Menlo"/>
+          <w:color w:val="569CD6"/>
+          <w:sz w:val="18"/>
+          <w:szCs w:val="18"/>
+        </w:rPr>
+        <w:t>new</w:t>
+      </w:r>
+      <w:r>
+        <w:rPr>
+          <w:rFonts w:ascii="Menlo" w:eastAsia="Times New Roman" w:hAnsi="Menlo" w:cs="Menlo"/>
+          <w:color w:val="D4D4D4"/>
+          <w:sz w:val="18"/>
+          <w:szCs w:val="18"/>
+        </w:rPr>
+        <w:t xml:space="preserve"> </w:t>
+      </w:r>
+      <w:proofErr w:type="spellStart"/>
+      <w:r>
+        <w:rPr>
+          <w:rFonts w:ascii="Menlo" w:eastAsia="Times New Roman" w:hAnsi="Menlo" w:cs="Menlo"/>
+          <w:color w:val="4EC9B0"/>
+          <w:sz w:val="18"/>
+          <w:szCs w:val="18"/>
+        </w:rPr>
+        <w:t>HttpError</w:t>
+      </w:r>
+      <w:proofErr w:type="spellEnd"/>
+      <w:r>
+        <w:rPr>
+          <w:rFonts w:ascii="Menlo" w:eastAsia="Times New Roman" w:hAnsi="Menlo" w:cs="Menlo"/>
+          <w:color w:val="D4D4D4"/>
+          <w:sz w:val="18"/>
+          <w:szCs w:val="18"/>
+        </w:rPr>
+        <w:t>(</w:t>
+      </w:r>
+      <w:r>
+        <w:rPr>
+          <w:rFonts w:ascii="Menlo" w:eastAsia="Times New Roman" w:hAnsi="Menlo" w:cs="Menlo"/>
+          <w:color w:val="CE9178"/>
+          <w:sz w:val="18"/>
+          <w:szCs w:val="18"/>
+        </w:rPr>
+        <w:t>'Unauthorized operation!!!'</w:t>
+      </w:r>
+      <w:r>
+        <w:rPr>
+          <w:rFonts w:ascii="Menlo" w:eastAsia="Times New Roman" w:hAnsi="Menlo" w:cs="Menlo"/>
+          <w:color w:val="D4D4D4"/>
+          <w:sz w:val="18"/>
+          <w:szCs w:val="18"/>
+        </w:rPr>
+        <w:t xml:space="preserve">, </w:t>
+      </w:r>
+      <w:r>
+        <w:rPr>
+          <w:rFonts w:ascii="Menlo" w:eastAsia="Times New Roman" w:hAnsi="Menlo" w:cs="Menlo"/>
+          <w:color w:val="B5CEA8"/>
+          <w:sz w:val="18"/>
+          <w:szCs w:val="18"/>
+        </w:rPr>
+        <w:t>401</w:t>
+      </w:r>
+      <w:r>
+        <w:rPr>
+          <w:rFonts w:ascii="Menlo" w:eastAsia="Times New Roman" w:hAnsi="Menlo" w:cs="Menlo"/>
+          <w:color w:val="D4D4D4"/>
+          <w:sz w:val="18"/>
+          <w:szCs w:val="18"/>
+        </w:rPr>
+        <w:t>);</w:t>
+      </w:r>
+    </w:p>
+    <w:p>
+      <w:pPr>
+        <w:shd w:val="clear" w:color="auto" w:fill="1E1E1E"/>
+        <w:spacing w:line="270" w:lineRule="atLeast"/>
+        <w:rPr>
+          <w:rFonts w:ascii="Menlo" w:eastAsia="Times New Roman" w:hAnsi="Menlo" w:cs="Menlo"/>
+          <w:color w:val="D4D4D4"/>
+          <w:sz w:val="18"/>
+          <w:szCs w:val="18"/>
+        </w:rPr>
+      </w:pPr>
+      <w:r>
+        <w:rPr>
+          <w:rFonts w:ascii="Menlo" w:eastAsia="Times New Roman" w:hAnsi="Menlo" w:cs="Menlo"/>
+          <w:color w:val="D4D4D4"/>
+          <w:sz w:val="18"/>
+          <w:szCs w:val="18"/>
+        </w:rPr>
+        <w:t xml:space="preserve">    </w:t>
+      </w:r>
+      <w:r>
+        <w:rPr>
+          <w:rFonts w:ascii="Menlo" w:eastAsia="Times New Roman" w:hAnsi="Menlo" w:cs="Menlo"/>
+          <w:color w:val="C586C0"/>
+          <w:sz w:val="18"/>
+          <w:szCs w:val="18"/>
+        </w:rPr>
+        <w:t>return</w:t>
+      </w:r>
+      <w:r>
+        <w:rPr>
+          <w:rFonts w:ascii="Menlo" w:eastAsia="Times New Roman" w:hAnsi="Menlo" w:cs="Menlo"/>
+          <w:color w:val="D4D4D4"/>
+          <w:sz w:val="18"/>
+          <w:szCs w:val="18"/>
+        </w:rPr>
+        <w:t xml:space="preserve"> </w:t>
+      </w:r>
+      <w:r>
+        <w:rPr>
+          <w:rFonts w:ascii="Menlo" w:eastAsia="Times New Roman" w:hAnsi="Menlo" w:cs="Menlo"/>
+          <w:color w:val="DCDCAA"/>
+          <w:sz w:val="18"/>
+          <w:szCs w:val="18"/>
+        </w:rPr>
+        <w:t>next</w:t>
+      </w:r>
+      <w:r>
+        <w:rPr>
+          <w:rFonts w:ascii="Menlo" w:eastAsia="Times New Roman" w:hAnsi="Menlo" w:cs="Menlo"/>
+          <w:color w:val="D4D4D4"/>
+          <w:sz w:val="18"/>
+          <w:szCs w:val="18"/>
+        </w:rPr>
+        <w:t>(</w:t>
+      </w:r>
+      <w:r>
+        <w:rPr>
+          <w:rFonts w:ascii="Menlo" w:eastAsia="Times New Roman" w:hAnsi="Menlo" w:cs="Menlo"/>
+          <w:color w:val="4FC1FF"/>
+          <w:sz w:val="18"/>
+          <w:szCs w:val="18"/>
+        </w:rPr>
+        <w:t>error</w:t>
+      </w:r>
+      <w:r>
+        <w:rPr>
+          <w:rFonts w:ascii="Menlo" w:eastAsia="Times New Roman" w:hAnsi="Menlo" w:cs="Menlo"/>
+          <w:color w:val="D4D4D4"/>
+          <w:sz w:val="18"/>
+          <w:szCs w:val="18"/>
+        </w:rPr>
+        <w:t>);</w:t>
+      </w:r>
+    </w:p>
+    <w:p>
+      <w:pPr>
+        <w:shd w:val="clear" w:color="auto" w:fill="1E1E1E"/>
+        <w:spacing w:line="270" w:lineRule="atLeast"/>
+        <w:rPr>
+          <w:rFonts w:ascii="Menlo" w:eastAsia="Times New Roman" w:hAnsi="Menlo" w:cs="Menlo"/>
+          <w:color w:val="D4D4D4"/>
+          <w:sz w:val="18"/>
+          <w:szCs w:val="18"/>
+        </w:rPr>
+      </w:pPr>
+      <w:r>
+        <w:rPr>
+          <w:rFonts w:ascii="Menlo" w:eastAsia="Times New Roman" w:hAnsi="Menlo" w:cs="Menlo"/>
+          <w:color w:val="D4D4D4"/>
+          <w:sz w:val="18"/>
+          <w:szCs w:val="18"/>
+        </w:rPr>
+        <w:t>}</w:t>
+      </w:r>
+    </w:p>
+    <w:p/>
+    <w:p>
+      <w:pPr>
         <w:rPr>
           <w:b/>
           <w:bCs/>
           <w:sz w:val="32"/>
           <w:szCs w:val="32"/>
-        </w:rPr>
-        <w:t>Read</w:t>
-      </w:r>
+          <w:u w:val="single"/>
+        </w:rPr>
+      </w:pPr>
       <w:r>
         <w:rPr>
           <w:b/>
           <w:bCs/>
           <w:sz w:val="32"/>
           <w:szCs w:val="32"/>
-        </w:rPr>
-        <w:t xml:space="preserve"> all events for a user</w:t>
+          <w:u w:val="single"/>
+        </w:rPr>
+        <w:lastRenderedPageBreak/>
+        <w:t>Auto Login</w:t>
+      </w:r>
+    </w:p>
+    <w:p>
+      <w:r>
+        <w:t xml:space="preserve">When user login, at Backend, we generate jwt with expiresIn: ‘24h’.  At front end, we create a logoutTimer in App.js.  </w:t>
+      </w:r>
+      <w:r>
+        <w:t>We use useEffect to keep track of state of clubAuthContext.clubLogin().</w:t>
+      </w:r>
+    </w:p>
+    <w:p>
+      <w:r>
+        <w:t xml:space="preserve">Whenever </w:t>
+      </w:r>
+      <w:r>
+        <w:t xml:space="preserve">app.js been rendered the very first time, starting the app or page refresh, </w:t>
+      </w:r>
+      <w:r>
+        <w:t xml:space="preserve">clubLogin() </w:t>
+      </w:r>
+      <w:r>
+        <w:t>will be instantiated and only once for the entire app life span because it’s useCallback() function</w:t>
+      </w:r>
+      <w:r>
+        <w:t xml:space="preserve">.  So when it gets instantiated, the state changes, useEffect will be notified and </w:t>
+      </w:r>
+      <w:r>
+        <w:t>work through our Auto Login logic:</w:t>
+      </w:r>
+    </w:p>
+    <w:p/>
+    <w:p>
+      <w:pPr>
+        <w:shd w:val="clear" w:color="auto" w:fill="1E1E1E"/>
+        <w:spacing w:line="270" w:lineRule="atLeast"/>
+        <w:rPr>
+          <w:rFonts w:ascii="Menlo" w:eastAsia="Times New Roman" w:hAnsi="Menlo" w:cs="Menlo"/>
+          <w:color w:val="D4D4D4"/>
+          <w:sz w:val="18"/>
+          <w:szCs w:val="18"/>
+        </w:rPr>
+      </w:pPr>
+      <w:r>
+        <w:rPr>
+          <w:rFonts w:ascii="Menlo" w:eastAsia="Times New Roman" w:hAnsi="Menlo" w:cs="Menlo"/>
+          <w:color w:val="DCDCAA"/>
+          <w:sz w:val="18"/>
+          <w:szCs w:val="18"/>
+        </w:rPr>
+        <w:t>useEffect</w:t>
+      </w:r>
+      <w:r>
+        <w:rPr>
+          <w:rFonts w:ascii="Menlo" w:eastAsia="Times New Roman" w:hAnsi="Menlo" w:cs="Menlo"/>
+          <w:color w:val="D4D4D4"/>
+          <w:sz w:val="18"/>
+          <w:szCs w:val="18"/>
+        </w:rPr>
+        <w:t xml:space="preserve">(() </w:t>
+      </w:r>
+      <w:r>
+        <w:rPr>
+          <w:rFonts w:ascii="Menlo" w:eastAsia="Times New Roman" w:hAnsi="Menlo" w:cs="Menlo"/>
+          <w:color w:val="569CD6"/>
+          <w:sz w:val="18"/>
+          <w:szCs w:val="18"/>
+        </w:rPr>
+        <w:t>=&gt;</w:t>
+      </w:r>
+      <w:r>
+        <w:rPr>
+          <w:rFonts w:ascii="Menlo" w:eastAsia="Times New Roman" w:hAnsi="Menlo" w:cs="Menlo"/>
+          <w:color w:val="D4D4D4"/>
+          <w:sz w:val="18"/>
+          <w:szCs w:val="18"/>
+        </w:rPr>
+        <w:t xml:space="preserve"> {</w:t>
+      </w:r>
+    </w:p>
+    <w:p>
+      <w:pPr>
+        <w:shd w:val="clear" w:color="auto" w:fill="1E1E1E"/>
+        <w:spacing w:line="270" w:lineRule="atLeast"/>
+        <w:rPr>
+          <w:rFonts w:ascii="Menlo" w:eastAsia="Times New Roman" w:hAnsi="Menlo" w:cs="Menlo"/>
+          <w:color w:val="D4D4D4"/>
+          <w:sz w:val="18"/>
+          <w:szCs w:val="18"/>
+        </w:rPr>
+      </w:pPr>
+      <w:r>
+        <w:rPr>
+          <w:rFonts w:ascii="Menlo" w:eastAsia="Times New Roman" w:hAnsi="Menlo" w:cs="Menlo"/>
+          <w:color w:val="D4D4D4"/>
+          <w:sz w:val="18"/>
+          <w:szCs w:val="18"/>
+        </w:rPr>
+        <w:t xml:space="preserve">        </w:t>
+      </w:r>
+      <w:r>
+        <w:rPr>
+          <w:rFonts w:ascii="Menlo" w:eastAsia="Times New Roman" w:hAnsi="Menlo" w:cs="Menlo"/>
+          <w:color w:val="9CDCFE"/>
+          <w:sz w:val="18"/>
+          <w:szCs w:val="18"/>
+        </w:rPr>
+        <w:t>console</w:t>
+      </w:r>
+      <w:r>
+        <w:rPr>
+          <w:rFonts w:ascii="Menlo" w:eastAsia="Times New Roman" w:hAnsi="Menlo" w:cs="Menlo"/>
+          <w:color w:val="D4D4D4"/>
+          <w:sz w:val="18"/>
+          <w:szCs w:val="18"/>
+        </w:rPr>
+        <w:t>.</w:t>
+      </w:r>
+      <w:r>
+        <w:rPr>
+          <w:rFonts w:ascii="Menlo" w:eastAsia="Times New Roman" w:hAnsi="Menlo" w:cs="Menlo"/>
+          <w:color w:val="DCDCAA"/>
+          <w:sz w:val="18"/>
+          <w:szCs w:val="18"/>
+        </w:rPr>
+        <w:t>log</w:t>
+      </w:r>
+      <w:r>
+        <w:rPr>
+          <w:rFonts w:ascii="Menlo" w:eastAsia="Times New Roman" w:hAnsi="Menlo" w:cs="Menlo"/>
+          <w:color w:val="D4D4D4"/>
+          <w:sz w:val="18"/>
+          <w:szCs w:val="18"/>
+        </w:rPr>
+        <w:t>(</w:t>
+      </w:r>
+      <w:r>
+        <w:rPr>
+          <w:rFonts w:ascii="Menlo" w:eastAsia="Times New Roman" w:hAnsi="Menlo" w:cs="Menlo"/>
+          <w:color w:val="CE9178"/>
+          <w:sz w:val="18"/>
+          <w:szCs w:val="18"/>
+        </w:rPr>
+        <w:t>'I am in auto login'</w:t>
+      </w:r>
+      <w:r>
+        <w:rPr>
+          <w:rFonts w:ascii="Menlo" w:eastAsia="Times New Roman" w:hAnsi="Menlo" w:cs="Menlo"/>
+          <w:color w:val="D4D4D4"/>
+          <w:sz w:val="18"/>
+          <w:szCs w:val="18"/>
+        </w:rPr>
+        <w:t>);</w:t>
+      </w:r>
+    </w:p>
+    <w:p>
+      <w:pPr>
+        <w:shd w:val="clear" w:color="auto" w:fill="1E1E1E"/>
+        <w:spacing w:line="270" w:lineRule="atLeast"/>
+        <w:rPr>
+          <w:rFonts w:ascii="Menlo" w:eastAsia="Times New Roman" w:hAnsi="Menlo" w:cs="Menlo"/>
+          <w:color w:val="D4D4D4"/>
+          <w:sz w:val="18"/>
+          <w:szCs w:val="18"/>
+        </w:rPr>
+      </w:pPr>
+      <w:r>
+        <w:rPr>
+          <w:rFonts w:ascii="Menlo" w:eastAsia="Times New Roman" w:hAnsi="Menlo" w:cs="Menlo"/>
+          <w:color w:val="D4D4D4"/>
+          <w:sz w:val="18"/>
+          <w:szCs w:val="18"/>
+        </w:rPr>
+        <w:t xml:space="preserve">        </w:t>
+      </w:r>
+      <w:r>
+        <w:rPr>
+          <w:rFonts w:ascii="Menlo" w:eastAsia="Times New Roman" w:hAnsi="Menlo" w:cs="Menlo"/>
+          <w:color w:val="569CD6"/>
+          <w:sz w:val="18"/>
+          <w:szCs w:val="18"/>
+        </w:rPr>
+        <w:t>const</w:t>
+      </w:r>
+      <w:r>
+        <w:rPr>
+          <w:rFonts w:ascii="Menlo" w:eastAsia="Times New Roman" w:hAnsi="Menlo" w:cs="Menlo"/>
+          <w:color w:val="D4D4D4"/>
+          <w:sz w:val="18"/>
+          <w:szCs w:val="18"/>
+        </w:rPr>
+        <w:t xml:space="preserve"> </w:t>
+      </w:r>
+      <w:proofErr w:type="spellStart"/>
+      <w:r>
+        <w:rPr>
+          <w:rFonts w:ascii="Menlo" w:eastAsia="Times New Roman" w:hAnsi="Menlo" w:cs="Menlo"/>
+          <w:color w:val="4FC1FF"/>
+          <w:sz w:val="18"/>
+          <w:szCs w:val="18"/>
+        </w:rPr>
+        <w:t>storageData</w:t>
+      </w:r>
+      <w:proofErr w:type="spellEnd"/>
+      <w:r>
+        <w:rPr>
+          <w:rFonts w:ascii="Menlo" w:eastAsia="Times New Roman" w:hAnsi="Menlo" w:cs="Menlo"/>
+          <w:color w:val="D4D4D4"/>
+          <w:sz w:val="18"/>
+          <w:szCs w:val="18"/>
+        </w:rPr>
+        <w:t xml:space="preserve"> = </w:t>
+      </w:r>
+      <w:proofErr w:type="spellStart"/>
+      <w:r>
+        <w:rPr>
+          <w:rFonts w:ascii="Menlo" w:eastAsia="Times New Roman" w:hAnsi="Menlo" w:cs="Menlo"/>
+          <w:color w:val="9CDCFE"/>
+          <w:sz w:val="18"/>
+          <w:szCs w:val="18"/>
+        </w:rPr>
+        <w:t>JSON</w:t>
+      </w:r>
+      <w:r>
+        <w:rPr>
+          <w:rFonts w:ascii="Menlo" w:eastAsia="Times New Roman" w:hAnsi="Menlo" w:cs="Menlo"/>
+          <w:color w:val="D4D4D4"/>
+          <w:sz w:val="18"/>
+          <w:szCs w:val="18"/>
+        </w:rPr>
+        <w:t>.</w:t>
+      </w:r>
+      <w:r>
+        <w:rPr>
+          <w:rFonts w:ascii="Menlo" w:eastAsia="Times New Roman" w:hAnsi="Menlo" w:cs="Menlo"/>
+          <w:color w:val="DCDCAA"/>
+          <w:sz w:val="18"/>
+          <w:szCs w:val="18"/>
+        </w:rPr>
+        <w:t>parse</w:t>
+      </w:r>
+      <w:proofErr w:type="spellEnd"/>
+      <w:r>
+        <w:rPr>
+          <w:rFonts w:ascii="Menlo" w:eastAsia="Times New Roman" w:hAnsi="Menlo" w:cs="Menlo"/>
+          <w:color w:val="D4D4D4"/>
+          <w:sz w:val="18"/>
+          <w:szCs w:val="18"/>
+        </w:rPr>
+        <w:t>(</w:t>
+      </w:r>
+      <w:proofErr w:type="spellStart"/>
+      <w:r>
+        <w:rPr>
+          <w:rFonts w:ascii="Menlo" w:eastAsia="Times New Roman" w:hAnsi="Menlo" w:cs="Menlo"/>
+          <w:color w:val="9CDCFE"/>
+          <w:sz w:val="18"/>
+          <w:szCs w:val="18"/>
+        </w:rPr>
+        <w:t>localStorage</w:t>
+      </w:r>
+      <w:r>
+        <w:rPr>
+          <w:rFonts w:ascii="Menlo" w:eastAsia="Times New Roman" w:hAnsi="Menlo" w:cs="Menlo"/>
+          <w:color w:val="D4D4D4"/>
+          <w:sz w:val="18"/>
+          <w:szCs w:val="18"/>
+        </w:rPr>
+        <w:t>.</w:t>
+      </w:r>
+      <w:r>
+        <w:rPr>
+          <w:rFonts w:ascii="Menlo" w:eastAsia="Times New Roman" w:hAnsi="Menlo" w:cs="Menlo"/>
+          <w:color w:val="DCDCAA"/>
+          <w:sz w:val="18"/>
+          <w:szCs w:val="18"/>
+        </w:rPr>
+        <w:t>getItem</w:t>
+      </w:r>
+      <w:proofErr w:type="spellEnd"/>
+      <w:r>
+        <w:rPr>
+          <w:rFonts w:ascii="Menlo" w:eastAsia="Times New Roman" w:hAnsi="Menlo" w:cs="Menlo"/>
+          <w:color w:val="D4D4D4"/>
+          <w:sz w:val="18"/>
+          <w:szCs w:val="18"/>
+        </w:rPr>
+        <w:t>(</w:t>
+      </w:r>
+      <w:r>
+        <w:rPr>
+          <w:rFonts w:ascii="Menlo" w:eastAsia="Times New Roman" w:hAnsi="Menlo" w:cs="Menlo"/>
+          <w:color w:val="CE9178"/>
+          <w:sz w:val="18"/>
+          <w:szCs w:val="18"/>
+        </w:rPr>
+        <w:t>'</w:t>
+      </w:r>
+      <w:proofErr w:type="spellStart"/>
+      <w:r>
+        <w:rPr>
+          <w:rFonts w:ascii="Menlo" w:eastAsia="Times New Roman" w:hAnsi="Menlo" w:cs="Menlo"/>
+          <w:color w:val="CE9178"/>
+          <w:sz w:val="18"/>
+          <w:szCs w:val="18"/>
+        </w:rPr>
+        <w:t>userData</w:t>
+      </w:r>
+      <w:proofErr w:type="spellEnd"/>
+      <w:r>
+        <w:rPr>
+          <w:rFonts w:ascii="Menlo" w:eastAsia="Times New Roman" w:hAnsi="Menlo" w:cs="Menlo"/>
+          <w:color w:val="CE9178"/>
+          <w:sz w:val="18"/>
+          <w:szCs w:val="18"/>
+        </w:rPr>
+        <w:t>'</w:t>
+      </w:r>
+      <w:r>
+        <w:rPr>
+          <w:rFonts w:ascii="Menlo" w:eastAsia="Times New Roman" w:hAnsi="Menlo" w:cs="Menlo"/>
+          <w:color w:val="D4D4D4"/>
+          <w:sz w:val="18"/>
+          <w:szCs w:val="18"/>
+        </w:rPr>
+        <w:t>));</w:t>
+      </w:r>
+    </w:p>
+    <w:p>
+      <w:pPr>
+        <w:shd w:val="clear" w:color="auto" w:fill="1E1E1E"/>
+        <w:spacing w:line="270" w:lineRule="atLeast"/>
+        <w:rPr>
+          <w:rFonts w:ascii="Menlo" w:eastAsia="Times New Roman" w:hAnsi="Menlo" w:cs="Menlo"/>
+          <w:color w:val="D4D4D4"/>
+          <w:sz w:val="18"/>
+          <w:szCs w:val="18"/>
+        </w:rPr>
+      </w:pPr>
+      <w:r>
+        <w:rPr>
+          <w:rFonts w:ascii="Menlo" w:eastAsia="Times New Roman" w:hAnsi="Menlo" w:cs="Menlo"/>
+          <w:color w:val="D4D4D4"/>
+          <w:sz w:val="18"/>
+          <w:szCs w:val="18"/>
+        </w:rPr>
+        <w:t xml:space="preserve">        </w:t>
+      </w:r>
+      <w:r>
+        <w:rPr>
+          <w:rFonts w:ascii="Menlo" w:eastAsia="Times New Roman" w:hAnsi="Menlo" w:cs="Menlo"/>
+          <w:color w:val="C586C0"/>
+          <w:sz w:val="18"/>
+          <w:szCs w:val="18"/>
+        </w:rPr>
+        <w:t>if</w:t>
+      </w:r>
+      <w:r>
+        <w:rPr>
+          <w:rFonts w:ascii="Menlo" w:eastAsia="Times New Roman" w:hAnsi="Menlo" w:cs="Menlo"/>
+          <w:color w:val="D4D4D4"/>
+          <w:sz w:val="18"/>
+          <w:szCs w:val="18"/>
+        </w:rPr>
+        <w:t xml:space="preserve"> (</w:t>
+      </w:r>
+    </w:p>
+    <w:p>
+      <w:pPr>
+        <w:shd w:val="clear" w:color="auto" w:fill="1E1E1E"/>
+        <w:spacing w:line="270" w:lineRule="atLeast"/>
+        <w:rPr>
+          <w:rFonts w:ascii="Menlo" w:eastAsia="Times New Roman" w:hAnsi="Menlo" w:cs="Menlo"/>
+          <w:color w:val="D4D4D4"/>
+          <w:sz w:val="18"/>
+          <w:szCs w:val="18"/>
+        </w:rPr>
+      </w:pPr>
+      <w:r>
+        <w:rPr>
+          <w:rFonts w:ascii="Menlo" w:eastAsia="Times New Roman" w:hAnsi="Menlo" w:cs="Menlo"/>
+          <w:color w:val="D4D4D4"/>
+          <w:sz w:val="18"/>
+          <w:szCs w:val="18"/>
+        </w:rPr>
+        <w:t xml:space="preserve">            </w:t>
+      </w:r>
+      <w:proofErr w:type="spellStart"/>
+      <w:r>
+        <w:rPr>
+          <w:rFonts w:ascii="Menlo" w:eastAsia="Times New Roman" w:hAnsi="Menlo" w:cs="Menlo"/>
+          <w:color w:val="4FC1FF"/>
+          <w:sz w:val="18"/>
+          <w:szCs w:val="18"/>
+        </w:rPr>
+        <w:t>storageData</w:t>
+      </w:r>
+      <w:proofErr w:type="spellEnd"/>
+      <w:r>
+        <w:rPr>
+          <w:rFonts w:ascii="Menlo" w:eastAsia="Times New Roman" w:hAnsi="Menlo" w:cs="Menlo"/>
+          <w:color w:val="D4D4D4"/>
+          <w:sz w:val="18"/>
+          <w:szCs w:val="18"/>
+        </w:rPr>
+        <w:t xml:space="preserve"> &amp;&amp;</w:t>
+      </w:r>
+    </w:p>
+    <w:p>
+      <w:pPr>
+        <w:shd w:val="clear" w:color="auto" w:fill="1E1E1E"/>
+        <w:spacing w:line="270" w:lineRule="atLeast"/>
+        <w:rPr>
+          <w:rFonts w:ascii="Menlo" w:eastAsia="Times New Roman" w:hAnsi="Menlo" w:cs="Menlo"/>
+          <w:color w:val="D4D4D4"/>
+          <w:sz w:val="18"/>
+          <w:szCs w:val="18"/>
+        </w:rPr>
+      </w:pPr>
+      <w:r>
+        <w:rPr>
+          <w:rFonts w:ascii="Menlo" w:eastAsia="Times New Roman" w:hAnsi="Menlo" w:cs="Menlo"/>
+          <w:color w:val="D4D4D4"/>
+          <w:sz w:val="18"/>
+          <w:szCs w:val="18"/>
+        </w:rPr>
+        <w:t xml:space="preserve">            </w:t>
+      </w:r>
+      <w:proofErr w:type="spellStart"/>
+      <w:r>
+        <w:rPr>
+          <w:rFonts w:ascii="Menlo" w:eastAsia="Times New Roman" w:hAnsi="Menlo" w:cs="Menlo"/>
+          <w:color w:val="4FC1FF"/>
+          <w:sz w:val="18"/>
+          <w:szCs w:val="18"/>
+        </w:rPr>
+        <w:t>storageData</w:t>
+      </w:r>
+      <w:r>
+        <w:rPr>
+          <w:rFonts w:ascii="Menlo" w:eastAsia="Times New Roman" w:hAnsi="Menlo" w:cs="Menlo"/>
+          <w:color w:val="D4D4D4"/>
+          <w:sz w:val="18"/>
+          <w:szCs w:val="18"/>
+        </w:rPr>
+        <w:t>.</w:t>
+      </w:r>
+      <w:r>
+        <w:rPr>
+          <w:rFonts w:ascii="Menlo" w:eastAsia="Times New Roman" w:hAnsi="Menlo" w:cs="Menlo"/>
+          <w:color w:val="9CDCFE"/>
+          <w:sz w:val="18"/>
+          <w:szCs w:val="18"/>
+        </w:rPr>
+        <w:t>clubToken</w:t>
+      </w:r>
+      <w:proofErr w:type="spellEnd"/>
+      <w:r>
+        <w:rPr>
+          <w:rFonts w:ascii="Menlo" w:eastAsia="Times New Roman" w:hAnsi="Menlo" w:cs="Menlo"/>
+          <w:color w:val="D4D4D4"/>
+          <w:sz w:val="18"/>
+          <w:szCs w:val="18"/>
+        </w:rPr>
+        <w:t xml:space="preserve"> &amp;&amp;</w:t>
+      </w:r>
+    </w:p>
+    <w:p>
+      <w:pPr>
+        <w:shd w:val="clear" w:color="auto" w:fill="1E1E1E"/>
+        <w:spacing w:line="270" w:lineRule="atLeast"/>
+        <w:rPr>
+          <w:rFonts w:ascii="Menlo" w:eastAsia="Times New Roman" w:hAnsi="Menlo" w:cs="Menlo"/>
+          <w:color w:val="D4D4D4"/>
+          <w:sz w:val="18"/>
+          <w:szCs w:val="18"/>
+        </w:rPr>
+      </w:pPr>
+      <w:r>
+        <w:rPr>
+          <w:rFonts w:ascii="Menlo" w:eastAsia="Times New Roman" w:hAnsi="Menlo" w:cs="Menlo"/>
+          <w:color w:val="D4D4D4"/>
+          <w:sz w:val="18"/>
+          <w:szCs w:val="18"/>
+        </w:rPr>
+        <w:t xml:space="preserve">            </w:t>
+      </w:r>
+      <w:r>
+        <w:rPr>
+          <w:rFonts w:ascii="Menlo" w:eastAsia="Times New Roman" w:hAnsi="Menlo" w:cs="Menlo"/>
+          <w:color w:val="DCDCAA"/>
+          <w:sz w:val="18"/>
+          <w:szCs w:val="18"/>
+        </w:rPr>
+        <w:t>moment</w:t>
+      </w:r>
+      <w:r>
+        <w:rPr>
+          <w:rFonts w:ascii="Menlo" w:eastAsia="Times New Roman" w:hAnsi="Menlo" w:cs="Menlo"/>
+          <w:color w:val="D4D4D4"/>
+          <w:sz w:val="18"/>
+          <w:szCs w:val="18"/>
+        </w:rPr>
+        <w:t>(</w:t>
+      </w:r>
+      <w:proofErr w:type="spellStart"/>
+      <w:r>
+        <w:rPr>
+          <w:rFonts w:ascii="Menlo" w:eastAsia="Times New Roman" w:hAnsi="Menlo" w:cs="Menlo"/>
+          <w:color w:val="4FC1FF"/>
+          <w:sz w:val="18"/>
+          <w:szCs w:val="18"/>
+        </w:rPr>
+        <w:t>storageData</w:t>
+      </w:r>
+      <w:r>
+        <w:rPr>
+          <w:rFonts w:ascii="Menlo" w:eastAsia="Times New Roman" w:hAnsi="Menlo" w:cs="Menlo"/>
+          <w:color w:val="D4D4D4"/>
+          <w:sz w:val="18"/>
+          <w:szCs w:val="18"/>
+        </w:rPr>
+        <w:t>.</w:t>
+      </w:r>
+      <w:r>
+        <w:rPr>
+          <w:rFonts w:ascii="Menlo" w:eastAsia="Times New Roman" w:hAnsi="Menlo" w:cs="Menlo"/>
+          <w:color w:val="9CDCFE"/>
+          <w:sz w:val="18"/>
+          <w:szCs w:val="18"/>
+        </w:rPr>
+        <w:t>expiration</w:t>
+      </w:r>
+      <w:proofErr w:type="spellEnd"/>
+      <w:r>
+        <w:rPr>
+          <w:rFonts w:ascii="Menlo" w:eastAsia="Times New Roman" w:hAnsi="Menlo" w:cs="Menlo"/>
+          <w:color w:val="D4D4D4"/>
+          <w:sz w:val="18"/>
+          <w:szCs w:val="18"/>
+        </w:rPr>
+        <w:t xml:space="preserve">) &gt; </w:t>
+      </w:r>
+      <w:r>
+        <w:rPr>
+          <w:rFonts w:ascii="Menlo" w:eastAsia="Times New Roman" w:hAnsi="Menlo" w:cs="Menlo"/>
+          <w:color w:val="DCDCAA"/>
+          <w:sz w:val="18"/>
+          <w:szCs w:val="18"/>
+        </w:rPr>
+        <w:t>moment</w:t>
+      </w:r>
+      <w:r>
+        <w:rPr>
+          <w:rFonts w:ascii="Menlo" w:eastAsia="Times New Roman" w:hAnsi="Menlo" w:cs="Menlo"/>
+          <w:color w:val="D4D4D4"/>
+          <w:sz w:val="18"/>
+          <w:szCs w:val="18"/>
+        </w:rPr>
+        <w:t>()</w:t>
+      </w:r>
+    </w:p>
+    <w:p>
+      <w:pPr>
+        <w:shd w:val="clear" w:color="auto" w:fill="1E1E1E"/>
+        <w:spacing w:line="270" w:lineRule="atLeast"/>
+        <w:rPr>
+          <w:rFonts w:ascii="Menlo" w:eastAsia="Times New Roman" w:hAnsi="Menlo" w:cs="Menlo"/>
+          <w:color w:val="D4D4D4"/>
+          <w:sz w:val="18"/>
+          <w:szCs w:val="18"/>
+        </w:rPr>
+      </w:pPr>
+      <w:r>
+        <w:rPr>
+          <w:rFonts w:ascii="Menlo" w:eastAsia="Times New Roman" w:hAnsi="Menlo" w:cs="Menlo"/>
+          <w:color w:val="D4D4D4"/>
+          <w:sz w:val="18"/>
+          <w:szCs w:val="18"/>
+        </w:rPr>
+        <w:t xml:space="preserve">        ) {</w:t>
+      </w:r>
+    </w:p>
+    <w:p>
+      <w:pPr>
+        <w:shd w:val="clear" w:color="auto" w:fill="1E1E1E"/>
+        <w:spacing w:line="270" w:lineRule="atLeast"/>
+        <w:rPr>
+          <w:rFonts w:ascii="Menlo" w:eastAsia="Times New Roman" w:hAnsi="Menlo" w:cs="Menlo"/>
+          <w:color w:val="D4D4D4"/>
+          <w:sz w:val="18"/>
+          <w:szCs w:val="18"/>
+        </w:rPr>
+      </w:pPr>
+      <w:r>
+        <w:rPr>
+          <w:rFonts w:ascii="Menlo" w:eastAsia="Times New Roman" w:hAnsi="Menlo" w:cs="Menlo"/>
+          <w:color w:val="D4D4D4"/>
+          <w:sz w:val="18"/>
+          <w:szCs w:val="18"/>
+        </w:rPr>
+        <w:t xml:space="preserve">            </w:t>
+      </w:r>
+      <w:r>
+        <w:rPr>
+          <w:rFonts w:ascii="Menlo" w:eastAsia="Times New Roman" w:hAnsi="Menlo" w:cs="Menlo"/>
+          <w:color w:val="DCDCAA"/>
+          <w:sz w:val="18"/>
+          <w:szCs w:val="18"/>
+        </w:rPr>
+        <w:t>clubLogin</w:t>
+      </w:r>
+      <w:r>
+        <w:rPr>
+          <w:rFonts w:ascii="Menlo" w:eastAsia="Times New Roman" w:hAnsi="Menlo" w:cs="Menlo"/>
+          <w:color w:val="D4D4D4"/>
+          <w:sz w:val="18"/>
+          <w:szCs w:val="18"/>
+        </w:rPr>
+        <w:t>(</w:t>
+      </w:r>
+    </w:p>
+    <w:p>
+      <w:pPr>
+        <w:shd w:val="clear" w:color="auto" w:fill="1E1E1E"/>
+        <w:spacing w:line="270" w:lineRule="atLeast"/>
+        <w:rPr>
+          <w:rFonts w:ascii="Menlo" w:eastAsia="Times New Roman" w:hAnsi="Menlo" w:cs="Menlo"/>
+          <w:color w:val="D4D4D4"/>
+          <w:sz w:val="18"/>
+          <w:szCs w:val="18"/>
+        </w:rPr>
+      </w:pPr>
+      <w:r>
+        <w:rPr>
+          <w:rFonts w:ascii="Menlo" w:eastAsia="Times New Roman" w:hAnsi="Menlo" w:cs="Menlo"/>
+          <w:color w:val="D4D4D4"/>
+          <w:sz w:val="18"/>
+          <w:szCs w:val="18"/>
+        </w:rPr>
+        <w:t xml:space="preserve">                </w:t>
+      </w:r>
+      <w:proofErr w:type="spellStart"/>
+      <w:r>
+        <w:rPr>
+          <w:rFonts w:ascii="Menlo" w:eastAsia="Times New Roman" w:hAnsi="Menlo" w:cs="Menlo"/>
+          <w:color w:val="4FC1FF"/>
+          <w:sz w:val="18"/>
+          <w:szCs w:val="18"/>
+        </w:rPr>
+        <w:t>storageData</w:t>
+      </w:r>
+      <w:r>
+        <w:rPr>
+          <w:rFonts w:ascii="Menlo" w:eastAsia="Times New Roman" w:hAnsi="Menlo" w:cs="Menlo"/>
+          <w:color w:val="D4D4D4"/>
+          <w:sz w:val="18"/>
+          <w:szCs w:val="18"/>
+        </w:rPr>
+        <w:t>.</w:t>
+      </w:r>
+      <w:r>
+        <w:rPr>
+          <w:rFonts w:ascii="Menlo" w:eastAsia="Times New Roman" w:hAnsi="Menlo" w:cs="Menlo"/>
+          <w:color w:val="9CDCFE"/>
+          <w:sz w:val="18"/>
+          <w:szCs w:val="18"/>
+        </w:rPr>
+        <w:t>clubId</w:t>
+      </w:r>
+      <w:proofErr w:type="spellEnd"/>
+      <w:r>
+        <w:rPr>
+          <w:rFonts w:ascii="Menlo" w:eastAsia="Times New Roman" w:hAnsi="Menlo" w:cs="Menlo"/>
+          <w:color w:val="D4D4D4"/>
+          <w:sz w:val="18"/>
+          <w:szCs w:val="18"/>
+        </w:rPr>
+        <w:t>,</w:t>
+      </w:r>
+    </w:p>
+    <w:p>
+      <w:pPr>
+        <w:shd w:val="clear" w:color="auto" w:fill="1E1E1E"/>
+        <w:spacing w:line="270" w:lineRule="atLeast"/>
+        <w:rPr>
+          <w:rFonts w:ascii="Menlo" w:eastAsia="Times New Roman" w:hAnsi="Menlo" w:cs="Menlo"/>
+          <w:color w:val="D4D4D4"/>
+          <w:sz w:val="18"/>
+          <w:szCs w:val="18"/>
+        </w:rPr>
+      </w:pPr>
+      <w:r>
+        <w:rPr>
+          <w:rFonts w:ascii="Menlo" w:eastAsia="Times New Roman" w:hAnsi="Menlo" w:cs="Menlo"/>
+          <w:color w:val="D4D4D4"/>
+          <w:sz w:val="18"/>
+          <w:szCs w:val="18"/>
+        </w:rPr>
+        <w:t xml:space="preserve">                </w:t>
+      </w:r>
+      <w:r>
+        <w:rPr>
+          <w:rFonts w:ascii="Menlo" w:eastAsia="Times New Roman" w:hAnsi="Menlo" w:cs="Menlo"/>
+          <w:color w:val="569CD6"/>
+          <w:sz w:val="18"/>
+          <w:szCs w:val="18"/>
+        </w:rPr>
+        <w:t>null</w:t>
+      </w:r>
+      <w:r>
+        <w:rPr>
+          <w:rFonts w:ascii="Menlo" w:eastAsia="Times New Roman" w:hAnsi="Menlo" w:cs="Menlo"/>
+          <w:color w:val="D4D4D4"/>
+          <w:sz w:val="18"/>
+          <w:szCs w:val="18"/>
+        </w:rPr>
+        <w:t>,</w:t>
+      </w:r>
+    </w:p>
+    <w:p>
+      <w:pPr>
+        <w:shd w:val="clear" w:color="auto" w:fill="1E1E1E"/>
+        <w:spacing w:line="270" w:lineRule="atLeast"/>
+        <w:rPr>
+          <w:rFonts w:ascii="Menlo" w:eastAsia="Times New Roman" w:hAnsi="Menlo" w:cs="Menlo"/>
+          <w:color w:val="D4D4D4"/>
+          <w:sz w:val="18"/>
+          <w:szCs w:val="18"/>
+        </w:rPr>
+      </w:pPr>
+      <w:r>
+        <w:rPr>
+          <w:rFonts w:ascii="Menlo" w:eastAsia="Times New Roman" w:hAnsi="Menlo" w:cs="Menlo"/>
+          <w:color w:val="D4D4D4"/>
+          <w:sz w:val="18"/>
+          <w:szCs w:val="18"/>
+        </w:rPr>
+        <w:t xml:space="preserve">                </w:t>
+      </w:r>
+      <w:proofErr w:type="spellStart"/>
+      <w:r>
+        <w:rPr>
+          <w:rFonts w:ascii="Menlo" w:eastAsia="Times New Roman" w:hAnsi="Menlo" w:cs="Menlo"/>
+          <w:color w:val="4FC1FF"/>
+          <w:sz w:val="18"/>
+          <w:szCs w:val="18"/>
+        </w:rPr>
+        <w:t>storageData</w:t>
+      </w:r>
+      <w:r>
+        <w:rPr>
+          <w:rFonts w:ascii="Menlo" w:eastAsia="Times New Roman" w:hAnsi="Menlo" w:cs="Menlo"/>
+          <w:color w:val="D4D4D4"/>
+          <w:sz w:val="18"/>
+          <w:szCs w:val="18"/>
+        </w:rPr>
+        <w:t>.</w:t>
+      </w:r>
+      <w:r>
+        <w:rPr>
+          <w:rFonts w:ascii="Menlo" w:eastAsia="Times New Roman" w:hAnsi="Menlo" w:cs="Menlo"/>
+          <w:color w:val="9CDCFE"/>
+          <w:sz w:val="18"/>
+          <w:szCs w:val="18"/>
+        </w:rPr>
+        <w:t>clubToken</w:t>
+      </w:r>
+      <w:proofErr w:type="spellEnd"/>
+      <w:r>
+        <w:rPr>
+          <w:rFonts w:ascii="Menlo" w:eastAsia="Times New Roman" w:hAnsi="Menlo" w:cs="Menlo"/>
+          <w:color w:val="D4D4D4"/>
+          <w:sz w:val="18"/>
+          <w:szCs w:val="18"/>
+        </w:rPr>
+        <w:t>,</w:t>
+      </w:r>
+    </w:p>
+    <w:p>
+      <w:pPr>
+        <w:shd w:val="clear" w:color="auto" w:fill="1E1E1E"/>
+        <w:spacing w:line="270" w:lineRule="atLeast"/>
+        <w:rPr>
+          <w:rFonts w:ascii="Menlo" w:eastAsia="Times New Roman" w:hAnsi="Menlo" w:cs="Menlo"/>
+          <w:color w:val="D4D4D4"/>
+          <w:sz w:val="18"/>
+          <w:szCs w:val="18"/>
+        </w:rPr>
+      </w:pPr>
+      <w:r>
+        <w:rPr>
+          <w:rFonts w:ascii="Menlo" w:eastAsia="Times New Roman" w:hAnsi="Menlo" w:cs="Menlo"/>
+          <w:color w:val="D4D4D4"/>
+          <w:sz w:val="18"/>
+          <w:szCs w:val="18"/>
+        </w:rPr>
+        <w:t xml:space="preserve">                </w:t>
+      </w:r>
+      <w:r>
+        <w:rPr>
+          <w:rFonts w:ascii="Menlo" w:eastAsia="Times New Roman" w:hAnsi="Menlo" w:cs="Menlo"/>
+          <w:color w:val="DCDCAA"/>
+          <w:sz w:val="18"/>
+          <w:szCs w:val="18"/>
+        </w:rPr>
+        <w:t>moment</w:t>
+      </w:r>
+      <w:r>
+        <w:rPr>
+          <w:rFonts w:ascii="Menlo" w:eastAsia="Times New Roman" w:hAnsi="Menlo" w:cs="Menlo"/>
+          <w:color w:val="D4D4D4"/>
+          <w:sz w:val="18"/>
+          <w:szCs w:val="18"/>
+        </w:rPr>
+        <w:t>(</w:t>
+      </w:r>
+      <w:proofErr w:type="spellStart"/>
+      <w:r>
+        <w:rPr>
+          <w:rFonts w:ascii="Menlo" w:eastAsia="Times New Roman" w:hAnsi="Menlo" w:cs="Menlo"/>
+          <w:color w:val="4FC1FF"/>
+          <w:sz w:val="18"/>
+          <w:szCs w:val="18"/>
+        </w:rPr>
+        <w:t>storageData</w:t>
+      </w:r>
+      <w:r>
+        <w:rPr>
+          <w:rFonts w:ascii="Menlo" w:eastAsia="Times New Roman" w:hAnsi="Menlo" w:cs="Menlo"/>
+          <w:color w:val="D4D4D4"/>
+          <w:sz w:val="18"/>
+          <w:szCs w:val="18"/>
+        </w:rPr>
+        <w:t>.</w:t>
+      </w:r>
+      <w:r>
+        <w:rPr>
+          <w:rFonts w:ascii="Menlo" w:eastAsia="Times New Roman" w:hAnsi="Menlo" w:cs="Menlo"/>
+          <w:color w:val="9CDCFE"/>
+          <w:sz w:val="18"/>
+          <w:szCs w:val="18"/>
+        </w:rPr>
+        <w:t>expiration</w:t>
+      </w:r>
+      <w:proofErr w:type="spellEnd"/>
+      <w:r>
+        <w:rPr>
+          <w:rFonts w:ascii="Menlo" w:eastAsia="Times New Roman" w:hAnsi="Menlo" w:cs="Menlo"/>
+          <w:color w:val="D4D4D4"/>
+          <w:sz w:val="18"/>
+          <w:szCs w:val="18"/>
+        </w:rPr>
+        <w:t>)</w:t>
+      </w:r>
+    </w:p>
+    <w:p>
+      <w:pPr>
+        <w:shd w:val="clear" w:color="auto" w:fill="1E1E1E"/>
+        <w:spacing w:line="270" w:lineRule="atLeast"/>
+        <w:rPr>
+          <w:rFonts w:ascii="Menlo" w:eastAsia="Times New Roman" w:hAnsi="Menlo" w:cs="Menlo"/>
+          <w:color w:val="D4D4D4"/>
+          <w:sz w:val="18"/>
+          <w:szCs w:val="18"/>
+        </w:rPr>
+      </w:pPr>
+      <w:r>
+        <w:rPr>
+          <w:rFonts w:ascii="Menlo" w:eastAsia="Times New Roman" w:hAnsi="Menlo" w:cs="Menlo"/>
+          <w:color w:val="D4D4D4"/>
+          <w:sz w:val="18"/>
+          <w:szCs w:val="18"/>
+        </w:rPr>
+        <w:t xml:space="preserve">            );</w:t>
+      </w:r>
+    </w:p>
+    <w:p>
+      <w:pPr>
+        <w:shd w:val="clear" w:color="auto" w:fill="1E1E1E"/>
+        <w:spacing w:line="270" w:lineRule="atLeast"/>
+        <w:rPr>
+          <w:rFonts w:ascii="Menlo" w:eastAsia="Times New Roman" w:hAnsi="Menlo" w:cs="Menlo"/>
+          <w:color w:val="D4D4D4"/>
+          <w:sz w:val="18"/>
+          <w:szCs w:val="18"/>
+        </w:rPr>
+      </w:pPr>
+      <w:r>
+        <w:rPr>
+          <w:rFonts w:ascii="Menlo" w:eastAsia="Times New Roman" w:hAnsi="Menlo" w:cs="Menlo"/>
+          <w:color w:val="D4D4D4"/>
+          <w:sz w:val="18"/>
+          <w:szCs w:val="18"/>
+        </w:rPr>
+        <w:t xml:space="preserve">        }</w:t>
+      </w:r>
+    </w:p>
+    <w:p>
+      <w:pPr>
+        <w:shd w:val="clear" w:color="auto" w:fill="1E1E1E"/>
+        <w:spacing w:line="270" w:lineRule="atLeast"/>
+        <w:rPr>
+          <w:rFonts w:ascii="Menlo" w:eastAsia="Times New Roman" w:hAnsi="Menlo" w:cs="Menlo"/>
+          <w:color w:val="D4D4D4"/>
+          <w:sz w:val="18"/>
+          <w:szCs w:val="18"/>
+        </w:rPr>
+      </w:pPr>
+      <w:r>
+        <w:rPr>
+          <w:rFonts w:ascii="Menlo" w:eastAsia="Times New Roman" w:hAnsi="Menlo" w:cs="Menlo"/>
+          <w:color w:val="D4D4D4"/>
+          <w:sz w:val="18"/>
+          <w:szCs w:val="18"/>
+        </w:rPr>
+        <w:t xml:space="preserve">    }, [</w:t>
+      </w:r>
+      <w:r>
+        <w:rPr>
+          <w:rFonts w:ascii="Menlo" w:eastAsia="Times New Roman" w:hAnsi="Menlo" w:cs="Menlo"/>
+          <w:color w:val="DCDCAA"/>
+          <w:sz w:val="18"/>
+          <w:szCs w:val="18"/>
+        </w:rPr>
+        <w:t>clubLogin</w:t>
+      </w:r>
+      <w:r>
+        <w:rPr>
+          <w:rFonts w:ascii="Menlo" w:eastAsia="Times New Roman" w:hAnsi="Menlo" w:cs="Menlo"/>
+          <w:color w:val="D4D4D4"/>
+          <w:sz w:val="18"/>
+          <w:szCs w:val="18"/>
+        </w:rPr>
+        <w:t>]);</w:t>
+      </w:r>
+    </w:p>
+    <w:p>
+      <w:r>
+        <w:t>To note: When app starts or page refreshing, when clubLogin() gets instantiated, login will fail because all the values are null.  When auto login useEffect calls clubLogin(), we will have all the information get from localStorage ‘</w:t>
+      </w:r>
+      <w:proofErr w:type="spellStart"/>
+      <w:r>
+        <w:t>userData</w:t>
+      </w:r>
+      <w:proofErr w:type="spellEnd"/>
+      <w:r>
+        <w:t xml:space="preserve">’.  If they are all valid, we will be able to </w:t>
+      </w:r>
+      <w:r>
+        <w:t>login.</w:t>
       </w:r>
     </w:p>
     <w:p>
@@ -2467,6 +4883,7 @@
           <w:bCs/>
           <w:sz w:val="32"/>
           <w:szCs w:val="32"/>
+          <w:u w:val="single"/>
         </w:rPr>
       </w:pPr>
       <w:r>
@@ -2475,8 +4892,9 @@
           <w:bCs/>
           <w:sz w:val="32"/>
           <w:szCs w:val="32"/>
-        </w:rPr>
-        <w:t xml:space="preserve">GET: ../eid </w:t>
+          <w:u w:val="single"/>
+        </w:rPr>
+        <w:t>Auto Logout</w:t>
       </w:r>
       <w:r>
         <w:rPr>
@@ -2484,264 +4902,675 @@
           <w:bCs/>
           <w:sz w:val="32"/>
           <w:szCs w:val="32"/>
-        </w:rPr>
-        <w:sym w:font="Wingdings" w:char="F0E8"/>
-      </w:r>
-      <w:r>
-        <w:rPr>
-          <w:b/>
-          <w:bCs/>
-          <w:sz w:val="32"/>
-          <w:szCs w:val="32"/>
+          <w:u w:val="single"/>
+        </w:rPr>
+        <w:t>:</w:t>
+      </w:r>
+    </w:p>
+    <w:p>
+      <w:pPr>
+        <w:shd w:val="clear" w:color="auto" w:fill="1E1E1E"/>
+        <w:spacing w:line="270" w:lineRule="atLeast"/>
+        <w:rPr>
+          <w:rFonts w:ascii="Menlo" w:eastAsia="Times New Roman" w:hAnsi="Menlo" w:cs="Menlo"/>
+          <w:color w:val="D4D4D4"/>
+          <w:sz w:val="18"/>
+          <w:szCs w:val="18"/>
+        </w:rPr>
+      </w:pPr>
+      <w:r>
+        <w:rPr>
+          <w:rFonts w:ascii="Menlo" w:eastAsia="Times New Roman" w:hAnsi="Menlo" w:cs="Menlo"/>
+          <w:color w:val="6A9955"/>
+          <w:sz w:val="18"/>
+          <w:szCs w:val="18"/>
+        </w:rPr>
+        <w:t>// Auto logout</w:t>
+      </w:r>
+    </w:p>
+    <w:p>
+      <w:pPr>
+        <w:shd w:val="clear" w:color="auto" w:fill="1E1E1E"/>
+        <w:spacing w:line="270" w:lineRule="atLeast"/>
+        <w:rPr>
+          <w:rFonts w:ascii="Menlo" w:eastAsia="Times New Roman" w:hAnsi="Menlo" w:cs="Menlo"/>
+          <w:color w:val="D4D4D4"/>
+          <w:sz w:val="18"/>
+          <w:szCs w:val="18"/>
+        </w:rPr>
+      </w:pPr>
+      <w:r>
+        <w:rPr>
+          <w:rFonts w:ascii="Menlo" w:eastAsia="Times New Roman" w:hAnsi="Menlo" w:cs="Menlo"/>
+          <w:color w:val="D4D4D4"/>
+          <w:sz w:val="18"/>
+          <w:szCs w:val="18"/>
+        </w:rPr>
+        <w:t xml:space="preserve">    </w:t>
+      </w:r>
+      <w:r>
+        <w:rPr>
+          <w:rFonts w:ascii="Menlo" w:eastAsia="Times New Roman" w:hAnsi="Menlo" w:cs="Menlo"/>
+          <w:color w:val="6A9955"/>
+          <w:sz w:val="18"/>
+          <w:szCs w:val="18"/>
+        </w:rPr>
+        <w:t xml:space="preserve">// </w:t>
+      </w:r>
+      <w:proofErr w:type="spellStart"/>
+      <w:r>
+        <w:rPr>
+          <w:rFonts w:ascii="Menlo" w:eastAsia="Times New Roman" w:hAnsi="Menlo" w:cs="Menlo"/>
+          <w:color w:val="6A9955"/>
+          <w:sz w:val="18"/>
+          <w:szCs w:val="18"/>
+        </w:rPr>
+        <w:t>dependecies</w:t>
+      </w:r>
+      <w:proofErr w:type="spellEnd"/>
+      <w:r>
+        <w:rPr>
+          <w:rFonts w:ascii="Menlo" w:eastAsia="Times New Roman" w:hAnsi="Menlo" w:cs="Menlo"/>
+          <w:color w:val="6A9955"/>
+          <w:sz w:val="18"/>
+          <w:szCs w:val="18"/>
+        </w:rPr>
+        <w:t>: clubToken state changes when clubLogin() or clubLogout()</w:t>
+      </w:r>
+    </w:p>
+    <w:p>
+      <w:pPr>
+        <w:shd w:val="clear" w:color="auto" w:fill="1E1E1E"/>
+        <w:spacing w:line="270" w:lineRule="atLeast"/>
+        <w:rPr>
+          <w:rFonts w:ascii="Menlo" w:eastAsia="Times New Roman" w:hAnsi="Menlo" w:cs="Menlo"/>
+          <w:color w:val="D4D4D4"/>
+          <w:sz w:val="18"/>
+          <w:szCs w:val="18"/>
+        </w:rPr>
+      </w:pPr>
+      <w:r>
+        <w:rPr>
+          <w:rFonts w:ascii="Menlo" w:eastAsia="Times New Roman" w:hAnsi="Menlo" w:cs="Menlo"/>
+          <w:color w:val="D4D4D4"/>
+          <w:sz w:val="18"/>
+          <w:szCs w:val="18"/>
+        </w:rPr>
+        <w:t xml:space="preserve">    </w:t>
+      </w:r>
+      <w:r>
+        <w:rPr>
+          <w:rFonts w:ascii="Menlo" w:eastAsia="Times New Roman" w:hAnsi="Menlo" w:cs="Menlo"/>
+          <w:color w:val="DCDCAA"/>
+          <w:sz w:val="18"/>
+          <w:szCs w:val="18"/>
+        </w:rPr>
+        <w:t>useEffect</w:t>
+      </w:r>
+      <w:r>
+        <w:rPr>
+          <w:rFonts w:ascii="Menlo" w:eastAsia="Times New Roman" w:hAnsi="Menlo" w:cs="Menlo"/>
+          <w:color w:val="D4D4D4"/>
+          <w:sz w:val="18"/>
+          <w:szCs w:val="18"/>
+        </w:rPr>
+        <w:t xml:space="preserve">(() </w:t>
+      </w:r>
+      <w:r>
+        <w:rPr>
+          <w:rFonts w:ascii="Menlo" w:eastAsia="Times New Roman" w:hAnsi="Menlo" w:cs="Menlo"/>
+          <w:color w:val="569CD6"/>
+          <w:sz w:val="18"/>
+          <w:szCs w:val="18"/>
+        </w:rPr>
+        <w:t>=&gt;</w:t>
+      </w:r>
+      <w:r>
+        <w:rPr>
+          <w:rFonts w:ascii="Menlo" w:eastAsia="Times New Roman" w:hAnsi="Menlo" w:cs="Menlo"/>
+          <w:color w:val="D4D4D4"/>
+          <w:sz w:val="18"/>
+          <w:szCs w:val="18"/>
+        </w:rPr>
+        <w:t xml:space="preserve"> {</w:t>
+      </w:r>
+    </w:p>
+    <w:p>
+      <w:pPr>
+        <w:shd w:val="clear" w:color="auto" w:fill="1E1E1E"/>
+        <w:spacing w:line="270" w:lineRule="atLeast"/>
+        <w:rPr>
+          <w:rFonts w:ascii="Menlo" w:eastAsia="Times New Roman" w:hAnsi="Menlo" w:cs="Menlo"/>
+          <w:color w:val="D4D4D4"/>
+          <w:sz w:val="18"/>
+          <w:szCs w:val="18"/>
+        </w:rPr>
+      </w:pPr>
+      <w:r>
+        <w:rPr>
+          <w:rFonts w:ascii="Menlo" w:eastAsia="Times New Roman" w:hAnsi="Menlo" w:cs="Menlo"/>
+          <w:color w:val="D4D4D4"/>
+          <w:sz w:val="18"/>
+          <w:szCs w:val="18"/>
+        </w:rPr>
+        <w:t xml:space="preserve">        </w:t>
+      </w:r>
+      <w:r>
+        <w:rPr>
+          <w:rFonts w:ascii="Menlo" w:eastAsia="Times New Roman" w:hAnsi="Menlo" w:cs="Menlo"/>
+          <w:color w:val="C586C0"/>
+          <w:sz w:val="18"/>
+          <w:szCs w:val="18"/>
+        </w:rPr>
+        <w:t>if</w:t>
+      </w:r>
+      <w:r>
+        <w:rPr>
+          <w:rFonts w:ascii="Menlo" w:eastAsia="Times New Roman" w:hAnsi="Menlo" w:cs="Menlo"/>
+          <w:color w:val="D4D4D4"/>
+          <w:sz w:val="18"/>
+          <w:szCs w:val="18"/>
+        </w:rPr>
+        <w:t xml:space="preserve"> (</w:t>
+      </w:r>
+      <w:r>
+        <w:rPr>
+          <w:rFonts w:ascii="Menlo" w:eastAsia="Times New Roman" w:hAnsi="Menlo" w:cs="Menlo"/>
+          <w:color w:val="4FC1FF"/>
+          <w:sz w:val="18"/>
+          <w:szCs w:val="18"/>
+        </w:rPr>
+        <w:t>clubToken</w:t>
+      </w:r>
+      <w:r>
+        <w:rPr>
+          <w:rFonts w:ascii="Menlo" w:eastAsia="Times New Roman" w:hAnsi="Menlo" w:cs="Menlo"/>
+          <w:color w:val="D4D4D4"/>
+          <w:sz w:val="18"/>
+          <w:szCs w:val="18"/>
+        </w:rPr>
+        <w:t xml:space="preserve"> &amp;&amp; </w:t>
+      </w:r>
+      <w:r>
+        <w:rPr>
+          <w:rFonts w:ascii="Menlo" w:eastAsia="Times New Roman" w:hAnsi="Menlo" w:cs="Menlo"/>
+          <w:color w:val="4FC1FF"/>
+          <w:sz w:val="18"/>
+          <w:szCs w:val="18"/>
+        </w:rPr>
+        <w:t>clubTokenExpDate</w:t>
+      </w:r>
+      <w:r>
+        <w:rPr>
+          <w:rFonts w:ascii="Menlo" w:eastAsia="Times New Roman" w:hAnsi="Menlo" w:cs="Menlo"/>
+          <w:color w:val="D4D4D4"/>
+          <w:sz w:val="18"/>
+          <w:szCs w:val="18"/>
+        </w:rPr>
+        <w:t>) {</w:t>
+      </w:r>
+    </w:p>
+    <w:p>
+      <w:pPr>
+        <w:shd w:val="clear" w:color="auto" w:fill="1E1E1E"/>
+        <w:spacing w:line="270" w:lineRule="atLeast"/>
+        <w:rPr>
+          <w:rFonts w:ascii="Menlo" w:eastAsia="Times New Roman" w:hAnsi="Menlo" w:cs="Menlo"/>
+          <w:color w:val="D4D4D4"/>
+          <w:sz w:val="18"/>
+          <w:szCs w:val="18"/>
+        </w:rPr>
+      </w:pPr>
+      <w:r>
+        <w:rPr>
+          <w:rFonts w:ascii="Menlo" w:eastAsia="Times New Roman" w:hAnsi="Menlo" w:cs="Menlo"/>
+          <w:color w:val="D4D4D4"/>
+          <w:sz w:val="18"/>
+          <w:szCs w:val="18"/>
+        </w:rPr>
+        <w:t xml:space="preserve">            </w:t>
+      </w:r>
+      <w:r>
+        <w:rPr>
+          <w:rFonts w:ascii="Menlo" w:eastAsia="Times New Roman" w:hAnsi="Menlo" w:cs="Menlo"/>
+          <w:color w:val="569CD6"/>
+          <w:sz w:val="18"/>
+          <w:szCs w:val="18"/>
+        </w:rPr>
+        <w:t>const</w:t>
+      </w:r>
+      <w:r>
+        <w:rPr>
+          <w:rFonts w:ascii="Menlo" w:eastAsia="Times New Roman" w:hAnsi="Menlo" w:cs="Menlo"/>
+          <w:color w:val="D4D4D4"/>
+          <w:sz w:val="18"/>
+          <w:szCs w:val="18"/>
         </w:rPr>
         <w:t xml:space="preserve"> </w:t>
       </w:r>
       <w:r>
         <w:rPr>
-          <w:b/>
-          <w:bCs/>
-          <w:sz w:val="32"/>
-          <w:szCs w:val="32"/>
-        </w:rPr>
-        <w:t>Read</w:t>
-      </w:r>
-      <w:r>
-        <w:rPr>
-          <w:b/>
-          <w:bCs/>
-          <w:sz w:val="32"/>
-          <w:szCs w:val="32"/>
-        </w:rPr>
-        <w:t xml:space="preserve"> a specific event</w:t>
-      </w:r>
-    </w:p>
-    <w:p>
-      <w:pPr>
-        <w:rPr>
-          <w:b/>
-          <w:bCs/>
-          <w:sz w:val="32"/>
-          <w:szCs w:val="32"/>
-        </w:rPr>
-      </w:pPr>
-      <w:r>
-        <w:rPr>
-          <w:b/>
-          <w:bCs/>
-          <w:sz w:val="32"/>
-          <w:szCs w:val="32"/>
-        </w:rPr>
-        <w:t xml:space="preserve">POST: ../ </w:t>
-      </w:r>
-      <w:r>
-        <w:rPr>
-          <w:b/>
-          <w:bCs/>
-          <w:sz w:val="32"/>
-          <w:szCs w:val="32"/>
-        </w:rPr>
-        <w:sym w:font="Wingdings" w:char="F0E8"/>
-      </w:r>
-      <w:r>
-        <w:rPr>
-          <w:b/>
-          <w:bCs/>
-          <w:sz w:val="32"/>
-          <w:szCs w:val="32"/>
-        </w:rPr>
-        <w:t xml:space="preserve"> Create an event</w:t>
-      </w:r>
-    </w:p>
-    <w:p>
-      <w:pPr>
-        <w:rPr>
-          <w:b/>
-          <w:bCs/>
-          <w:sz w:val="32"/>
-          <w:szCs w:val="32"/>
-        </w:rPr>
-      </w:pPr>
-      <w:r>
-        <w:rPr>
-          <w:b/>
-          <w:bCs/>
-          <w:sz w:val="32"/>
-          <w:szCs w:val="32"/>
-        </w:rPr>
-        <w:t xml:space="preserve">DELETE: ../eid </w:t>
-      </w:r>
-      <w:r>
-        <w:rPr>
-          <w:b/>
-          <w:bCs/>
-          <w:sz w:val="32"/>
-          <w:szCs w:val="32"/>
-        </w:rPr>
-        <w:sym w:font="Wingdings" w:char="F0E8"/>
-      </w:r>
-      <w:r>
-        <w:rPr>
-          <w:b/>
-          <w:bCs/>
-          <w:sz w:val="32"/>
-          <w:szCs w:val="32"/>
-        </w:rPr>
-        <w:t xml:space="preserve"> Delete an event</w:t>
-      </w:r>
-    </w:p>
-    <w:p>
-      <w:pPr>
-        <w:rPr>
-          <w:b/>
-          <w:bCs/>
-          <w:sz w:val="32"/>
-          <w:szCs w:val="32"/>
-        </w:rPr>
-      </w:pPr>
-      <w:r>
-        <w:rPr>
-          <w:b/>
-          <w:bCs/>
-          <w:sz w:val="32"/>
-          <w:szCs w:val="32"/>
-        </w:rPr>
-        <w:t xml:space="preserve">Update: ../eid </w:t>
-      </w:r>
-      <w:r>
-        <w:rPr>
-          <w:b/>
-          <w:bCs/>
-          <w:sz w:val="32"/>
-          <w:szCs w:val="32"/>
-        </w:rPr>
-        <w:sym w:font="Wingdings" w:char="F0E8"/>
-      </w:r>
-      <w:r>
-        <w:rPr>
-          <w:b/>
-          <w:bCs/>
-          <w:sz w:val="32"/>
-          <w:szCs w:val="32"/>
-        </w:rPr>
-        <w:t xml:space="preserve"> Update an event</w:t>
-      </w:r>
-    </w:p>
-    <w:p>
-      <w:pPr>
-        <w:rPr>
-          <w:b/>
-          <w:bCs/>
-          <w:sz w:val="32"/>
-          <w:szCs w:val="32"/>
-        </w:rPr>
-      </w:pPr>
-    </w:p>
-    <w:p>
-      <w:pPr>
-        <w:rPr>
-          <w:b/>
-          <w:bCs/>
-          <w:sz w:val="32"/>
-          <w:szCs w:val="32"/>
-        </w:rPr>
-      </w:pPr>
-      <w:r>
-        <w:rPr>
-          <w:b/>
-          <w:bCs/>
-          <w:sz w:val="32"/>
-          <w:szCs w:val="32"/>
-        </w:rPr>
-        <w:t>/api/clubs</w:t>
-      </w:r>
-    </w:p>
-    <w:p>
-      <w:pPr>
-        <w:rPr>
-          <w:b/>
-          <w:bCs/>
-          <w:sz w:val="32"/>
-          <w:szCs w:val="32"/>
-        </w:rPr>
-      </w:pPr>
-      <w:r>
-        <w:rPr>
-          <w:b/>
-          <w:bCs/>
-          <w:sz w:val="32"/>
-          <w:szCs w:val="32"/>
-        </w:rPr>
-        <w:t>GET: ../cid</w:t>
-      </w:r>
-    </w:p>
-    <w:p>
-      <w:pPr>
-        <w:rPr>
-          <w:b/>
-          <w:bCs/>
-          <w:sz w:val="32"/>
-          <w:szCs w:val="32"/>
-        </w:rPr>
-      </w:pPr>
-    </w:p>
-    <w:p>
-      <w:pPr>
-        <w:rPr>
-          <w:b/>
-          <w:bCs/>
-          <w:sz w:val="32"/>
-          <w:szCs w:val="32"/>
-        </w:rPr>
-      </w:pPr>
-      <w:r>
-        <w:rPr>
-          <w:b/>
-          <w:bCs/>
-          <w:sz w:val="32"/>
-          <w:szCs w:val="32"/>
-        </w:rPr>
-        <w:t>/api/users</w:t>
-      </w:r>
-    </w:p>
-    <w:p>
-      <w:pPr>
-        <w:rPr>
-          <w:b/>
-          <w:bCs/>
-          <w:sz w:val="32"/>
-          <w:szCs w:val="32"/>
-        </w:rPr>
-      </w:pPr>
-      <w:r>
-        <w:rPr>
-          <w:b/>
-          <w:bCs/>
-          <w:sz w:val="32"/>
-          <w:szCs w:val="32"/>
-        </w:rPr>
-        <w:lastRenderedPageBreak/>
-        <w:t>GET: ../uid</w:t>
-      </w:r>
-    </w:p>
-    <w:p>
-      <w:pPr>
-        <w:rPr>
-          <w:b/>
-          <w:bCs/>
-          <w:sz w:val="32"/>
-          <w:szCs w:val="32"/>
-        </w:rPr>
-      </w:pPr>
-    </w:p>
-    <w:p>
-      <w:pPr>
-        <w:rPr>
-          <w:b/>
-          <w:bCs/>
-          <w:sz w:val="32"/>
-          <w:szCs w:val="32"/>
-        </w:rPr>
-      </w:pPr>
+          <w:rFonts w:ascii="Menlo" w:eastAsia="Times New Roman" w:hAnsi="Menlo" w:cs="Menlo"/>
+          <w:color w:val="4FC1FF"/>
+          <w:sz w:val="18"/>
+          <w:szCs w:val="18"/>
+        </w:rPr>
+        <w:t>remainingTime</w:t>
+      </w:r>
+      <w:r>
+        <w:rPr>
+          <w:rFonts w:ascii="Menlo" w:eastAsia="Times New Roman" w:hAnsi="Menlo" w:cs="Menlo"/>
+          <w:color w:val="D4D4D4"/>
+          <w:sz w:val="18"/>
+          <w:szCs w:val="18"/>
+        </w:rPr>
+        <w:t xml:space="preserve"> = </w:t>
+      </w:r>
+      <w:r>
+        <w:rPr>
+          <w:rFonts w:ascii="Menlo" w:eastAsia="Times New Roman" w:hAnsi="Menlo" w:cs="Menlo"/>
+          <w:color w:val="DCDCAA"/>
+          <w:sz w:val="18"/>
+          <w:szCs w:val="18"/>
+        </w:rPr>
+        <w:t>moment</w:t>
+      </w:r>
+      <w:r>
+        <w:rPr>
+          <w:rFonts w:ascii="Menlo" w:eastAsia="Times New Roman" w:hAnsi="Menlo" w:cs="Menlo"/>
+          <w:color w:val="D4D4D4"/>
+          <w:sz w:val="18"/>
+          <w:szCs w:val="18"/>
+        </w:rPr>
+        <w:t>(</w:t>
+      </w:r>
+      <w:r>
+        <w:rPr>
+          <w:rFonts w:ascii="Menlo" w:eastAsia="Times New Roman" w:hAnsi="Menlo" w:cs="Menlo"/>
+          <w:color w:val="4FC1FF"/>
+          <w:sz w:val="18"/>
+          <w:szCs w:val="18"/>
+        </w:rPr>
+        <w:t>clubTokenExpDate</w:t>
+      </w:r>
+      <w:r>
+        <w:rPr>
+          <w:rFonts w:ascii="Menlo" w:eastAsia="Times New Roman" w:hAnsi="Menlo" w:cs="Menlo"/>
+          <w:color w:val="D4D4D4"/>
+          <w:sz w:val="18"/>
+          <w:szCs w:val="18"/>
+        </w:rPr>
+        <w:t xml:space="preserve">) - </w:t>
+      </w:r>
+      <w:r>
+        <w:rPr>
+          <w:rFonts w:ascii="Menlo" w:eastAsia="Times New Roman" w:hAnsi="Menlo" w:cs="Menlo"/>
+          <w:color w:val="DCDCAA"/>
+          <w:sz w:val="18"/>
+          <w:szCs w:val="18"/>
+        </w:rPr>
+        <w:t>moment</w:t>
+      </w:r>
+      <w:r>
+        <w:rPr>
+          <w:rFonts w:ascii="Menlo" w:eastAsia="Times New Roman" w:hAnsi="Menlo" w:cs="Menlo"/>
+          <w:color w:val="D4D4D4"/>
+          <w:sz w:val="18"/>
+          <w:szCs w:val="18"/>
+        </w:rPr>
+        <w:t>();</w:t>
+      </w:r>
+    </w:p>
+    <w:p>
+      <w:pPr>
+        <w:shd w:val="clear" w:color="auto" w:fill="1E1E1E"/>
+        <w:spacing w:line="270" w:lineRule="atLeast"/>
+        <w:rPr>
+          <w:rFonts w:ascii="Menlo" w:eastAsia="Times New Roman" w:hAnsi="Menlo" w:cs="Menlo"/>
+          <w:color w:val="D4D4D4"/>
+          <w:sz w:val="18"/>
+          <w:szCs w:val="18"/>
+        </w:rPr>
+      </w:pPr>
+      <w:r>
+        <w:rPr>
+          <w:rFonts w:ascii="Menlo" w:eastAsia="Times New Roman" w:hAnsi="Menlo" w:cs="Menlo"/>
+          <w:color w:val="D4D4D4"/>
+          <w:sz w:val="18"/>
+          <w:szCs w:val="18"/>
+        </w:rPr>
+        <w:t xml:space="preserve">            </w:t>
+      </w:r>
+      <w:r>
+        <w:rPr>
+          <w:rFonts w:ascii="Menlo" w:eastAsia="Times New Roman" w:hAnsi="Menlo" w:cs="Menlo"/>
+          <w:color w:val="6A9955"/>
+          <w:sz w:val="18"/>
+          <w:szCs w:val="18"/>
+        </w:rPr>
+        <w:t xml:space="preserve">// if timeout gets triggered </w:t>
+      </w:r>
+      <w:proofErr w:type="spellStart"/>
+      <w:r>
+        <w:rPr>
+          <w:rFonts w:ascii="Menlo" w:eastAsia="Times New Roman" w:hAnsi="Menlo" w:cs="Menlo"/>
+          <w:color w:val="6A9955"/>
+          <w:sz w:val="18"/>
+          <w:szCs w:val="18"/>
+        </w:rPr>
+        <w:t>meaing</w:t>
+      </w:r>
+      <w:proofErr w:type="spellEnd"/>
+      <w:r>
+        <w:rPr>
+          <w:rFonts w:ascii="Menlo" w:eastAsia="Times New Roman" w:hAnsi="Menlo" w:cs="Menlo"/>
+          <w:color w:val="6A9955"/>
+          <w:sz w:val="18"/>
+          <w:szCs w:val="18"/>
+        </w:rPr>
+        <w:t xml:space="preserve"> clubToken expires, clubLogout will be called</w:t>
+      </w:r>
+    </w:p>
+    <w:p>
+      <w:pPr>
+        <w:shd w:val="clear" w:color="auto" w:fill="1E1E1E"/>
+        <w:spacing w:line="270" w:lineRule="atLeast"/>
+        <w:rPr>
+          <w:rFonts w:ascii="Menlo" w:eastAsia="Times New Roman" w:hAnsi="Menlo" w:cs="Menlo"/>
+          <w:color w:val="D4D4D4"/>
+          <w:sz w:val="18"/>
+          <w:szCs w:val="18"/>
+        </w:rPr>
+      </w:pPr>
+      <w:r>
+        <w:rPr>
+          <w:rFonts w:ascii="Menlo" w:eastAsia="Times New Roman" w:hAnsi="Menlo" w:cs="Menlo"/>
+          <w:color w:val="D4D4D4"/>
+          <w:sz w:val="18"/>
+          <w:szCs w:val="18"/>
+        </w:rPr>
+        <w:t xml:space="preserve">            </w:t>
+      </w:r>
+      <w:r>
+        <w:rPr>
+          <w:rFonts w:ascii="Menlo" w:eastAsia="Times New Roman" w:hAnsi="Menlo" w:cs="Menlo"/>
+          <w:color w:val="9CDCFE"/>
+          <w:sz w:val="18"/>
+          <w:szCs w:val="18"/>
+        </w:rPr>
+        <w:t>logoutTimer</w:t>
+      </w:r>
+      <w:r>
+        <w:rPr>
+          <w:rFonts w:ascii="Menlo" w:eastAsia="Times New Roman" w:hAnsi="Menlo" w:cs="Menlo"/>
+          <w:color w:val="D4D4D4"/>
+          <w:sz w:val="18"/>
+          <w:szCs w:val="18"/>
+        </w:rPr>
+        <w:t xml:space="preserve"> = </w:t>
+      </w:r>
+      <w:r>
+        <w:rPr>
+          <w:rFonts w:ascii="Menlo" w:eastAsia="Times New Roman" w:hAnsi="Menlo" w:cs="Menlo"/>
+          <w:color w:val="DCDCAA"/>
+          <w:sz w:val="18"/>
+          <w:szCs w:val="18"/>
+        </w:rPr>
+        <w:t>setTimeout</w:t>
+      </w:r>
+      <w:r>
+        <w:rPr>
+          <w:rFonts w:ascii="Menlo" w:eastAsia="Times New Roman" w:hAnsi="Menlo" w:cs="Menlo"/>
+          <w:color w:val="D4D4D4"/>
+          <w:sz w:val="18"/>
+          <w:szCs w:val="18"/>
+        </w:rPr>
+        <w:t>(</w:t>
+      </w:r>
+      <w:r>
+        <w:rPr>
+          <w:rFonts w:ascii="Menlo" w:eastAsia="Times New Roman" w:hAnsi="Menlo" w:cs="Menlo"/>
+          <w:color w:val="DCDCAA"/>
+          <w:sz w:val="18"/>
+          <w:szCs w:val="18"/>
+        </w:rPr>
+        <w:t>clubLogout</w:t>
+      </w:r>
+      <w:r>
+        <w:rPr>
+          <w:rFonts w:ascii="Menlo" w:eastAsia="Times New Roman" w:hAnsi="Menlo" w:cs="Menlo"/>
+          <w:color w:val="D4D4D4"/>
+          <w:sz w:val="18"/>
+          <w:szCs w:val="18"/>
+        </w:rPr>
+        <w:t xml:space="preserve">, </w:t>
+      </w:r>
+      <w:r>
+        <w:rPr>
+          <w:rFonts w:ascii="Menlo" w:eastAsia="Times New Roman" w:hAnsi="Menlo" w:cs="Menlo"/>
+          <w:color w:val="4FC1FF"/>
+          <w:sz w:val="18"/>
+          <w:szCs w:val="18"/>
+        </w:rPr>
+        <w:t>remainingTime</w:t>
+      </w:r>
+      <w:r>
+        <w:rPr>
+          <w:rFonts w:ascii="Menlo" w:eastAsia="Times New Roman" w:hAnsi="Menlo" w:cs="Menlo"/>
+          <w:color w:val="D4D4D4"/>
+          <w:sz w:val="18"/>
+          <w:szCs w:val="18"/>
+        </w:rPr>
+        <w:t>);</w:t>
+      </w:r>
+    </w:p>
+    <w:p>
+      <w:pPr>
+        <w:shd w:val="clear" w:color="auto" w:fill="1E1E1E"/>
+        <w:spacing w:line="270" w:lineRule="atLeast"/>
+        <w:rPr>
+          <w:rFonts w:ascii="Menlo" w:eastAsia="Times New Roman" w:hAnsi="Menlo" w:cs="Menlo"/>
+          <w:color w:val="D4D4D4"/>
+          <w:sz w:val="18"/>
+          <w:szCs w:val="18"/>
+        </w:rPr>
+      </w:pPr>
+      <w:r>
+        <w:rPr>
+          <w:rFonts w:ascii="Menlo" w:eastAsia="Times New Roman" w:hAnsi="Menlo" w:cs="Menlo"/>
+          <w:color w:val="D4D4D4"/>
+          <w:sz w:val="18"/>
+          <w:szCs w:val="18"/>
+        </w:rPr>
+        <w:t xml:space="preserve">        } </w:t>
+      </w:r>
+      <w:r>
+        <w:rPr>
+          <w:rFonts w:ascii="Menlo" w:eastAsia="Times New Roman" w:hAnsi="Menlo" w:cs="Menlo"/>
+          <w:color w:val="C586C0"/>
+          <w:sz w:val="18"/>
+          <w:szCs w:val="18"/>
+        </w:rPr>
+        <w:t>else</w:t>
+      </w:r>
+      <w:r>
+        <w:rPr>
+          <w:rFonts w:ascii="Menlo" w:eastAsia="Times New Roman" w:hAnsi="Menlo" w:cs="Menlo"/>
+          <w:color w:val="D4D4D4"/>
+          <w:sz w:val="18"/>
+          <w:szCs w:val="18"/>
+        </w:rPr>
+        <w:t xml:space="preserve"> {</w:t>
+      </w:r>
+    </w:p>
+    <w:p>
+      <w:pPr>
+        <w:shd w:val="clear" w:color="auto" w:fill="1E1E1E"/>
+        <w:spacing w:line="270" w:lineRule="atLeast"/>
+        <w:rPr>
+          <w:rFonts w:ascii="Menlo" w:eastAsia="Times New Roman" w:hAnsi="Menlo" w:cs="Menlo"/>
+          <w:color w:val="D4D4D4"/>
+          <w:sz w:val="18"/>
+          <w:szCs w:val="18"/>
+        </w:rPr>
+      </w:pPr>
+      <w:r>
+        <w:rPr>
+          <w:rFonts w:ascii="Menlo" w:eastAsia="Times New Roman" w:hAnsi="Menlo" w:cs="Menlo"/>
+          <w:color w:val="D4D4D4"/>
+          <w:sz w:val="18"/>
+          <w:szCs w:val="18"/>
+        </w:rPr>
+        <w:t xml:space="preserve">            </w:t>
+      </w:r>
+      <w:proofErr w:type="spellStart"/>
+      <w:r>
+        <w:rPr>
+          <w:rFonts w:ascii="Menlo" w:eastAsia="Times New Roman" w:hAnsi="Menlo" w:cs="Menlo"/>
+          <w:color w:val="DCDCAA"/>
+          <w:sz w:val="18"/>
+          <w:szCs w:val="18"/>
+        </w:rPr>
+        <w:t>clearTimeout</w:t>
+      </w:r>
+      <w:proofErr w:type="spellEnd"/>
+      <w:r>
+        <w:rPr>
+          <w:rFonts w:ascii="Menlo" w:eastAsia="Times New Roman" w:hAnsi="Menlo" w:cs="Menlo"/>
+          <w:color w:val="D4D4D4"/>
+          <w:sz w:val="18"/>
+          <w:szCs w:val="18"/>
+        </w:rPr>
+        <w:t>(</w:t>
+      </w:r>
+      <w:r>
+        <w:rPr>
+          <w:rFonts w:ascii="Menlo" w:eastAsia="Times New Roman" w:hAnsi="Menlo" w:cs="Menlo"/>
+          <w:color w:val="9CDCFE"/>
+          <w:sz w:val="18"/>
+          <w:szCs w:val="18"/>
+        </w:rPr>
+        <w:t>logoutTimer</w:t>
+      </w:r>
+      <w:r>
+        <w:rPr>
+          <w:rFonts w:ascii="Menlo" w:eastAsia="Times New Roman" w:hAnsi="Menlo" w:cs="Menlo"/>
+          <w:color w:val="D4D4D4"/>
+          <w:sz w:val="18"/>
+          <w:szCs w:val="18"/>
+        </w:rPr>
+        <w:t>);</w:t>
+      </w:r>
+    </w:p>
+    <w:p>
+      <w:pPr>
+        <w:shd w:val="clear" w:color="auto" w:fill="1E1E1E"/>
+        <w:spacing w:line="270" w:lineRule="atLeast"/>
+        <w:rPr>
+          <w:rFonts w:ascii="Menlo" w:eastAsia="Times New Roman" w:hAnsi="Menlo" w:cs="Menlo"/>
+          <w:color w:val="D4D4D4"/>
+          <w:sz w:val="18"/>
+          <w:szCs w:val="18"/>
+        </w:rPr>
+      </w:pPr>
+      <w:r>
+        <w:rPr>
+          <w:rFonts w:ascii="Menlo" w:eastAsia="Times New Roman" w:hAnsi="Menlo" w:cs="Menlo"/>
+          <w:color w:val="D4D4D4"/>
+          <w:sz w:val="18"/>
+          <w:szCs w:val="18"/>
+        </w:rPr>
+        <w:t xml:space="preserve">        }</w:t>
+      </w:r>
+    </w:p>
+    <w:p>
+      <w:pPr>
+        <w:shd w:val="clear" w:color="auto" w:fill="1E1E1E"/>
+        <w:spacing w:line="270" w:lineRule="atLeast"/>
+        <w:rPr>
+          <w:rFonts w:ascii="Menlo" w:eastAsia="Times New Roman" w:hAnsi="Menlo" w:cs="Menlo"/>
+          <w:color w:val="D4D4D4"/>
+          <w:sz w:val="18"/>
+          <w:szCs w:val="18"/>
+        </w:rPr>
+      </w:pPr>
+      <w:r>
+        <w:rPr>
+          <w:rFonts w:ascii="Menlo" w:eastAsia="Times New Roman" w:hAnsi="Menlo" w:cs="Menlo"/>
+          <w:color w:val="D4D4D4"/>
+          <w:sz w:val="18"/>
+          <w:szCs w:val="18"/>
+        </w:rPr>
+        <w:t xml:space="preserve">    }, [</w:t>
+      </w:r>
+      <w:r>
+        <w:rPr>
+          <w:rFonts w:ascii="Menlo" w:eastAsia="Times New Roman" w:hAnsi="Menlo" w:cs="Menlo"/>
+          <w:color w:val="4FC1FF"/>
+          <w:sz w:val="18"/>
+          <w:szCs w:val="18"/>
+        </w:rPr>
+        <w:t>clubToken</w:t>
+      </w:r>
+      <w:r>
+        <w:rPr>
+          <w:rFonts w:ascii="Menlo" w:eastAsia="Times New Roman" w:hAnsi="Menlo" w:cs="Menlo"/>
+          <w:color w:val="D4D4D4"/>
+          <w:sz w:val="18"/>
+          <w:szCs w:val="18"/>
+        </w:rPr>
+        <w:t xml:space="preserve">, </w:t>
+      </w:r>
+      <w:r>
+        <w:rPr>
+          <w:rFonts w:ascii="Menlo" w:eastAsia="Times New Roman" w:hAnsi="Menlo" w:cs="Menlo"/>
+          <w:color w:val="DCDCAA"/>
+          <w:sz w:val="18"/>
+          <w:szCs w:val="18"/>
+        </w:rPr>
+        <w:t>clubLogout</w:t>
+      </w:r>
+      <w:r>
+        <w:rPr>
+          <w:rFonts w:ascii="Menlo" w:eastAsia="Times New Roman" w:hAnsi="Menlo" w:cs="Menlo"/>
+          <w:color w:val="D4D4D4"/>
+          <w:sz w:val="18"/>
+          <w:szCs w:val="18"/>
+        </w:rPr>
+        <w:t xml:space="preserve">, </w:t>
+      </w:r>
+      <w:r>
+        <w:rPr>
+          <w:rFonts w:ascii="Menlo" w:eastAsia="Times New Roman" w:hAnsi="Menlo" w:cs="Menlo"/>
+          <w:color w:val="4FC1FF"/>
+          <w:sz w:val="18"/>
+          <w:szCs w:val="18"/>
+        </w:rPr>
+        <w:t>clubTokenExpDate</w:t>
+      </w:r>
+      <w:r>
+        <w:rPr>
+          <w:rFonts w:ascii="Menlo" w:eastAsia="Times New Roman" w:hAnsi="Menlo" w:cs="Menlo"/>
+          <w:color w:val="D4D4D4"/>
+          <w:sz w:val="18"/>
+          <w:szCs w:val="18"/>
+        </w:rPr>
+        <w:t>]);</w:t>
+      </w:r>
+    </w:p>
+    <w:p>
+      <w:r>
+        <w:t>D</w:t>
+      </w:r>
+      <w:r>
+        <w:t xml:space="preserve">ependency clubToken changes whenever clubLogin() been called (from app starting/refreshing page or  login menu) or clubLogout().  </w:t>
+      </w:r>
+      <w:r>
+        <w:t>if both clubToken &amp;&amp; clubTokenExpDate exist, we will call setTimeout with clubLogout() and remainingTime to timeout.   ***setTimeout runs in background to keep track of remainingTime, once remainingTime == 0, it gets triggered and call clubLogout()</w:t>
+      </w:r>
+      <w:r>
+        <w:t xml:space="preserve"> to auto logout.</w:t>
+      </w:r>
     </w:p>
     <w:sectPr>
       <w:pgSz w:w="12240" w:h="15840"/>

</xml_diff>

<commit_message>
Fixed page refresh issues in new event and update event pages
</commit_message>
<xml_diff>
--- a/FindSeatTime.docx
+++ b/FindSeatTime.docx
@@ -3069,7 +3069,6 @@
           <w:szCs w:val="18"/>
         </w:rPr>
       </w:pPr>
-      <w:proofErr w:type="spellStart"/>
       <w:r>
         <w:rPr>
           <w:rFonts w:ascii="Menlo" w:eastAsia="Times New Roman" w:hAnsi="Menlo" w:cs="Menlo"/>
@@ -3097,7 +3096,6 @@
         </w:rPr>
         <w:t>setItem</w:t>
       </w:r>
-      <w:proofErr w:type="spellEnd"/>
       <w:r>
         <w:rPr>
           <w:rFonts w:ascii="Menlo" w:eastAsia="Times New Roman" w:hAnsi="Menlo" w:cs="Menlo"/>
@@ -3127,27 +3125,7 @@
           <w:sz w:val="18"/>
           <w:szCs w:val="18"/>
         </w:rPr>
-        <w:t>'</w:t>
-      </w:r>
-      <w:proofErr w:type="spellStart"/>
-      <w:r>
-        <w:rPr>
-          <w:rFonts w:ascii="Menlo" w:eastAsia="Times New Roman" w:hAnsi="Menlo" w:cs="Menlo"/>
-          <w:color w:val="CE9178"/>
-          <w:sz w:val="18"/>
-          <w:szCs w:val="18"/>
-        </w:rPr>
-        <w:t>userData</w:t>
-      </w:r>
-      <w:proofErr w:type="spellEnd"/>
-      <w:r>
-        <w:rPr>
-          <w:rFonts w:ascii="Menlo" w:eastAsia="Times New Roman" w:hAnsi="Menlo" w:cs="Menlo"/>
-          <w:color w:val="CE9178"/>
-          <w:sz w:val="18"/>
-          <w:szCs w:val="18"/>
-        </w:rPr>
-        <w:t>'</w:t>
+        <w:t>'userData'</w:t>
       </w:r>
       <w:r>
         <w:rPr>
@@ -3171,7 +3149,6 @@
           <w:szCs w:val="18"/>
         </w:rPr>
       </w:pPr>
-      <w:proofErr w:type="spellStart"/>
       <w:r>
         <w:rPr>
           <w:rFonts w:ascii="Menlo" w:eastAsia="Times New Roman" w:hAnsi="Menlo" w:cs="Menlo"/>
@@ -3199,7 +3176,6 @@
         </w:rPr>
         <w:t>stringify</w:t>
       </w:r>
-      <w:proofErr w:type="spellEnd"/>
       <w:r>
         <w:rPr>
           <w:rFonts w:ascii="Menlo" w:eastAsia="Times New Roman" w:hAnsi="Menlo" w:cs="Menlo"/>
@@ -3307,7 +3283,6 @@
         </w:rPr>
         <w:t xml:space="preserve"> </w:t>
       </w:r>
-      <w:proofErr w:type="spellStart"/>
       <w:r>
         <w:rPr>
           <w:rFonts w:ascii="Menlo" w:eastAsia="Times New Roman" w:hAnsi="Menlo" w:cs="Menlo"/>
@@ -3317,7 +3292,6 @@
         </w:rPr>
         <w:t>ctoken</w:t>
       </w:r>
-      <w:proofErr w:type="spellEnd"/>
       <w:r>
         <w:rPr>
           <w:rFonts w:ascii="Menlo" w:eastAsia="Times New Roman" w:hAnsi="Menlo" w:cs="Menlo"/>
@@ -3367,7 +3341,6 @@
         </w:rPr>
         <w:t xml:space="preserve"> </w:t>
       </w:r>
-      <w:proofErr w:type="spellStart"/>
       <w:r>
         <w:rPr>
           <w:rFonts w:ascii="Menlo" w:eastAsia="Times New Roman" w:hAnsi="Menlo" w:cs="Menlo"/>
@@ -3377,7 +3350,6 @@
         </w:rPr>
         <w:t>tokenExp</w:t>
       </w:r>
-      <w:proofErr w:type="spellEnd"/>
     </w:p>
     <w:p>
       <w:pPr>
@@ -3491,47 +3463,7 @@
           <w:sz w:val="18"/>
           <w:szCs w:val="18"/>
         </w:rPr>
-        <w:t xml:space="preserve">// we </w:t>
-      </w:r>
-      <w:proofErr w:type="spellStart"/>
-      <w:r>
-        <w:rPr>
-          <w:rFonts w:ascii="Menlo" w:eastAsia="Times New Roman" w:hAnsi="Menlo" w:cs="Menlo"/>
-          <w:color w:val="6A9955"/>
-          <w:sz w:val="18"/>
-          <w:szCs w:val="18"/>
-        </w:rPr>
-        <w:t>addded</w:t>
-      </w:r>
-      <w:proofErr w:type="spellEnd"/>
-      <w:r>
-        <w:rPr>
-          <w:rFonts w:ascii="Menlo" w:eastAsia="Times New Roman" w:hAnsi="Menlo" w:cs="Menlo"/>
-          <w:color w:val="6A9955"/>
-          <w:sz w:val="18"/>
-          <w:szCs w:val="18"/>
-        </w:rPr>
-        <w:t xml:space="preserve"> </w:t>
-      </w:r>
-      <w:proofErr w:type="spellStart"/>
-      <w:r>
-        <w:rPr>
-          <w:rFonts w:ascii="Menlo" w:eastAsia="Times New Roman" w:hAnsi="Menlo" w:cs="Menlo"/>
-          <w:color w:val="6A9955"/>
-          <w:sz w:val="18"/>
-          <w:szCs w:val="18"/>
-        </w:rPr>
-        <w:t>userData</w:t>
-      </w:r>
-      <w:proofErr w:type="spellEnd"/>
-      <w:r>
-        <w:rPr>
-          <w:rFonts w:ascii="Menlo" w:eastAsia="Times New Roman" w:hAnsi="Menlo" w:cs="Menlo"/>
-          <w:color w:val="6A9955"/>
-          <w:sz w:val="18"/>
-          <w:szCs w:val="18"/>
-        </w:rPr>
-        <w:t xml:space="preserve"> in check-auth after verifying jwt</w:t>
+        <w:t>// we added userData in check-auth after verifying jwt</w:t>
       </w:r>
     </w:p>
     <w:p>
@@ -3563,7 +3495,6 @@
         </w:rPr>
         <w:t xml:space="preserve"> (</w:t>
       </w:r>
-      <w:proofErr w:type="spellStart"/>
       <w:r>
         <w:rPr>
           <w:rFonts w:ascii="Menlo" w:eastAsia="Times New Roman" w:hAnsi="Menlo" w:cs="Menlo"/>
@@ -3609,7 +3540,6 @@
         </w:rPr>
         <w:t>toString</w:t>
       </w:r>
-      <w:proofErr w:type="spellEnd"/>
       <w:r>
         <w:rPr>
           <w:rFonts w:ascii="Menlo" w:eastAsia="Times New Roman" w:hAnsi="Menlo" w:cs="Menlo"/>
@@ -3619,7 +3549,6 @@
         </w:rPr>
         <w:t xml:space="preserve">() !== </w:t>
       </w:r>
-      <w:proofErr w:type="spellStart"/>
       <w:r>
         <w:rPr>
           <w:rFonts w:ascii="Menlo" w:eastAsia="Times New Roman" w:hAnsi="Menlo" w:cs="Menlo"/>
@@ -3665,7 +3594,6 @@
         </w:rPr>
         <w:t>clubId</w:t>
       </w:r>
-      <w:proofErr w:type="spellEnd"/>
       <w:r>
         <w:rPr>
           <w:rFonts w:ascii="Menlo" w:eastAsia="Times New Roman" w:hAnsi="Menlo" w:cs="Menlo"/>
@@ -3750,7 +3678,6 @@
         </w:rPr>
         <w:t xml:space="preserve"> </w:t>
       </w:r>
-      <w:proofErr w:type="spellStart"/>
       <w:r>
         <w:rPr>
           <w:rFonts w:ascii="Menlo" w:eastAsia="Times New Roman" w:hAnsi="Menlo" w:cs="Menlo"/>
@@ -3760,7 +3687,6 @@
         </w:rPr>
         <w:t>HttpError</w:t>
       </w:r>
-      <w:proofErr w:type="spellEnd"/>
       <w:r>
         <w:rPr>
           <w:rFonts w:ascii="Menlo" w:eastAsia="Times New Roman" w:hAnsi="Menlo" w:cs="Menlo"/>
@@ -3939,7 +3865,17 @@
         <w:t xml:space="preserve">Whenever </w:t>
       </w:r>
       <w:r>
-        <w:t xml:space="preserve">app.js been rendered the very first time, starting the app or page refresh, </w:t>
+        <w:t xml:space="preserve">app.js been rendered the very first time, </w:t>
+      </w:r>
+      <w:r>
+        <w:rPr>
+          <w:b/>
+          <w:bCs/>
+        </w:rPr>
+        <w:t>starting the app or page refresh</w:t>
+      </w:r>
+      <w:r>
+        <w:t xml:space="preserve">, </w:t>
       </w:r>
       <w:r>
         <w:t xml:space="preserve">clubLogin() </w:t>
@@ -4219,27 +4155,7 @@
           <w:sz w:val="18"/>
           <w:szCs w:val="18"/>
         </w:rPr>
-        <w:t>'</w:t>
-      </w:r>
-      <w:proofErr w:type="spellStart"/>
-      <w:r>
-        <w:rPr>
-          <w:rFonts w:ascii="Menlo" w:eastAsia="Times New Roman" w:hAnsi="Menlo" w:cs="Menlo"/>
-          <w:color w:val="CE9178"/>
-          <w:sz w:val="18"/>
-          <w:szCs w:val="18"/>
-        </w:rPr>
-        <w:t>userData</w:t>
-      </w:r>
-      <w:proofErr w:type="spellEnd"/>
-      <w:r>
-        <w:rPr>
-          <w:rFonts w:ascii="Menlo" w:eastAsia="Times New Roman" w:hAnsi="Menlo" w:cs="Menlo"/>
-          <w:color w:val="CE9178"/>
-          <w:sz w:val="18"/>
-          <w:szCs w:val="18"/>
-        </w:rPr>
-        <w:t>'</w:t>
+        <w:t>'userData'</w:t>
       </w:r>
       <w:r>
         <w:rPr>
@@ -4862,15 +4778,7 @@
     </w:p>
     <w:p>
       <w:r>
-        <w:t>To note: When app starts or page refreshing, when clubLogin() gets instantiated, login will fail because all the values are null.  When auto login useEffect calls clubLogin(), we will have all the information get from localStorage ‘</w:t>
-      </w:r>
-      <w:proofErr w:type="spellStart"/>
-      <w:r>
-        <w:t>userData</w:t>
-      </w:r>
-      <w:proofErr w:type="spellEnd"/>
-      <w:r>
-        <w:t xml:space="preserve">’.  If they are all valid, we will be able to </w:t>
+        <w:t xml:space="preserve">To note: When app starts or page refreshing, when clubLogin() gets instantiated, login will fail because all the values are null.  When auto login useEffect calls clubLogin(), we will have all the information get from localStorage ‘userData’.  If they are all valid, we will be able to </w:t>
       </w:r>
       <w:r>
         <w:t>login.</w:t>

</xml_diff>

<commit_message>
Changing Club event form to Formik and add Event Published flag in Backend
</commit_message>
<xml_diff>
--- a/FindSeatTime.docx
+++ b/FindSeatTime.docx
@@ -2468,15 +2468,7 @@
     </w:p>
     <w:p>
       <w:r>
-        <w:t xml:space="preserve">clubsController.js </w:t>
-      </w:r>
-      <w:proofErr w:type="spellStart"/>
-      <w:r>
-        <w:t>loginClub</w:t>
-      </w:r>
-      <w:proofErr w:type="spellEnd"/>
-      <w:r>
-        <w:t>()</w:t>
+        <w:t>clubsController.js loginClub()</w:t>
       </w:r>
     </w:p>
     <w:p>
@@ -2508,7 +2500,6 @@
         </w:rPr>
         <w:t xml:space="preserve"> = </w:t>
       </w:r>
-      <w:proofErr w:type="spellStart"/>
       <w:r>
         <w:rPr>
           <w:rFonts w:ascii="Menlo" w:eastAsia="Times New Roman" w:hAnsi="Menlo" w:cs="Menlo"/>
@@ -2536,7 +2527,6 @@
         </w:rPr>
         <w:t>sign</w:t>
       </w:r>
-      <w:proofErr w:type="spellEnd"/>
       <w:r>
         <w:rPr>
           <w:rFonts w:ascii="Menlo" w:eastAsia="Times New Roman" w:hAnsi="Menlo" w:cs="Menlo"/>
@@ -2639,7 +2629,6 @@
         </w:rPr>
         <w:t xml:space="preserve"> </w:t>
       </w:r>
-      <w:proofErr w:type="spellStart"/>
       <w:r>
         <w:rPr>
           <w:rFonts w:ascii="Menlo" w:eastAsia="Times New Roman" w:hAnsi="Menlo" w:cs="Menlo"/>
@@ -2667,7 +2656,6 @@
         </w:rPr>
         <w:t>email</w:t>
       </w:r>
-      <w:proofErr w:type="spellEnd"/>
       <w:r>
         <w:rPr>
           <w:rFonts w:ascii="Menlo" w:eastAsia="Times New Roman" w:hAnsi="Menlo" w:cs="Menlo"/>
@@ -2819,13 +2807,8 @@
     </w:p>
     <w:p>
       <w:r>
-        <w:t xml:space="preserve">ClubAuth.js </w:t>
-      </w:r>
-      <w:proofErr w:type="spellStart"/>
-      <w:r>
-        <w:t>clubSubmitHandler</w:t>
-      </w:r>
-      <w:proofErr w:type="spellEnd"/>
+        <w:t>ClubAuth.js clubSubmitHandler</w:t>
+      </w:r>
       <w:r>
         <w:t>()</w:t>
       </w:r>
@@ -2893,7 +2876,6 @@
           <w:szCs w:val="18"/>
         </w:rPr>
       </w:pPr>
-      <w:proofErr w:type="spellStart"/>
       <w:r>
         <w:rPr>
           <w:rFonts w:ascii="Menlo" w:eastAsia="Times New Roman" w:hAnsi="Menlo" w:cs="Menlo"/>
@@ -2921,7 +2903,6 @@
         </w:rPr>
         <w:t>clubId</w:t>
       </w:r>
-      <w:proofErr w:type="spellEnd"/>
       <w:r>
         <w:rPr>
           <w:rFonts w:ascii="Menlo" w:eastAsia="Times New Roman" w:hAnsi="Menlo" w:cs="Menlo"/>
@@ -2993,7 +2974,6 @@
           <w:szCs w:val="18"/>
         </w:rPr>
       </w:pPr>
-      <w:proofErr w:type="spellStart"/>
       <w:r>
         <w:rPr>
           <w:rFonts w:ascii="Menlo" w:eastAsia="Times New Roman" w:hAnsi="Menlo" w:cs="Menlo"/>
@@ -3021,7 +3001,6 @@
         </w:rPr>
         <w:t>token</w:t>
       </w:r>
-      <w:proofErr w:type="spellEnd"/>
     </w:p>
     <w:p>
       <w:pPr>
@@ -3413,10 +3392,7 @@
         <w:t>e</w:t>
       </w:r>
       <w:r>
-        <w:t xml:space="preserve"> sure the requests coming from the owner of data, club or event owner, to  </w:t>
-      </w:r>
-      <w:r>
-        <w:t>prevent cross</w:t>
+        <w:t xml:space="preserve"> sure the requests coming from the owner of data, club or event owner, to  prevent cross</w:t>
       </w:r>
       <w:r>
         <w:t>-</w:t>
@@ -3427,16 +3403,7 @@
     </w:p>
     <w:p>
       <w:r>
-        <w:t xml:space="preserve">clubId </w:t>
-      </w:r>
-      <w:r>
-        <w:t>in the token is</w:t>
-      </w:r>
-      <w:r>
-        <w:t xml:space="preserve"> used </w:t>
-      </w:r>
-      <w:r>
-        <w:t xml:space="preserve">for that verification. </w:t>
+        <w:t xml:space="preserve">clubId in the token is used for that verification. </w:t>
       </w:r>
       <w:r>
         <w:t xml:space="preserve"> </w:t>
@@ -4052,7 +4019,6 @@
         </w:rPr>
         <w:t xml:space="preserve"> </w:t>
       </w:r>
-      <w:proofErr w:type="spellStart"/>
       <w:r>
         <w:rPr>
           <w:rFonts w:ascii="Menlo" w:eastAsia="Times New Roman" w:hAnsi="Menlo" w:cs="Menlo"/>
@@ -4062,7 +4028,6 @@
         </w:rPr>
         <w:t>storageData</w:t>
       </w:r>
-      <w:proofErr w:type="spellEnd"/>
       <w:r>
         <w:rPr>
           <w:rFonts w:ascii="Menlo" w:eastAsia="Times New Roman" w:hAnsi="Menlo" w:cs="Menlo"/>
@@ -4072,7 +4037,6 @@
         </w:rPr>
         <w:t xml:space="preserve"> = </w:t>
       </w:r>
-      <w:proofErr w:type="spellStart"/>
       <w:r>
         <w:rPr>
           <w:rFonts w:ascii="Menlo" w:eastAsia="Times New Roman" w:hAnsi="Menlo" w:cs="Menlo"/>
@@ -4100,7 +4064,6 @@
         </w:rPr>
         <w:t>parse</w:t>
       </w:r>
-      <w:proofErr w:type="spellEnd"/>
       <w:r>
         <w:rPr>
           <w:rFonts w:ascii="Menlo" w:eastAsia="Times New Roman" w:hAnsi="Menlo" w:cs="Menlo"/>
@@ -4110,7 +4073,6 @@
         </w:rPr>
         <w:t>(</w:t>
       </w:r>
-      <w:proofErr w:type="spellStart"/>
       <w:r>
         <w:rPr>
           <w:rFonts w:ascii="Menlo" w:eastAsia="Times New Roman" w:hAnsi="Menlo" w:cs="Menlo"/>
@@ -4138,7 +4100,6 @@
         </w:rPr>
         <w:t>getItem</w:t>
       </w:r>
-      <w:proofErr w:type="spellEnd"/>
       <w:r>
         <w:rPr>
           <w:rFonts w:ascii="Menlo" w:eastAsia="Times New Roman" w:hAnsi="Menlo" w:cs="Menlo"/>
@@ -4226,7 +4187,6 @@
         </w:rPr>
         <w:t xml:space="preserve">            </w:t>
       </w:r>
-      <w:proofErr w:type="spellStart"/>
       <w:r>
         <w:rPr>
           <w:rFonts w:ascii="Menlo" w:eastAsia="Times New Roman" w:hAnsi="Menlo" w:cs="Menlo"/>
@@ -4236,7 +4196,6 @@
         </w:rPr>
         <w:t>storageData</w:t>
       </w:r>
-      <w:proofErr w:type="spellEnd"/>
       <w:r>
         <w:rPr>
           <w:rFonts w:ascii="Menlo" w:eastAsia="Times New Roman" w:hAnsi="Menlo" w:cs="Menlo"/>
@@ -4267,7 +4226,6 @@
         </w:rPr>
         <w:t xml:space="preserve">            </w:t>
       </w:r>
-      <w:proofErr w:type="spellStart"/>
       <w:r>
         <w:rPr>
           <w:rFonts w:ascii="Menlo" w:eastAsia="Times New Roman" w:hAnsi="Menlo" w:cs="Menlo"/>
@@ -4295,7 +4253,6 @@
         </w:rPr>
         <w:t>clubToken</w:t>
       </w:r>
-      <w:proofErr w:type="spellEnd"/>
       <w:r>
         <w:rPr>
           <w:rFonts w:ascii="Menlo" w:eastAsia="Times New Roman" w:hAnsi="Menlo" w:cs="Menlo"/>
@@ -4344,7 +4301,6 @@
         </w:rPr>
         <w:t>(</w:t>
       </w:r>
-      <w:proofErr w:type="spellStart"/>
       <w:r>
         <w:rPr>
           <w:rFonts w:ascii="Menlo" w:eastAsia="Times New Roman" w:hAnsi="Menlo" w:cs="Menlo"/>
@@ -4372,7 +4328,6 @@
         </w:rPr>
         <w:t>expiration</w:t>
       </w:r>
-      <w:proofErr w:type="spellEnd"/>
       <w:r>
         <w:rPr>
           <w:rFonts w:ascii="Menlo" w:eastAsia="Times New Roman" w:hAnsi="Menlo" w:cs="Menlo"/>
@@ -4481,7 +4436,6 @@
         </w:rPr>
         <w:t xml:space="preserve">                </w:t>
       </w:r>
-      <w:proofErr w:type="spellStart"/>
       <w:r>
         <w:rPr>
           <w:rFonts w:ascii="Menlo" w:eastAsia="Times New Roman" w:hAnsi="Menlo" w:cs="Menlo"/>
@@ -4509,7 +4463,6 @@
         </w:rPr>
         <w:t>clubId</w:t>
       </w:r>
-      <w:proofErr w:type="spellEnd"/>
       <w:r>
         <w:rPr>
           <w:rFonts w:ascii="Menlo" w:eastAsia="Times New Roman" w:hAnsi="Menlo" w:cs="Menlo"/>
@@ -4579,7 +4532,6 @@
         </w:rPr>
         <w:t xml:space="preserve">                </w:t>
       </w:r>
-      <w:proofErr w:type="spellStart"/>
       <w:r>
         <w:rPr>
           <w:rFonts w:ascii="Menlo" w:eastAsia="Times New Roman" w:hAnsi="Menlo" w:cs="Menlo"/>
@@ -4607,7 +4559,6 @@
         </w:rPr>
         <w:t>clubToken</w:t>
       </w:r>
-      <w:proofErr w:type="spellEnd"/>
       <w:r>
         <w:rPr>
           <w:rFonts w:ascii="Menlo" w:eastAsia="Times New Roman" w:hAnsi="Menlo" w:cs="Menlo"/>
@@ -4656,7 +4607,6 @@
         </w:rPr>
         <w:t>(</w:t>
       </w:r>
-      <w:proofErr w:type="spellStart"/>
       <w:r>
         <w:rPr>
           <w:rFonts w:ascii="Menlo" w:eastAsia="Times New Roman" w:hAnsi="Menlo" w:cs="Menlo"/>
@@ -4684,7 +4634,6 @@
         </w:rPr>
         <w:t>expiration</w:t>
       </w:r>
-      <w:proofErr w:type="spellEnd"/>
       <w:r>
         <w:rPr>
           <w:rFonts w:ascii="Menlo" w:eastAsia="Times New Roman" w:hAnsi="Menlo" w:cs="Menlo"/>
@@ -4863,9 +4812,272 @@
           <w:sz w:val="18"/>
           <w:szCs w:val="18"/>
         </w:rPr>
-        <w:t xml:space="preserve">// </w:t>
-      </w:r>
-      <w:proofErr w:type="spellStart"/>
+        <w:t>// dependecies: clubToken state changes when clubLogin() or clubLogout()</w:t>
+      </w:r>
+    </w:p>
+    <w:p>
+      <w:pPr>
+        <w:shd w:val="clear" w:color="auto" w:fill="1E1E1E"/>
+        <w:spacing w:line="270" w:lineRule="atLeast"/>
+        <w:rPr>
+          <w:rFonts w:ascii="Menlo" w:eastAsia="Times New Roman" w:hAnsi="Menlo" w:cs="Menlo"/>
+          <w:color w:val="D4D4D4"/>
+          <w:sz w:val="18"/>
+          <w:szCs w:val="18"/>
+        </w:rPr>
+      </w:pPr>
+      <w:r>
+        <w:rPr>
+          <w:rFonts w:ascii="Menlo" w:eastAsia="Times New Roman" w:hAnsi="Menlo" w:cs="Menlo"/>
+          <w:color w:val="D4D4D4"/>
+          <w:sz w:val="18"/>
+          <w:szCs w:val="18"/>
+        </w:rPr>
+        <w:t xml:space="preserve">    </w:t>
+      </w:r>
+      <w:r>
+        <w:rPr>
+          <w:rFonts w:ascii="Menlo" w:eastAsia="Times New Roman" w:hAnsi="Menlo" w:cs="Menlo"/>
+          <w:color w:val="DCDCAA"/>
+          <w:sz w:val="18"/>
+          <w:szCs w:val="18"/>
+        </w:rPr>
+        <w:t>useEffect</w:t>
+      </w:r>
+      <w:r>
+        <w:rPr>
+          <w:rFonts w:ascii="Menlo" w:eastAsia="Times New Roman" w:hAnsi="Menlo" w:cs="Menlo"/>
+          <w:color w:val="D4D4D4"/>
+          <w:sz w:val="18"/>
+          <w:szCs w:val="18"/>
+        </w:rPr>
+        <w:t xml:space="preserve">(() </w:t>
+      </w:r>
+      <w:r>
+        <w:rPr>
+          <w:rFonts w:ascii="Menlo" w:eastAsia="Times New Roman" w:hAnsi="Menlo" w:cs="Menlo"/>
+          <w:color w:val="569CD6"/>
+          <w:sz w:val="18"/>
+          <w:szCs w:val="18"/>
+        </w:rPr>
+        <w:t>=&gt;</w:t>
+      </w:r>
+      <w:r>
+        <w:rPr>
+          <w:rFonts w:ascii="Menlo" w:eastAsia="Times New Roman" w:hAnsi="Menlo" w:cs="Menlo"/>
+          <w:color w:val="D4D4D4"/>
+          <w:sz w:val="18"/>
+          <w:szCs w:val="18"/>
+        </w:rPr>
+        <w:t xml:space="preserve"> {</w:t>
+      </w:r>
+    </w:p>
+    <w:p>
+      <w:pPr>
+        <w:shd w:val="clear" w:color="auto" w:fill="1E1E1E"/>
+        <w:spacing w:line="270" w:lineRule="atLeast"/>
+        <w:rPr>
+          <w:rFonts w:ascii="Menlo" w:eastAsia="Times New Roman" w:hAnsi="Menlo" w:cs="Menlo"/>
+          <w:color w:val="D4D4D4"/>
+          <w:sz w:val="18"/>
+          <w:szCs w:val="18"/>
+        </w:rPr>
+      </w:pPr>
+      <w:r>
+        <w:rPr>
+          <w:rFonts w:ascii="Menlo" w:eastAsia="Times New Roman" w:hAnsi="Menlo" w:cs="Menlo"/>
+          <w:color w:val="D4D4D4"/>
+          <w:sz w:val="18"/>
+          <w:szCs w:val="18"/>
+        </w:rPr>
+        <w:t xml:space="preserve">        </w:t>
+      </w:r>
+      <w:r>
+        <w:rPr>
+          <w:rFonts w:ascii="Menlo" w:eastAsia="Times New Roman" w:hAnsi="Menlo" w:cs="Menlo"/>
+          <w:color w:val="C586C0"/>
+          <w:sz w:val="18"/>
+          <w:szCs w:val="18"/>
+        </w:rPr>
+        <w:t>if</w:t>
+      </w:r>
+      <w:r>
+        <w:rPr>
+          <w:rFonts w:ascii="Menlo" w:eastAsia="Times New Roman" w:hAnsi="Menlo" w:cs="Menlo"/>
+          <w:color w:val="D4D4D4"/>
+          <w:sz w:val="18"/>
+          <w:szCs w:val="18"/>
+        </w:rPr>
+        <w:t xml:space="preserve"> (</w:t>
+      </w:r>
+      <w:r>
+        <w:rPr>
+          <w:rFonts w:ascii="Menlo" w:eastAsia="Times New Roman" w:hAnsi="Menlo" w:cs="Menlo"/>
+          <w:color w:val="4FC1FF"/>
+          <w:sz w:val="18"/>
+          <w:szCs w:val="18"/>
+        </w:rPr>
+        <w:t>clubToken</w:t>
+      </w:r>
+      <w:r>
+        <w:rPr>
+          <w:rFonts w:ascii="Menlo" w:eastAsia="Times New Roman" w:hAnsi="Menlo" w:cs="Menlo"/>
+          <w:color w:val="D4D4D4"/>
+          <w:sz w:val="18"/>
+          <w:szCs w:val="18"/>
+        </w:rPr>
+        <w:t xml:space="preserve"> &amp;&amp; </w:t>
+      </w:r>
+      <w:r>
+        <w:rPr>
+          <w:rFonts w:ascii="Menlo" w:eastAsia="Times New Roman" w:hAnsi="Menlo" w:cs="Menlo"/>
+          <w:color w:val="4FC1FF"/>
+          <w:sz w:val="18"/>
+          <w:szCs w:val="18"/>
+        </w:rPr>
+        <w:t>clubTokenExpDate</w:t>
+      </w:r>
+      <w:r>
+        <w:rPr>
+          <w:rFonts w:ascii="Menlo" w:eastAsia="Times New Roman" w:hAnsi="Menlo" w:cs="Menlo"/>
+          <w:color w:val="D4D4D4"/>
+          <w:sz w:val="18"/>
+          <w:szCs w:val="18"/>
+        </w:rPr>
+        <w:t>) {</w:t>
+      </w:r>
+    </w:p>
+    <w:p>
+      <w:pPr>
+        <w:shd w:val="clear" w:color="auto" w:fill="1E1E1E"/>
+        <w:spacing w:line="270" w:lineRule="atLeast"/>
+        <w:rPr>
+          <w:rFonts w:ascii="Menlo" w:eastAsia="Times New Roman" w:hAnsi="Menlo" w:cs="Menlo"/>
+          <w:color w:val="D4D4D4"/>
+          <w:sz w:val="18"/>
+          <w:szCs w:val="18"/>
+        </w:rPr>
+      </w:pPr>
+      <w:r>
+        <w:rPr>
+          <w:rFonts w:ascii="Menlo" w:eastAsia="Times New Roman" w:hAnsi="Menlo" w:cs="Menlo"/>
+          <w:color w:val="D4D4D4"/>
+          <w:sz w:val="18"/>
+          <w:szCs w:val="18"/>
+        </w:rPr>
+        <w:t xml:space="preserve">            </w:t>
+      </w:r>
+      <w:r>
+        <w:rPr>
+          <w:rFonts w:ascii="Menlo" w:eastAsia="Times New Roman" w:hAnsi="Menlo" w:cs="Menlo"/>
+          <w:color w:val="569CD6"/>
+          <w:sz w:val="18"/>
+          <w:szCs w:val="18"/>
+        </w:rPr>
+        <w:t>const</w:t>
+      </w:r>
+      <w:r>
+        <w:rPr>
+          <w:rFonts w:ascii="Menlo" w:eastAsia="Times New Roman" w:hAnsi="Menlo" w:cs="Menlo"/>
+          <w:color w:val="D4D4D4"/>
+          <w:sz w:val="18"/>
+          <w:szCs w:val="18"/>
+        </w:rPr>
+        <w:t xml:space="preserve"> </w:t>
+      </w:r>
+      <w:r>
+        <w:rPr>
+          <w:rFonts w:ascii="Menlo" w:eastAsia="Times New Roman" w:hAnsi="Menlo" w:cs="Menlo"/>
+          <w:color w:val="4FC1FF"/>
+          <w:sz w:val="18"/>
+          <w:szCs w:val="18"/>
+        </w:rPr>
+        <w:t>remainingTime</w:t>
+      </w:r>
+      <w:r>
+        <w:rPr>
+          <w:rFonts w:ascii="Menlo" w:eastAsia="Times New Roman" w:hAnsi="Menlo" w:cs="Menlo"/>
+          <w:color w:val="D4D4D4"/>
+          <w:sz w:val="18"/>
+          <w:szCs w:val="18"/>
+        </w:rPr>
+        <w:t xml:space="preserve"> = </w:t>
+      </w:r>
+      <w:r>
+        <w:rPr>
+          <w:rFonts w:ascii="Menlo" w:eastAsia="Times New Roman" w:hAnsi="Menlo" w:cs="Menlo"/>
+          <w:color w:val="DCDCAA"/>
+          <w:sz w:val="18"/>
+          <w:szCs w:val="18"/>
+        </w:rPr>
+        <w:t>moment</w:t>
+      </w:r>
+      <w:r>
+        <w:rPr>
+          <w:rFonts w:ascii="Menlo" w:eastAsia="Times New Roman" w:hAnsi="Menlo" w:cs="Menlo"/>
+          <w:color w:val="D4D4D4"/>
+          <w:sz w:val="18"/>
+          <w:szCs w:val="18"/>
+        </w:rPr>
+        <w:t>(</w:t>
+      </w:r>
+      <w:r>
+        <w:rPr>
+          <w:rFonts w:ascii="Menlo" w:eastAsia="Times New Roman" w:hAnsi="Menlo" w:cs="Menlo"/>
+          <w:color w:val="4FC1FF"/>
+          <w:sz w:val="18"/>
+          <w:szCs w:val="18"/>
+        </w:rPr>
+        <w:t>clubTokenExpDate</w:t>
+      </w:r>
+      <w:r>
+        <w:rPr>
+          <w:rFonts w:ascii="Menlo" w:eastAsia="Times New Roman" w:hAnsi="Menlo" w:cs="Menlo"/>
+          <w:color w:val="D4D4D4"/>
+          <w:sz w:val="18"/>
+          <w:szCs w:val="18"/>
+        </w:rPr>
+        <w:t xml:space="preserve">) - </w:t>
+      </w:r>
+      <w:r>
+        <w:rPr>
+          <w:rFonts w:ascii="Menlo" w:eastAsia="Times New Roman" w:hAnsi="Menlo" w:cs="Menlo"/>
+          <w:color w:val="DCDCAA"/>
+          <w:sz w:val="18"/>
+          <w:szCs w:val="18"/>
+        </w:rPr>
+        <w:t>moment</w:t>
+      </w:r>
+      <w:r>
+        <w:rPr>
+          <w:rFonts w:ascii="Menlo" w:eastAsia="Times New Roman" w:hAnsi="Menlo" w:cs="Menlo"/>
+          <w:color w:val="D4D4D4"/>
+          <w:sz w:val="18"/>
+          <w:szCs w:val="18"/>
+        </w:rPr>
+        <w:t>();</w:t>
+      </w:r>
+    </w:p>
+    <w:p>
+      <w:pPr>
+        <w:shd w:val="clear" w:color="auto" w:fill="1E1E1E"/>
+        <w:spacing w:line="270" w:lineRule="atLeast"/>
+        <w:rPr>
+          <w:rFonts w:ascii="Menlo" w:eastAsia="Times New Roman" w:hAnsi="Menlo" w:cs="Menlo"/>
+          <w:color w:val="D4D4D4"/>
+          <w:sz w:val="18"/>
+          <w:szCs w:val="18"/>
+        </w:rPr>
+      </w:pPr>
+      <w:r>
+        <w:rPr>
+          <w:rFonts w:ascii="Menlo" w:eastAsia="Times New Roman" w:hAnsi="Menlo" w:cs="Menlo"/>
+          <w:color w:val="D4D4D4"/>
+          <w:sz w:val="18"/>
+          <w:szCs w:val="18"/>
+        </w:rPr>
+        <w:t xml:space="preserve">            </w:t>
+      </w:r>
       <w:r>
         <w:rPr>
           <w:rFonts w:ascii="Menlo" w:eastAsia="Times New Roman" w:hAnsi="Menlo" w:cs="Menlo"/>
@@ -4873,9 +5085,325 @@
           <w:sz w:val="18"/>
           <w:szCs w:val="18"/>
         </w:rPr>
-        <w:t>dependecies</w:t>
-      </w:r>
-      <w:proofErr w:type="spellEnd"/>
+        <w:t>// if timeout gets triggered meaing clubToken expires, clubLogout will be called</w:t>
+      </w:r>
+    </w:p>
+    <w:p>
+      <w:pPr>
+        <w:shd w:val="clear" w:color="auto" w:fill="1E1E1E"/>
+        <w:spacing w:line="270" w:lineRule="atLeast"/>
+        <w:rPr>
+          <w:rFonts w:ascii="Menlo" w:eastAsia="Times New Roman" w:hAnsi="Menlo" w:cs="Menlo"/>
+          <w:color w:val="D4D4D4"/>
+          <w:sz w:val="18"/>
+          <w:szCs w:val="18"/>
+        </w:rPr>
+      </w:pPr>
+      <w:r>
+        <w:rPr>
+          <w:rFonts w:ascii="Menlo" w:eastAsia="Times New Roman" w:hAnsi="Menlo" w:cs="Menlo"/>
+          <w:color w:val="D4D4D4"/>
+          <w:sz w:val="18"/>
+          <w:szCs w:val="18"/>
+        </w:rPr>
+        <w:t xml:space="preserve">            </w:t>
+      </w:r>
+      <w:r>
+        <w:rPr>
+          <w:rFonts w:ascii="Menlo" w:eastAsia="Times New Roman" w:hAnsi="Menlo" w:cs="Menlo"/>
+          <w:color w:val="9CDCFE"/>
+          <w:sz w:val="18"/>
+          <w:szCs w:val="18"/>
+        </w:rPr>
+        <w:t>logoutTimer</w:t>
+      </w:r>
+      <w:r>
+        <w:rPr>
+          <w:rFonts w:ascii="Menlo" w:eastAsia="Times New Roman" w:hAnsi="Menlo" w:cs="Menlo"/>
+          <w:color w:val="D4D4D4"/>
+          <w:sz w:val="18"/>
+          <w:szCs w:val="18"/>
+        </w:rPr>
+        <w:t xml:space="preserve"> = </w:t>
+      </w:r>
+      <w:r>
+        <w:rPr>
+          <w:rFonts w:ascii="Menlo" w:eastAsia="Times New Roman" w:hAnsi="Menlo" w:cs="Menlo"/>
+          <w:color w:val="DCDCAA"/>
+          <w:sz w:val="18"/>
+          <w:szCs w:val="18"/>
+        </w:rPr>
+        <w:t>setTimeout</w:t>
+      </w:r>
+      <w:r>
+        <w:rPr>
+          <w:rFonts w:ascii="Menlo" w:eastAsia="Times New Roman" w:hAnsi="Menlo" w:cs="Menlo"/>
+          <w:color w:val="D4D4D4"/>
+          <w:sz w:val="18"/>
+          <w:szCs w:val="18"/>
+        </w:rPr>
+        <w:t>(</w:t>
+      </w:r>
+      <w:r>
+        <w:rPr>
+          <w:rFonts w:ascii="Menlo" w:eastAsia="Times New Roman" w:hAnsi="Menlo" w:cs="Menlo"/>
+          <w:color w:val="DCDCAA"/>
+          <w:sz w:val="18"/>
+          <w:szCs w:val="18"/>
+        </w:rPr>
+        <w:t>clubLogout</w:t>
+      </w:r>
+      <w:r>
+        <w:rPr>
+          <w:rFonts w:ascii="Menlo" w:eastAsia="Times New Roman" w:hAnsi="Menlo" w:cs="Menlo"/>
+          <w:color w:val="D4D4D4"/>
+          <w:sz w:val="18"/>
+          <w:szCs w:val="18"/>
+        </w:rPr>
+        <w:t xml:space="preserve">, </w:t>
+      </w:r>
+      <w:r>
+        <w:rPr>
+          <w:rFonts w:ascii="Menlo" w:eastAsia="Times New Roman" w:hAnsi="Menlo" w:cs="Menlo"/>
+          <w:color w:val="4FC1FF"/>
+          <w:sz w:val="18"/>
+          <w:szCs w:val="18"/>
+        </w:rPr>
+        <w:t>remainingTime</w:t>
+      </w:r>
+      <w:r>
+        <w:rPr>
+          <w:rFonts w:ascii="Menlo" w:eastAsia="Times New Roman" w:hAnsi="Menlo" w:cs="Menlo"/>
+          <w:color w:val="D4D4D4"/>
+          <w:sz w:val="18"/>
+          <w:szCs w:val="18"/>
+        </w:rPr>
+        <w:t>);</w:t>
+      </w:r>
+    </w:p>
+    <w:p>
+      <w:pPr>
+        <w:shd w:val="clear" w:color="auto" w:fill="1E1E1E"/>
+        <w:spacing w:line="270" w:lineRule="atLeast"/>
+        <w:rPr>
+          <w:rFonts w:ascii="Menlo" w:eastAsia="Times New Roman" w:hAnsi="Menlo" w:cs="Menlo"/>
+          <w:color w:val="D4D4D4"/>
+          <w:sz w:val="18"/>
+          <w:szCs w:val="18"/>
+        </w:rPr>
+      </w:pPr>
+      <w:r>
+        <w:rPr>
+          <w:rFonts w:ascii="Menlo" w:eastAsia="Times New Roman" w:hAnsi="Menlo" w:cs="Menlo"/>
+          <w:color w:val="D4D4D4"/>
+          <w:sz w:val="18"/>
+          <w:szCs w:val="18"/>
+        </w:rPr>
+        <w:t xml:space="preserve">        } </w:t>
+      </w:r>
+      <w:r>
+        <w:rPr>
+          <w:rFonts w:ascii="Menlo" w:eastAsia="Times New Roman" w:hAnsi="Menlo" w:cs="Menlo"/>
+          <w:color w:val="C586C0"/>
+          <w:sz w:val="18"/>
+          <w:szCs w:val="18"/>
+        </w:rPr>
+        <w:t>else</w:t>
+      </w:r>
+      <w:r>
+        <w:rPr>
+          <w:rFonts w:ascii="Menlo" w:eastAsia="Times New Roman" w:hAnsi="Menlo" w:cs="Menlo"/>
+          <w:color w:val="D4D4D4"/>
+          <w:sz w:val="18"/>
+          <w:szCs w:val="18"/>
+        </w:rPr>
+        <w:t xml:space="preserve"> {</w:t>
+      </w:r>
+    </w:p>
+    <w:p>
+      <w:pPr>
+        <w:shd w:val="clear" w:color="auto" w:fill="1E1E1E"/>
+        <w:spacing w:line="270" w:lineRule="atLeast"/>
+        <w:rPr>
+          <w:rFonts w:ascii="Menlo" w:eastAsia="Times New Roman" w:hAnsi="Menlo" w:cs="Menlo"/>
+          <w:color w:val="D4D4D4"/>
+          <w:sz w:val="18"/>
+          <w:szCs w:val="18"/>
+        </w:rPr>
+      </w:pPr>
+      <w:r>
+        <w:rPr>
+          <w:rFonts w:ascii="Menlo" w:eastAsia="Times New Roman" w:hAnsi="Menlo" w:cs="Menlo"/>
+          <w:color w:val="D4D4D4"/>
+          <w:sz w:val="18"/>
+          <w:szCs w:val="18"/>
+        </w:rPr>
+        <w:t xml:space="preserve">            </w:t>
+      </w:r>
+      <w:r>
+        <w:rPr>
+          <w:rFonts w:ascii="Menlo" w:eastAsia="Times New Roman" w:hAnsi="Menlo" w:cs="Menlo"/>
+          <w:color w:val="DCDCAA"/>
+          <w:sz w:val="18"/>
+          <w:szCs w:val="18"/>
+        </w:rPr>
+        <w:t>clearTimeout</w:t>
+      </w:r>
+      <w:r>
+        <w:rPr>
+          <w:rFonts w:ascii="Menlo" w:eastAsia="Times New Roman" w:hAnsi="Menlo" w:cs="Menlo"/>
+          <w:color w:val="D4D4D4"/>
+          <w:sz w:val="18"/>
+          <w:szCs w:val="18"/>
+        </w:rPr>
+        <w:t>(</w:t>
+      </w:r>
+      <w:r>
+        <w:rPr>
+          <w:rFonts w:ascii="Menlo" w:eastAsia="Times New Roman" w:hAnsi="Menlo" w:cs="Menlo"/>
+          <w:color w:val="9CDCFE"/>
+          <w:sz w:val="18"/>
+          <w:szCs w:val="18"/>
+        </w:rPr>
+        <w:t>logoutTimer</w:t>
+      </w:r>
+      <w:r>
+        <w:rPr>
+          <w:rFonts w:ascii="Menlo" w:eastAsia="Times New Roman" w:hAnsi="Menlo" w:cs="Menlo"/>
+          <w:color w:val="D4D4D4"/>
+          <w:sz w:val="18"/>
+          <w:szCs w:val="18"/>
+        </w:rPr>
+        <w:t>);</w:t>
+      </w:r>
+    </w:p>
+    <w:p>
+      <w:pPr>
+        <w:shd w:val="clear" w:color="auto" w:fill="1E1E1E"/>
+        <w:spacing w:line="270" w:lineRule="atLeast"/>
+        <w:rPr>
+          <w:rFonts w:ascii="Menlo" w:eastAsia="Times New Roman" w:hAnsi="Menlo" w:cs="Menlo"/>
+          <w:color w:val="D4D4D4"/>
+          <w:sz w:val="18"/>
+          <w:szCs w:val="18"/>
+        </w:rPr>
+      </w:pPr>
+      <w:r>
+        <w:rPr>
+          <w:rFonts w:ascii="Menlo" w:eastAsia="Times New Roman" w:hAnsi="Menlo" w:cs="Menlo"/>
+          <w:color w:val="D4D4D4"/>
+          <w:sz w:val="18"/>
+          <w:szCs w:val="18"/>
+        </w:rPr>
+        <w:t xml:space="preserve">        }</w:t>
+      </w:r>
+    </w:p>
+    <w:p>
+      <w:pPr>
+        <w:shd w:val="clear" w:color="auto" w:fill="1E1E1E"/>
+        <w:spacing w:line="270" w:lineRule="atLeast"/>
+        <w:rPr>
+          <w:rFonts w:ascii="Menlo" w:eastAsia="Times New Roman" w:hAnsi="Menlo" w:cs="Menlo"/>
+          <w:color w:val="D4D4D4"/>
+          <w:sz w:val="18"/>
+          <w:szCs w:val="18"/>
+        </w:rPr>
+      </w:pPr>
+      <w:r>
+        <w:rPr>
+          <w:rFonts w:ascii="Menlo" w:eastAsia="Times New Roman" w:hAnsi="Menlo" w:cs="Menlo"/>
+          <w:color w:val="D4D4D4"/>
+          <w:sz w:val="18"/>
+          <w:szCs w:val="18"/>
+        </w:rPr>
+        <w:t xml:space="preserve">    }, [</w:t>
+      </w:r>
+      <w:r>
+        <w:rPr>
+          <w:rFonts w:ascii="Menlo" w:eastAsia="Times New Roman" w:hAnsi="Menlo" w:cs="Menlo"/>
+          <w:color w:val="4FC1FF"/>
+          <w:sz w:val="18"/>
+          <w:szCs w:val="18"/>
+        </w:rPr>
+        <w:t>clubToken</w:t>
+      </w:r>
+      <w:r>
+        <w:rPr>
+          <w:rFonts w:ascii="Menlo" w:eastAsia="Times New Roman" w:hAnsi="Menlo" w:cs="Menlo"/>
+          <w:color w:val="D4D4D4"/>
+          <w:sz w:val="18"/>
+          <w:szCs w:val="18"/>
+        </w:rPr>
+        <w:t xml:space="preserve">, </w:t>
+      </w:r>
+      <w:r>
+        <w:rPr>
+          <w:rFonts w:ascii="Menlo" w:eastAsia="Times New Roman" w:hAnsi="Menlo" w:cs="Menlo"/>
+          <w:color w:val="DCDCAA"/>
+          <w:sz w:val="18"/>
+          <w:szCs w:val="18"/>
+        </w:rPr>
+        <w:t>clubLogout</w:t>
+      </w:r>
+      <w:r>
+        <w:rPr>
+          <w:rFonts w:ascii="Menlo" w:eastAsia="Times New Roman" w:hAnsi="Menlo" w:cs="Menlo"/>
+          <w:color w:val="D4D4D4"/>
+          <w:sz w:val="18"/>
+          <w:szCs w:val="18"/>
+        </w:rPr>
+        <w:t xml:space="preserve">, </w:t>
+      </w:r>
+      <w:r>
+        <w:rPr>
+          <w:rFonts w:ascii="Menlo" w:eastAsia="Times New Roman" w:hAnsi="Menlo" w:cs="Menlo"/>
+          <w:color w:val="4FC1FF"/>
+          <w:sz w:val="18"/>
+          <w:szCs w:val="18"/>
+        </w:rPr>
+        <w:t>clubTokenExpDate</w:t>
+      </w:r>
+      <w:r>
+        <w:rPr>
+          <w:rFonts w:ascii="Menlo" w:eastAsia="Times New Roman" w:hAnsi="Menlo" w:cs="Menlo"/>
+          <w:color w:val="D4D4D4"/>
+          <w:sz w:val="18"/>
+          <w:szCs w:val="18"/>
+        </w:rPr>
+        <w:t>]);</w:t>
+      </w:r>
+    </w:p>
+    <w:p>
+      <w:r>
+        <w:t>D</w:t>
+      </w:r>
+      <w:r>
+        <w:t xml:space="preserve">ependency clubToken changes whenever clubLogin() been called (from app starting/refreshing page or  login menu) or clubLogout().  </w:t>
+      </w:r>
+      <w:r>
+        <w:t>if both clubToken &amp;&amp; clubTokenExpDate exist, we will call setTimeout with clubLogout() and remainingTime to timeout.   ***setTimeout runs in background to keep track of remainingTime, once remainingTime == 0, it gets triggered and call clubLogout()</w:t>
+      </w:r>
+      <w:r>
+        <w:t xml:space="preserve"> to auto logout.</w:t>
+      </w:r>
+    </w:p>
+    <w:p>
+      <w:r>
+        <w:lastRenderedPageBreak/>
+        <w:t xml:space="preserve">Formik + Yup </w:t>
+      </w:r>
+    </w:p>
+    <w:p>
+      <w:pPr>
+        <w:shd w:val="clear" w:color="auto" w:fill="1E1E1E"/>
+        <w:spacing w:line="270" w:lineRule="atLeast"/>
+        <w:rPr>
+          <w:rFonts w:ascii="Menlo" w:eastAsia="Times New Roman" w:hAnsi="Menlo" w:cs="Menlo"/>
+          <w:color w:val="D4D4D4"/>
+          <w:sz w:val="18"/>
+          <w:szCs w:val="18"/>
+        </w:rPr>
+      </w:pPr>
       <w:r>
         <w:rPr>
           <w:rFonts w:ascii="Menlo" w:eastAsia="Times New Roman" w:hAnsi="Menlo" w:cs="Menlo"/>
@@ -4883,46 +5411,151 @@
           <w:sz w:val="18"/>
           <w:szCs w:val="18"/>
         </w:rPr>
-        <w:t>: clubToken state changes when clubLogin() or clubLogout()</w:t>
-      </w:r>
-    </w:p>
-    <w:p>
-      <w:pPr>
-        <w:shd w:val="clear" w:color="auto" w:fill="1E1E1E"/>
-        <w:spacing w:line="270" w:lineRule="atLeast"/>
-        <w:rPr>
-          <w:rFonts w:ascii="Menlo" w:eastAsia="Times New Roman" w:hAnsi="Menlo" w:cs="Menlo"/>
-          <w:color w:val="D4D4D4"/>
-          <w:sz w:val="18"/>
-          <w:szCs w:val="18"/>
-        </w:rPr>
-      </w:pPr>
-      <w:r>
-        <w:rPr>
-          <w:rFonts w:ascii="Menlo" w:eastAsia="Times New Roman" w:hAnsi="Menlo" w:cs="Menlo"/>
-          <w:color w:val="D4D4D4"/>
-          <w:sz w:val="18"/>
-          <w:szCs w:val="18"/>
-        </w:rPr>
         <w:t xml:space="preserve">    </w:t>
       </w:r>
       <w:r>
         <w:rPr>
           <w:rFonts w:ascii="Menlo" w:eastAsia="Times New Roman" w:hAnsi="Menlo" w:cs="Menlo"/>
+          <w:color w:val="6A9955"/>
+          <w:sz w:val="18"/>
+          <w:szCs w:val="18"/>
+        </w:rPr>
+        <w:t>// Yup validationSchema. Yup does not work well on multiple files validation.</w:t>
+      </w:r>
+    </w:p>
+    <w:p>
+      <w:pPr>
+        <w:shd w:val="clear" w:color="auto" w:fill="1E1E1E"/>
+        <w:spacing w:line="270" w:lineRule="atLeast"/>
+        <w:rPr>
+          <w:rFonts w:ascii="Menlo" w:eastAsia="Times New Roman" w:hAnsi="Menlo" w:cs="Menlo"/>
+          <w:color w:val="D4D4D4"/>
+          <w:sz w:val="18"/>
+          <w:szCs w:val="18"/>
+        </w:rPr>
+      </w:pPr>
+      <w:r>
+        <w:rPr>
+          <w:rFonts w:ascii="Menlo" w:eastAsia="Times New Roman" w:hAnsi="Menlo" w:cs="Menlo"/>
+          <w:color w:val="D4D4D4"/>
+          <w:sz w:val="18"/>
+          <w:szCs w:val="18"/>
+        </w:rPr>
+        <w:t xml:space="preserve">    </w:t>
+      </w:r>
+      <w:r>
+        <w:rPr>
+          <w:rFonts w:ascii="Menlo" w:eastAsia="Times New Roman" w:hAnsi="Menlo" w:cs="Menlo"/>
+          <w:color w:val="6A9955"/>
+          <w:sz w:val="18"/>
+          <w:szCs w:val="18"/>
+        </w:rPr>
+        <w:t xml:space="preserve">// If one file has an error, the other files in different field will also get an </w:t>
+      </w:r>
+      <w:r>
+        <w:rPr>
+          <w:rFonts w:ascii="Menlo" w:eastAsia="Times New Roman" w:hAnsi="Menlo" w:cs="Menlo"/>
+          <w:color w:val="6A9955"/>
+          <w:sz w:val="18"/>
+          <w:szCs w:val="18"/>
+        </w:rPr>
+        <w:t xml:space="preserve">       </w:t>
+      </w:r>
+      <w:r>
+        <w:rPr>
+          <w:rFonts w:ascii="Menlo" w:eastAsia="Times New Roman" w:hAnsi="Menlo" w:cs="Menlo"/>
+          <w:color w:val="6A9955"/>
+          <w:sz w:val="18"/>
+          <w:szCs w:val="18"/>
+        </w:rPr>
+        <w:t>error.</w:t>
+      </w:r>
+    </w:p>
+    <w:p>
+      <w:pPr>
+        <w:shd w:val="clear" w:color="auto" w:fill="1E1E1E"/>
+        <w:spacing w:line="270" w:lineRule="atLeast"/>
+        <w:rPr>
+          <w:rFonts w:ascii="Menlo" w:eastAsia="Times New Roman" w:hAnsi="Menlo" w:cs="Menlo"/>
+          <w:color w:val="D4D4D4"/>
+          <w:sz w:val="18"/>
+          <w:szCs w:val="18"/>
+        </w:rPr>
+      </w:pPr>
+      <w:r>
+        <w:rPr>
+          <w:rFonts w:ascii="Menlo" w:eastAsia="Times New Roman" w:hAnsi="Menlo" w:cs="Menlo"/>
+          <w:color w:val="D4D4D4"/>
+          <w:sz w:val="18"/>
+          <w:szCs w:val="18"/>
+        </w:rPr>
+        <w:t xml:space="preserve">    </w:t>
+      </w:r>
+      <w:r>
+        <w:rPr>
+          <w:rFonts w:ascii="Menlo" w:eastAsia="Times New Roman" w:hAnsi="Menlo" w:cs="Menlo"/>
+          <w:color w:val="6A9955"/>
+          <w:sz w:val="18"/>
+          <w:szCs w:val="18"/>
+        </w:rPr>
+        <w:t>// We will use field level validation for image and courseMap</w:t>
+      </w:r>
+    </w:p>
+    <w:p>
+      <w:pPr>
+        <w:shd w:val="clear" w:color="auto" w:fill="1E1E1E"/>
+        <w:spacing w:line="270" w:lineRule="atLeast"/>
+        <w:rPr>
+          <w:rFonts w:ascii="Menlo" w:eastAsia="Times New Roman" w:hAnsi="Menlo" w:cs="Menlo"/>
+          <w:color w:val="D4D4D4"/>
+          <w:sz w:val="18"/>
+          <w:szCs w:val="18"/>
+        </w:rPr>
+      </w:pPr>
+      <w:r>
+        <w:rPr>
+          <w:rFonts w:ascii="Menlo" w:eastAsia="Times New Roman" w:hAnsi="Menlo" w:cs="Menlo"/>
+          <w:color w:val="D4D4D4"/>
+          <w:sz w:val="18"/>
+          <w:szCs w:val="18"/>
+        </w:rPr>
+        <w:t xml:space="preserve">    </w:t>
+      </w:r>
+      <w:r>
+        <w:rPr>
+          <w:rFonts w:ascii="Menlo" w:eastAsia="Times New Roman" w:hAnsi="Menlo" w:cs="Menlo"/>
+          <w:color w:val="569CD6"/>
+          <w:sz w:val="18"/>
+          <w:szCs w:val="18"/>
+        </w:rPr>
+        <w:t>const</w:t>
+      </w:r>
+      <w:r>
+        <w:rPr>
+          <w:rFonts w:ascii="Menlo" w:eastAsia="Times New Roman" w:hAnsi="Menlo" w:cs="Menlo"/>
+          <w:color w:val="D4D4D4"/>
+          <w:sz w:val="18"/>
+          <w:szCs w:val="18"/>
+        </w:rPr>
+        <w:t xml:space="preserve"> </w:t>
+      </w:r>
+      <w:r>
+        <w:rPr>
+          <w:rFonts w:ascii="Menlo" w:eastAsia="Times New Roman" w:hAnsi="Menlo" w:cs="Menlo"/>
           <w:color w:val="DCDCAA"/>
           <w:sz w:val="18"/>
           <w:szCs w:val="18"/>
         </w:rPr>
-        <w:t>useEffect</w:t>
-      </w:r>
-      <w:r>
-        <w:rPr>
-          <w:rFonts w:ascii="Menlo" w:eastAsia="Times New Roman" w:hAnsi="Menlo" w:cs="Menlo"/>
-          <w:color w:val="D4D4D4"/>
-          <w:sz w:val="18"/>
-          <w:szCs w:val="18"/>
-        </w:rPr>
-        <w:t xml:space="preserve">(() </w:t>
+        <w:t>validationSchema</w:t>
+      </w:r>
+      <w:r>
+        <w:rPr>
+          <w:rFonts w:ascii="Menlo" w:eastAsia="Times New Roman" w:hAnsi="Menlo" w:cs="Menlo"/>
+          <w:color w:val="D4D4D4"/>
+          <w:sz w:val="18"/>
+          <w:szCs w:val="18"/>
+        </w:rPr>
+        <w:t xml:space="preserve"> = () </w:t>
       </w:r>
       <w:r>
         <w:rPr>
@@ -4933,15 +5566,6 @@
         </w:rPr>
         <w:t>=&gt;</w:t>
       </w:r>
-      <w:r>
-        <w:rPr>
-          <w:rFonts w:ascii="Menlo" w:eastAsia="Times New Roman" w:hAnsi="Menlo" w:cs="Menlo"/>
-          <w:color w:val="D4D4D4"/>
-          <w:sz w:val="18"/>
-          <w:szCs w:val="18"/>
-        </w:rPr>
-        <w:t xml:space="preserve"> {</w:t>
-      </w:r>
     </w:p>
     <w:p>
       <w:pPr>
@@ -4966,56 +5590,56 @@
       <w:r>
         <w:rPr>
           <w:rFonts w:ascii="Menlo" w:eastAsia="Times New Roman" w:hAnsi="Menlo" w:cs="Menlo"/>
-          <w:color w:val="C586C0"/>
-          <w:sz w:val="18"/>
-          <w:szCs w:val="18"/>
-        </w:rPr>
-        <w:t>if</w:t>
-      </w:r>
-      <w:r>
-        <w:rPr>
-          <w:rFonts w:ascii="Menlo" w:eastAsia="Times New Roman" w:hAnsi="Menlo" w:cs="Menlo"/>
-          <w:color w:val="D4D4D4"/>
-          <w:sz w:val="18"/>
-          <w:szCs w:val="18"/>
-        </w:rPr>
-        <w:t xml:space="preserve"> (</w:t>
-      </w:r>
-      <w:r>
-        <w:rPr>
-          <w:rFonts w:ascii="Menlo" w:eastAsia="Times New Roman" w:hAnsi="Menlo" w:cs="Menlo"/>
-          <w:color w:val="4FC1FF"/>
-          <w:sz w:val="18"/>
-          <w:szCs w:val="18"/>
-        </w:rPr>
-        <w:t>clubToken</w:t>
-      </w:r>
-      <w:r>
-        <w:rPr>
-          <w:rFonts w:ascii="Menlo" w:eastAsia="Times New Roman" w:hAnsi="Menlo" w:cs="Menlo"/>
-          <w:color w:val="D4D4D4"/>
-          <w:sz w:val="18"/>
-          <w:szCs w:val="18"/>
-        </w:rPr>
-        <w:t xml:space="preserve"> &amp;&amp; </w:t>
-      </w:r>
-      <w:r>
-        <w:rPr>
-          <w:rFonts w:ascii="Menlo" w:eastAsia="Times New Roman" w:hAnsi="Menlo" w:cs="Menlo"/>
-          <w:color w:val="4FC1FF"/>
-          <w:sz w:val="18"/>
-          <w:szCs w:val="18"/>
-        </w:rPr>
-        <w:t>clubTokenExpDate</w:t>
-      </w:r>
-      <w:r>
-        <w:rPr>
-          <w:rFonts w:ascii="Menlo" w:eastAsia="Times New Roman" w:hAnsi="Menlo" w:cs="Menlo"/>
-          <w:color w:val="D4D4D4"/>
-          <w:sz w:val="18"/>
-          <w:szCs w:val="18"/>
-        </w:rPr>
-        <w:t>) {</w:t>
+          <w:color w:val="9CDCFE"/>
+          <w:sz w:val="18"/>
+          <w:szCs w:val="18"/>
+        </w:rPr>
+        <w:t>Yup</w:t>
+      </w:r>
+      <w:r>
+        <w:rPr>
+          <w:rFonts w:ascii="Menlo" w:eastAsia="Times New Roman" w:hAnsi="Menlo" w:cs="Menlo"/>
+          <w:color w:val="D4D4D4"/>
+          <w:sz w:val="18"/>
+          <w:szCs w:val="18"/>
+        </w:rPr>
+        <w:t>.</w:t>
+      </w:r>
+      <w:r>
+        <w:rPr>
+          <w:rFonts w:ascii="Menlo" w:eastAsia="Times New Roman" w:hAnsi="Menlo" w:cs="Menlo"/>
+          <w:color w:val="4EC9B0"/>
+          <w:sz w:val="18"/>
+          <w:szCs w:val="18"/>
+        </w:rPr>
+        <w:t>object</w:t>
+      </w:r>
+      <w:r>
+        <w:rPr>
+          <w:rFonts w:ascii="Menlo" w:eastAsia="Times New Roman" w:hAnsi="Menlo" w:cs="Menlo"/>
+          <w:color w:val="D4D4D4"/>
+          <w:sz w:val="18"/>
+          <w:szCs w:val="18"/>
+        </w:rPr>
+        <w:t>().</w:t>
+      </w:r>
+      <w:r>
+        <w:rPr>
+          <w:rFonts w:ascii="Menlo" w:eastAsia="Times New Roman" w:hAnsi="Menlo" w:cs="Menlo"/>
+          <w:color w:val="DCDCAA"/>
+          <w:sz w:val="18"/>
+          <w:szCs w:val="18"/>
+        </w:rPr>
+        <w:t>shape</w:t>
+      </w:r>
+      <w:r>
+        <w:rPr>
+          <w:rFonts w:ascii="Menlo" w:eastAsia="Times New Roman" w:hAnsi="Menlo" w:cs="Menlo"/>
+          <w:color w:val="D4D4D4"/>
+          <w:sz w:val="18"/>
+          <w:szCs w:val="18"/>
+        </w:rPr>
+        <w:t>({</w:t>
       </w:r>
     </w:p>
     <w:p>
@@ -5041,114 +5665,660 @@
       <w:r>
         <w:rPr>
           <w:rFonts w:ascii="Menlo" w:eastAsia="Times New Roman" w:hAnsi="Menlo" w:cs="Menlo"/>
+          <w:color w:val="9CDCFE"/>
+          <w:sz w:val="18"/>
+          <w:szCs w:val="18"/>
+        </w:rPr>
+        <w:t>name:</w:t>
+      </w:r>
+      <w:r>
+        <w:rPr>
+          <w:rFonts w:ascii="Menlo" w:eastAsia="Times New Roman" w:hAnsi="Menlo" w:cs="Menlo"/>
+          <w:color w:val="D4D4D4"/>
+          <w:sz w:val="18"/>
+          <w:szCs w:val="18"/>
+        </w:rPr>
+        <w:t xml:space="preserve"> </w:t>
+      </w:r>
+      <w:r>
+        <w:rPr>
+          <w:rFonts w:ascii="Menlo" w:eastAsia="Times New Roman" w:hAnsi="Menlo" w:cs="Menlo"/>
+          <w:color w:val="9CDCFE"/>
+          <w:sz w:val="18"/>
+          <w:szCs w:val="18"/>
+        </w:rPr>
+        <w:t>Yup</w:t>
+      </w:r>
+      <w:r>
+        <w:rPr>
+          <w:rFonts w:ascii="Menlo" w:eastAsia="Times New Roman" w:hAnsi="Menlo" w:cs="Menlo"/>
+          <w:color w:val="D4D4D4"/>
+          <w:sz w:val="18"/>
+          <w:szCs w:val="18"/>
+        </w:rPr>
+        <w:t>.</w:t>
+      </w:r>
+      <w:r>
+        <w:rPr>
+          <w:rFonts w:ascii="Menlo" w:eastAsia="Times New Roman" w:hAnsi="Menlo" w:cs="Menlo"/>
+          <w:color w:val="4EC9B0"/>
+          <w:sz w:val="18"/>
+          <w:szCs w:val="18"/>
+        </w:rPr>
+        <w:t>string</w:t>
+      </w:r>
+      <w:r>
+        <w:rPr>
+          <w:rFonts w:ascii="Menlo" w:eastAsia="Times New Roman" w:hAnsi="Menlo" w:cs="Menlo"/>
+          <w:color w:val="D4D4D4"/>
+          <w:sz w:val="18"/>
+          <w:szCs w:val="18"/>
+        </w:rPr>
+        <w:t>().</w:t>
+      </w:r>
+      <w:r>
+        <w:rPr>
+          <w:rFonts w:ascii="Menlo" w:eastAsia="Times New Roman" w:hAnsi="Menlo" w:cs="Menlo"/>
+          <w:color w:val="DCDCAA"/>
+          <w:sz w:val="18"/>
+          <w:szCs w:val="18"/>
+        </w:rPr>
+        <w:t>required</w:t>
+      </w:r>
+      <w:r>
+        <w:rPr>
+          <w:rFonts w:ascii="Menlo" w:eastAsia="Times New Roman" w:hAnsi="Menlo" w:cs="Menlo"/>
+          <w:color w:val="D4D4D4"/>
+          <w:sz w:val="18"/>
+          <w:szCs w:val="18"/>
+        </w:rPr>
+        <w:t>(</w:t>
+      </w:r>
+      <w:r>
+        <w:rPr>
+          <w:rFonts w:ascii="Menlo" w:eastAsia="Times New Roman" w:hAnsi="Menlo" w:cs="Menlo"/>
+          <w:color w:val="CE9178"/>
+          <w:sz w:val="18"/>
+          <w:szCs w:val="18"/>
+        </w:rPr>
+        <w:t>'Please enter an event name'</w:t>
+      </w:r>
+      <w:r>
+        <w:rPr>
+          <w:rFonts w:ascii="Menlo" w:eastAsia="Times New Roman" w:hAnsi="Menlo" w:cs="Menlo"/>
+          <w:color w:val="D4D4D4"/>
+          <w:sz w:val="18"/>
+          <w:szCs w:val="18"/>
+        </w:rPr>
+        <w:t>),</w:t>
+      </w:r>
+    </w:p>
+    <w:p>
+      <w:pPr>
+        <w:shd w:val="clear" w:color="auto" w:fill="1E1E1E"/>
+        <w:spacing w:line="270" w:lineRule="atLeast"/>
+        <w:rPr>
+          <w:rFonts w:ascii="Menlo" w:eastAsia="Times New Roman" w:hAnsi="Menlo" w:cs="Menlo"/>
+          <w:color w:val="D4D4D4"/>
+          <w:sz w:val="18"/>
+          <w:szCs w:val="18"/>
+        </w:rPr>
+      </w:pPr>
+      <w:r>
+        <w:rPr>
+          <w:rFonts w:ascii="Menlo" w:eastAsia="Times New Roman" w:hAnsi="Menlo" w:cs="Menlo"/>
+          <w:color w:val="D4D4D4"/>
+          <w:sz w:val="18"/>
+          <w:szCs w:val="18"/>
+        </w:rPr>
+        <w:t xml:space="preserve">            </w:t>
+      </w:r>
+      <w:r>
+        <w:rPr>
+          <w:rFonts w:ascii="Menlo" w:eastAsia="Times New Roman" w:hAnsi="Menlo" w:cs="Menlo"/>
+          <w:color w:val="9CDCFE"/>
+          <w:sz w:val="18"/>
+          <w:szCs w:val="18"/>
+        </w:rPr>
+        <w:t>venue:</w:t>
+      </w:r>
+      <w:r>
+        <w:rPr>
+          <w:rFonts w:ascii="Menlo" w:eastAsia="Times New Roman" w:hAnsi="Menlo" w:cs="Menlo"/>
+          <w:color w:val="D4D4D4"/>
+          <w:sz w:val="18"/>
+          <w:szCs w:val="18"/>
+        </w:rPr>
+        <w:t xml:space="preserve"> </w:t>
+      </w:r>
+      <w:r>
+        <w:rPr>
+          <w:rFonts w:ascii="Menlo" w:eastAsia="Times New Roman" w:hAnsi="Menlo" w:cs="Menlo"/>
+          <w:color w:val="9CDCFE"/>
+          <w:sz w:val="18"/>
+          <w:szCs w:val="18"/>
+        </w:rPr>
+        <w:t>Yup</w:t>
+      </w:r>
+      <w:r>
+        <w:rPr>
+          <w:rFonts w:ascii="Menlo" w:eastAsia="Times New Roman" w:hAnsi="Menlo" w:cs="Menlo"/>
+          <w:color w:val="D4D4D4"/>
+          <w:sz w:val="18"/>
+          <w:szCs w:val="18"/>
+        </w:rPr>
+        <w:t>.</w:t>
+      </w:r>
+      <w:r>
+        <w:rPr>
+          <w:rFonts w:ascii="Menlo" w:eastAsia="Times New Roman" w:hAnsi="Menlo" w:cs="Menlo"/>
+          <w:color w:val="4EC9B0"/>
+          <w:sz w:val="18"/>
+          <w:szCs w:val="18"/>
+        </w:rPr>
+        <w:t>string</w:t>
+      </w:r>
+      <w:r>
+        <w:rPr>
+          <w:rFonts w:ascii="Menlo" w:eastAsia="Times New Roman" w:hAnsi="Menlo" w:cs="Menlo"/>
+          <w:color w:val="D4D4D4"/>
+          <w:sz w:val="18"/>
+          <w:szCs w:val="18"/>
+        </w:rPr>
+        <w:t>().</w:t>
+      </w:r>
+      <w:r>
+        <w:rPr>
+          <w:rFonts w:ascii="Menlo" w:eastAsia="Times New Roman" w:hAnsi="Menlo" w:cs="Menlo"/>
+          <w:color w:val="DCDCAA"/>
+          <w:sz w:val="18"/>
+          <w:szCs w:val="18"/>
+        </w:rPr>
+        <w:t>required</w:t>
+      </w:r>
+      <w:r>
+        <w:rPr>
+          <w:rFonts w:ascii="Menlo" w:eastAsia="Times New Roman" w:hAnsi="Menlo" w:cs="Menlo"/>
+          <w:color w:val="D4D4D4"/>
+          <w:sz w:val="18"/>
+          <w:szCs w:val="18"/>
+        </w:rPr>
+        <w:t>(</w:t>
+      </w:r>
+      <w:r>
+        <w:rPr>
+          <w:rFonts w:ascii="Menlo" w:eastAsia="Times New Roman" w:hAnsi="Menlo" w:cs="Menlo"/>
+          <w:color w:val="CE9178"/>
+          <w:sz w:val="18"/>
+          <w:szCs w:val="18"/>
+        </w:rPr>
+        <w:t>'Please enter venue'</w:t>
+      </w:r>
+      <w:r>
+        <w:rPr>
+          <w:rFonts w:ascii="Menlo" w:eastAsia="Times New Roman" w:hAnsi="Menlo" w:cs="Menlo"/>
+          <w:color w:val="D4D4D4"/>
+          <w:sz w:val="18"/>
+          <w:szCs w:val="18"/>
+        </w:rPr>
+        <w:t>),</w:t>
+      </w:r>
+    </w:p>
+    <w:p>
+      <w:pPr>
+        <w:shd w:val="clear" w:color="auto" w:fill="1E1E1E"/>
+        <w:spacing w:line="270" w:lineRule="atLeast"/>
+        <w:rPr>
+          <w:rFonts w:ascii="Menlo" w:eastAsia="Times New Roman" w:hAnsi="Menlo" w:cs="Menlo"/>
+          <w:color w:val="D4D4D4"/>
+          <w:sz w:val="18"/>
+          <w:szCs w:val="18"/>
+        </w:rPr>
+      </w:pPr>
+      <w:r>
+        <w:rPr>
+          <w:rFonts w:ascii="Menlo" w:eastAsia="Times New Roman" w:hAnsi="Menlo" w:cs="Menlo"/>
+          <w:color w:val="D4D4D4"/>
+          <w:sz w:val="18"/>
+          <w:szCs w:val="18"/>
+        </w:rPr>
+        <w:t xml:space="preserve">            </w:t>
+      </w:r>
+      <w:r>
+        <w:rPr>
+          <w:rFonts w:ascii="Menlo" w:eastAsia="Times New Roman" w:hAnsi="Menlo" w:cs="Menlo"/>
+          <w:color w:val="9CDCFE"/>
+          <w:sz w:val="18"/>
+          <w:szCs w:val="18"/>
+        </w:rPr>
+        <w:t>address:</w:t>
+      </w:r>
+      <w:r>
+        <w:rPr>
+          <w:rFonts w:ascii="Menlo" w:eastAsia="Times New Roman" w:hAnsi="Menlo" w:cs="Menlo"/>
+          <w:color w:val="D4D4D4"/>
+          <w:sz w:val="18"/>
+          <w:szCs w:val="18"/>
+        </w:rPr>
+        <w:t xml:space="preserve"> </w:t>
+      </w:r>
+      <w:r>
+        <w:rPr>
+          <w:rFonts w:ascii="Menlo" w:eastAsia="Times New Roman" w:hAnsi="Menlo" w:cs="Menlo"/>
+          <w:color w:val="9CDCFE"/>
+          <w:sz w:val="18"/>
+          <w:szCs w:val="18"/>
+        </w:rPr>
+        <w:t>Yup</w:t>
+      </w:r>
+      <w:r>
+        <w:rPr>
+          <w:rFonts w:ascii="Menlo" w:eastAsia="Times New Roman" w:hAnsi="Menlo" w:cs="Menlo"/>
+          <w:color w:val="D4D4D4"/>
+          <w:sz w:val="18"/>
+          <w:szCs w:val="18"/>
+        </w:rPr>
+        <w:t>.</w:t>
+      </w:r>
+      <w:r>
+        <w:rPr>
+          <w:rFonts w:ascii="Menlo" w:eastAsia="Times New Roman" w:hAnsi="Menlo" w:cs="Menlo"/>
+          <w:color w:val="4EC9B0"/>
+          <w:sz w:val="18"/>
+          <w:szCs w:val="18"/>
+        </w:rPr>
+        <w:t>string</w:t>
+      </w:r>
+      <w:r>
+        <w:rPr>
+          <w:rFonts w:ascii="Menlo" w:eastAsia="Times New Roman" w:hAnsi="Menlo" w:cs="Menlo"/>
+          <w:color w:val="D4D4D4"/>
+          <w:sz w:val="18"/>
+          <w:szCs w:val="18"/>
+        </w:rPr>
+        <w:t>().</w:t>
+      </w:r>
+      <w:r>
+        <w:rPr>
+          <w:rFonts w:ascii="Menlo" w:eastAsia="Times New Roman" w:hAnsi="Menlo" w:cs="Menlo"/>
+          <w:color w:val="DCDCAA"/>
+          <w:sz w:val="18"/>
+          <w:szCs w:val="18"/>
+        </w:rPr>
+        <w:t>required</w:t>
+      </w:r>
+      <w:r>
+        <w:rPr>
+          <w:rFonts w:ascii="Menlo" w:eastAsia="Times New Roman" w:hAnsi="Menlo" w:cs="Menlo"/>
+          <w:color w:val="D4D4D4"/>
+          <w:sz w:val="18"/>
+          <w:szCs w:val="18"/>
+        </w:rPr>
+        <w:t>(</w:t>
+      </w:r>
+      <w:r>
+        <w:rPr>
+          <w:rFonts w:ascii="Menlo" w:eastAsia="Times New Roman" w:hAnsi="Menlo" w:cs="Menlo"/>
+          <w:color w:val="CE9178"/>
+          <w:sz w:val="18"/>
+          <w:szCs w:val="18"/>
+        </w:rPr>
+        <w:t>'Please enter address'</w:t>
+      </w:r>
+      <w:r>
+        <w:rPr>
+          <w:rFonts w:ascii="Menlo" w:eastAsia="Times New Roman" w:hAnsi="Menlo" w:cs="Menlo"/>
+          <w:color w:val="D4D4D4"/>
+          <w:sz w:val="18"/>
+          <w:szCs w:val="18"/>
+        </w:rPr>
+        <w:t>),</w:t>
+      </w:r>
+    </w:p>
+    <w:p>
+      <w:pPr>
+        <w:shd w:val="clear" w:color="auto" w:fill="1E1E1E"/>
+        <w:spacing w:line="270" w:lineRule="atLeast"/>
+        <w:rPr>
+          <w:rFonts w:ascii="Menlo" w:eastAsia="Times New Roman" w:hAnsi="Menlo" w:cs="Menlo"/>
+          <w:color w:val="D4D4D4"/>
+          <w:sz w:val="18"/>
+          <w:szCs w:val="18"/>
+        </w:rPr>
+      </w:pPr>
+      <w:r>
+        <w:rPr>
+          <w:rFonts w:ascii="Menlo" w:eastAsia="Times New Roman" w:hAnsi="Menlo" w:cs="Menlo"/>
+          <w:color w:val="D4D4D4"/>
+          <w:sz w:val="18"/>
+          <w:szCs w:val="18"/>
+        </w:rPr>
+        <w:t xml:space="preserve">            </w:t>
+      </w:r>
+      <w:r>
+        <w:rPr>
+          <w:rFonts w:ascii="Menlo" w:eastAsia="Times New Roman" w:hAnsi="Menlo" w:cs="Menlo"/>
+          <w:color w:val="9CDCFE"/>
+          <w:sz w:val="18"/>
+          <w:szCs w:val="18"/>
+        </w:rPr>
+        <w:t>description:</w:t>
+      </w:r>
+      <w:r>
+        <w:rPr>
+          <w:rFonts w:ascii="Menlo" w:eastAsia="Times New Roman" w:hAnsi="Menlo" w:cs="Menlo"/>
+          <w:color w:val="D4D4D4"/>
+          <w:sz w:val="18"/>
+          <w:szCs w:val="18"/>
+        </w:rPr>
+        <w:t xml:space="preserve"> </w:t>
+      </w:r>
+      <w:r>
+        <w:rPr>
+          <w:rFonts w:ascii="Menlo" w:eastAsia="Times New Roman" w:hAnsi="Menlo" w:cs="Menlo"/>
+          <w:color w:val="9CDCFE"/>
+          <w:sz w:val="18"/>
+          <w:szCs w:val="18"/>
+        </w:rPr>
+        <w:t>Yup</w:t>
+      </w:r>
+      <w:r>
+        <w:rPr>
+          <w:rFonts w:ascii="Menlo" w:eastAsia="Times New Roman" w:hAnsi="Menlo" w:cs="Menlo"/>
+          <w:color w:val="D4D4D4"/>
+          <w:sz w:val="18"/>
+          <w:szCs w:val="18"/>
+        </w:rPr>
+        <w:t>.</w:t>
+      </w:r>
+      <w:r>
+        <w:rPr>
+          <w:rFonts w:ascii="Menlo" w:eastAsia="Times New Roman" w:hAnsi="Menlo" w:cs="Menlo"/>
+          <w:color w:val="4EC9B0"/>
+          <w:sz w:val="18"/>
+          <w:szCs w:val="18"/>
+        </w:rPr>
+        <w:t>string</w:t>
+      </w:r>
+      <w:r>
+        <w:rPr>
+          <w:rFonts w:ascii="Menlo" w:eastAsia="Times New Roman" w:hAnsi="Menlo" w:cs="Menlo"/>
+          <w:color w:val="D4D4D4"/>
+          <w:sz w:val="18"/>
+          <w:szCs w:val="18"/>
+        </w:rPr>
+        <w:t>().</w:t>
+      </w:r>
+      <w:r>
+        <w:rPr>
+          <w:rFonts w:ascii="Menlo" w:eastAsia="Times New Roman" w:hAnsi="Menlo" w:cs="Menlo"/>
+          <w:color w:val="DCDCAA"/>
+          <w:sz w:val="18"/>
+          <w:szCs w:val="18"/>
+        </w:rPr>
+        <w:t>required</w:t>
+      </w:r>
+      <w:r>
+        <w:rPr>
+          <w:rFonts w:ascii="Menlo" w:eastAsia="Times New Roman" w:hAnsi="Menlo" w:cs="Menlo"/>
+          <w:color w:val="D4D4D4"/>
+          <w:sz w:val="18"/>
+          <w:szCs w:val="18"/>
+        </w:rPr>
+        <w:t>(</w:t>
+      </w:r>
+    </w:p>
+    <w:p>
+      <w:pPr>
+        <w:shd w:val="clear" w:color="auto" w:fill="1E1E1E"/>
+        <w:spacing w:line="270" w:lineRule="atLeast"/>
+        <w:rPr>
+          <w:rFonts w:ascii="Menlo" w:eastAsia="Times New Roman" w:hAnsi="Menlo" w:cs="Menlo"/>
+          <w:color w:val="D4D4D4"/>
+          <w:sz w:val="18"/>
+          <w:szCs w:val="18"/>
+        </w:rPr>
+      </w:pPr>
+      <w:r>
+        <w:rPr>
+          <w:rFonts w:ascii="Menlo" w:eastAsia="Times New Roman" w:hAnsi="Menlo" w:cs="Menlo"/>
+          <w:color w:val="D4D4D4"/>
+          <w:sz w:val="18"/>
+          <w:szCs w:val="18"/>
+        </w:rPr>
+        <w:t xml:space="preserve">                </w:t>
+      </w:r>
+      <w:r>
+        <w:rPr>
+          <w:rFonts w:ascii="Menlo" w:eastAsia="Times New Roman" w:hAnsi="Menlo" w:cs="Menlo"/>
+          <w:color w:val="CE9178"/>
+          <w:sz w:val="18"/>
+          <w:szCs w:val="18"/>
+        </w:rPr>
+        <w:t>'Please enter event description'</w:t>
+      </w:r>
+    </w:p>
+    <w:p>
+      <w:pPr>
+        <w:shd w:val="clear" w:color="auto" w:fill="1E1E1E"/>
+        <w:spacing w:line="270" w:lineRule="atLeast"/>
+        <w:rPr>
+          <w:rFonts w:ascii="Menlo" w:eastAsia="Times New Roman" w:hAnsi="Menlo" w:cs="Menlo"/>
+          <w:color w:val="D4D4D4"/>
+          <w:sz w:val="18"/>
+          <w:szCs w:val="18"/>
+        </w:rPr>
+      </w:pPr>
+      <w:r>
+        <w:rPr>
+          <w:rFonts w:ascii="Menlo" w:eastAsia="Times New Roman" w:hAnsi="Menlo" w:cs="Menlo"/>
+          <w:color w:val="D4D4D4"/>
+          <w:sz w:val="18"/>
+          <w:szCs w:val="18"/>
+        </w:rPr>
+        <w:t xml:space="preserve">            ),</w:t>
+      </w:r>
+    </w:p>
+    <w:p>
+      <w:pPr>
+        <w:shd w:val="clear" w:color="auto" w:fill="1E1E1E"/>
+        <w:spacing w:line="270" w:lineRule="atLeast"/>
+        <w:rPr>
+          <w:rFonts w:ascii="Menlo" w:eastAsia="Times New Roman" w:hAnsi="Menlo" w:cs="Menlo"/>
+          <w:color w:val="D4D4D4"/>
+          <w:sz w:val="18"/>
+          <w:szCs w:val="18"/>
+        </w:rPr>
+      </w:pPr>
+      <w:r>
+        <w:rPr>
+          <w:rFonts w:ascii="Menlo" w:eastAsia="Times New Roman" w:hAnsi="Menlo" w:cs="Menlo"/>
+          <w:color w:val="D4D4D4"/>
+          <w:sz w:val="18"/>
+          <w:szCs w:val="18"/>
+        </w:rPr>
+        <w:t xml:space="preserve">            </w:t>
+      </w:r>
+      <w:r>
+        <w:rPr>
+          <w:rFonts w:ascii="Menlo" w:eastAsia="Times New Roman" w:hAnsi="Menlo" w:cs="Menlo"/>
+          <w:color w:val="9CDCFE"/>
+          <w:sz w:val="18"/>
+          <w:szCs w:val="18"/>
+        </w:rPr>
+        <w:t>instruction:</w:t>
+      </w:r>
+      <w:r>
+        <w:rPr>
+          <w:rFonts w:ascii="Menlo" w:eastAsia="Times New Roman" w:hAnsi="Menlo" w:cs="Menlo"/>
+          <w:color w:val="D4D4D4"/>
+          <w:sz w:val="18"/>
+          <w:szCs w:val="18"/>
+        </w:rPr>
+        <w:t xml:space="preserve"> </w:t>
+      </w:r>
+      <w:r>
+        <w:rPr>
+          <w:rFonts w:ascii="Menlo" w:eastAsia="Times New Roman" w:hAnsi="Menlo" w:cs="Menlo"/>
+          <w:color w:val="9CDCFE"/>
+          <w:sz w:val="18"/>
+          <w:szCs w:val="18"/>
+        </w:rPr>
+        <w:t>Yup</w:t>
+      </w:r>
+      <w:r>
+        <w:rPr>
+          <w:rFonts w:ascii="Menlo" w:eastAsia="Times New Roman" w:hAnsi="Menlo" w:cs="Menlo"/>
+          <w:color w:val="D4D4D4"/>
+          <w:sz w:val="18"/>
+          <w:szCs w:val="18"/>
+        </w:rPr>
+        <w:t>.</w:t>
+      </w:r>
+      <w:r>
+        <w:rPr>
+          <w:rFonts w:ascii="Menlo" w:eastAsia="Times New Roman" w:hAnsi="Menlo" w:cs="Menlo"/>
+          <w:color w:val="4EC9B0"/>
+          <w:sz w:val="18"/>
+          <w:szCs w:val="18"/>
+        </w:rPr>
+        <w:t>string</w:t>
+      </w:r>
+      <w:r>
+        <w:rPr>
+          <w:rFonts w:ascii="Menlo" w:eastAsia="Times New Roman" w:hAnsi="Menlo" w:cs="Menlo"/>
+          <w:color w:val="D4D4D4"/>
+          <w:sz w:val="18"/>
+          <w:szCs w:val="18"/>
+        </w:rPr>
+        <w:t>().</w:t>
+      </w:r>
+      <w:r>
+        <w:rPr>
+          <w:rFonts w:ascii="Menlo" w:eastAsia="Times New Roman" w:hAnsi="Menlo" w:cs="Menlo"/>
+          <w:color w:val="DCDCAA"/>
+          <w:sz w:val="18"/>
+          <w:szCs w:val="18"/>
+        </w:rPr>
+        <w:t>required</w:t>
+      </w:r>
+      <w:r>
+        <w:rPr>
+          <w:rFonts w:ascii="Menlo" w:eastAsia="Times New Roman" w:hAnsi="Menlo" w:cs="Menlo"/>
+          <w:color w:val="D4D4D4"/>
+          <w:sz w:val="18"/>
+          <w:szCs w:val="18"/>
+        </w:rPr>
+        <w:t>(</w:t>
+      </w:r>
+      <w:r>
+        <w:rPr>
+          <w:rFonts w:ascii="Menlo" w:eastAsia="Times New Roman" w:hAnsi="Menlo" w:cs="Menlo"/>
+          <w:color w:val="CE9178"/>
+          <w:sz w:val="18"/>
+          <w:szCs w:val="18"/>
+        </w:rPr>
+        <w:t>'Please enter instruction'</w:t>
+      </w:r>
+      <w:r>
+        <w:rPr>
+          <w:rFonts w:ascii="Menlo" w:eastAsia="Times New Roman" w:hAnsi="Menlo" w:cs="Menlo"/>
+          <w:color w:val="D4D4D4"/>
+          <w:sz w:val="18"/>
+          <w:szCs w:val="18"/>
+        </w:rPr>
+        <w:t>)</w:t>
+      </w:r>
+    </w:p>
+    <w:p>
+      <w:pPr>
+        <w:shd w:val="clear" w:color="auto" w:fill="1E1E1E"/>
+        <w:spacing w:line="270" w:lineRule="atLeast"/>
+        <w:rPr>
+          <w:rFonts w:ascii="Menlo" w:eastAsia="Times New Roman" w:hAnsi="Menlo" w:cs="Menlo"/>
+          <w:color w:val="D4D4D4"/>
+          <w:sz w:val="18"/>
+          <w:szCs w:val="18"/>
+        </w:rPr>
+      </w:pPr>
+      <w:r>
+        <w:rPr>
+          <w:rFonts w:ascii="Menlo" w:eastAsia="Times New Roman" w:hAnsi="Menlo" w:cs="Menlo"/>
+          <w:color w:val="D4D4D4"/>
+          <w:sz w:val="18"/>
+          <w:szCs w:val="18"/>
+        </w:rPr>
+        <w:t xml:space="preserve">        })</w:t>
+      </w:r>
+    </w:p>
+    <w:p>
+      <w:pPr>
+        <w:shd w:val="clear" w:color="auto" w:fill="1E1E1E"/>
+        <w:spacing w:line="270" w:lineRule="atLeast"/>
+        <w:rPr>
+          <w:rFonts w:ascii="Menlo" w:eastAsia="Times New Roman" w:hAnsi="Menlo" w:cs="Menlo"/>
+          <w:color w:val="D4D4D4"/>
+          <w:sz w:val="18"/>
+          <w:szCs w:val="18"/>
+        </w:rPr>
+      </w:pPr>
+    </w:p>
+    <w:p/>
+    <w:p>
+      <w:r>
+        <w:t>&lt;ErrorMessage /&gt; only works for onBlur.  It doesn’t work for manual trigger validation.</w:t>
+      </w:r>
+    </w:p>
+    <w:p>
+      <w:pPr>
+        <w:shd w:val="clear" w:color="auto" w:fill="1E1E1E"/>
+        <w:spacing w:line="270" w:lineRule="atLeast"/>
+        <w:rPr>
+          <w:rFonts w:ascii="Menlo" w:eastAsia="Times New Roman" w:hAnsi="Menlo" w:cs="Menlo"/>
+          <w:color w:val="D4D4D4"/>
+          <w:sz w:val="18"/>
+          <w:szCs w:val="18"/>
+        </w:rPr>
+      </w:pPr>
+      <w:r>
+        <w:rPr>
+          <w:rFonts w:ascii="Menlo" w:eastAsia="Times New Roman" w:hAnsi="Menlo" w:cs="Menlo"/>
           <w:color w:val="569CD6"/>
           <w:sz w:val="18"/>
           <w:szCs w:val="18"/>
         </w:rPr>
-        <w:t>const</w:t>
-      </w:r>
-      <w:r>
-        <w:rPr>
-          <w:rFonts w:ascii="Menlo" w:eastAsia="Times New Roman" w:hAnsi="Menlo" w:cs="Menlo"/>
-          <w:color w:val="D4D4D4"/>
+        <w:t>{</w:t>
+      </w:r>
+      <w:r>
+        <w:rPr>
+          <w:rFonts w:ascii="Menlo" w:eastAsia="Times New Roman" w:hAnsi="Menlo" w:cs="Menlo"/>
+          <w:color w:val="6A9955"/>
+          <w:sz w:val="18"/>
+          <w:szCs w:val="18"/>
+        </w:rPr>
+        <w:t>/* &lt;ErrorMessage name="name"&gt;</w:t>
+      </w:r>
+      <w:r>
+        <w:rPr>
+          <w:rFonts w:ascii="Menlo" w:eastAsia="Times New Roman" w:hAnsi="Menlo" w:cs="Menlo"/>
+          <w:color w:val="6A9955"/>
           <w:sz w:val="18"/>
           <w:szCs w:val="18"/>
         </w:rPr>
         <w:t xml:space="preserve"> </w:t>
       </w:r>
-      <w:r>
-        <w:rPr>
-          <w:rFonts w:ascii="Menlo" w:eastAsia="Times New Roman" w:hAnsi="Menlo" w:cs="Menlo"/>
-          <w:color w:val="4FC1FF"/>
-          <w:sz w:val="18"/>
-          <w:szCs w:val="18"/>
-        </w:rPr>
-        <w:t>remainingTime</w:t>
-      </w:r>
-      <w:r>
-        <w:rPr>
-          <w:rFonts w:ascii="Menlo" w:eastAsia="Times New Roman" w:hAnsi="Menlo" w:cs="Menlo"/>
-          <w:color w:val="D4D4D4"/>
-          <w:sz w:val="18"/>
-          <w:szCs w:val="18"/>
-        </w:rPr>
-        <w:t xml:space="preserve"> = </w:t>
-      </w:r>
-      <w:r>
-        <w:rPr>
-          <w:rFonts w:ascii="Menlo" w:eastAsia="Times New Roman" w:hAnsi="Menlo" w:cs="Menlo"/>
-          <w:color w:val="DCDCAA"/>
-          <w:sz w:val="18"/>
-          <w:szCs w:val="18"/>
-        </w:rPr>
-        <w:t>moment</w:t>
-      </w:r>
-      <w:r>
-        <w:rPr>
-          <w:rFonts w:ascii="Menlo" w:eastAsia="Times New Roman" w:hAnsi="Menlo" w:cs="Menlo"/>
-          <w:color w:val="D4D4D4"/>
-          <w:sz w:val="18"/>
-          <w:szCs w:val="18"/>
-        </w:rPr>
-        <w:t>(</w:t>
-      </w:r>
-      <w:r>
-        <w:rPr>
-          <w:rFonts w:ascii="Menlo" w:eastAsia="Times New Roman" w:hAnsi="Menlo" w:cs="Menlo"/>
-          <w:color w:val="4FC1FF"/>
-          <w:sz w:val="18"/>
-          <w:szCs w:val="18"/>
-        </w:rPr>
-        <w:t>clubTokenExpDate</w:t>
-      </w:r>
-      <w:r>
-        <w:rPr>
-          <w:rFonts w:ascii="Menlo" w:eastAsia="Times New Roman" w:hAnsi="Menlo" w:cs="Menlo"/>
-          <w:color w:val="D4D4D4"/>
-          <w:sz w:val="18"/>
-          <w:szCs w:val="18"/>
-        </w:rPr>
-        <w:t xml:space="preserve">) - </w:t>
-      </w:r>
-      <w:r>
-        <w:rPr>
-          <w:rFonts w:ascii="Menlo" w:eastAsia="Times New Roman" w:hAnsi="Menlo" w:cs="Menlo"/>
-          <w:color w:val="DCDCAA"/>
-          <w:sz w:val="18"/>
-          <w:szCs w:val="18"/>
-        </w:rPr>
-        <w:t>moment</w:t>
-      </w:r>
-      <w:r>
-        <w:rPr>
-          <w:rFonts w:ascii="Menlo" w:eastAsia="Times New Roman" w:hAnsi="Menlo" w:cs="Menlo"/>
-          <w:color w:val="D4D4D4"/>
-          <w:sz w:val="18"/>
-          <w:szCs w:val="18"/>
-        </w:rPr>
-        <w:t>();</w:t>
-      </w:r>
-    </w:p>
-    <w:p>
-      <w:pPr>
-        <w:shd w:val="clear" w:color="auto" w:fill="1E1E1E"/>
-        <w:spacing w:line="270" w:lineRule="atLeast"/>
-        <w:rPr>
-          <w:rFonts w:ascii="Menlo" w:eastAsia="Times New Roman" w:hAnsi="Menlo" w:cs="Menlo"/>
-          <w:color w:val="D4D4D4"/>
-          <w:sz w:val="18"/>
-          <w:szCs w:val="18"/>
-        </w:rPr>
-      </w:pPr>
-      <w:r>
-        <w:rPr>
-          <w:rFonts w:ascii="Menlo" w:eastAsia="Times New Roman" w:hAnsi="Menlo" w:cs="Menlo"/>
-          <w:color w:val="D4D4D4"/>
-          <w:sz w:val="18"/>
-          <w:szCs w:val="18"/>
-        </w:rPr>
-        <w:t xml:space="preserve">            </w:t>
-      </w:r>
+    </w:p>
+    <w:p>
+      <w:pPr>
+        <w:shd w:val="clear" w:color="auto" w:fill="1E1E1E"/>
+        <w:spacing w:line="270" w:lineRule="atLeast"/>
+        <w:rPr>
+          <w:rFonts w:ascii="Menlo" w:eastAsia="Times New Roman" w:hAnsi="Menlo" w:cs="Menlo"/>
+          <w:color w:val="D4D4D4"/>
+          <w:sz w:val="18"/>
+          <w:szCs w:val="18"/>
+        </w:rPr>
+      </w:pPr>
       <w:r>
         <w:rPr>
           <w:rFonts w:ascii="Menlo" w:eastAsia="Times New Roman" w:hAnsi="Menlo" w:cs="Menlo"/>
@@ -5156,9 +6326,20 @@
           <w:sz w:val="18"/>
           <w:szCs w:val="18"/>
         </w:rPr>
-        <w:t xml:space="preserve">// if timeout gets triggered </w:t>
-      </w:r>
-      <w:proofErr w:type="spellStart"/>
+        <w:t xml:space="preserve">                            {msg =&gt; (</w:t>
+      </w:r>
+    </w:p>
+    <w:p>
+      <w:pPr>
+        <w:shd w:val="clear" w:color="auto" w:fill="1E1E1E"/>
+        <w:spacing w:line="270" w:lineRule="atLeast"/>
+        <w:rPr>
+          <w:rFonts w:ascii="Menlo" w:eastAsia="Times New Roman" w:hAnsi="Menlo" w:cs="Menlo"/>
+          <w:color w:val="D4D4D4"/>
+          <w:sz w:val="18"/>
+          <w:szCs w:val="18"/>
+        </w:rPr>
+      </w:pPr>
       <w:r>
         <w:rPr>
           <w:rFonts w:ascii="Menlo" w:eastAsia="Times New Roman" w:hAnsi="Menlo" w:cs="Menlo"/>
@@ -5166,9 +6347,20 @@
           <w:sz w:val="18"/>
           <w:szCs w:val="18"/>
         </w:rPr>
-        <w:t>meaing</w:t>
-      </w:r>
-      <w:proofErr w:type="spellEnd"/>
+        <w:t xml:space="preserve">                                &lt;div className="event-form__field-error"&gt; {msg}&lt;/div&gt;</w:t>
+      </w:r>
+    </w:p>
+    <w:p>
+      <w:pPr>
+        <w:shd w:val="clear" w:color="auto" w:fill="1E1E1E"/>
+        <w:spacing w:line="270" w:lineRule="atLeast"/>
+        <w:rPr>
+          <w:rFonts w:ascii="Menlo" w:eastAsia="Times New Roman" w:hAnsi="Menlo" w:cs="Menlo"/>
+          <w:color w:val="D4D4D4"/>
+          <w:sz w:val="18"/>
+          <w:szCs w:val="18"/>
+        </w:rPr>
+      </w:pPr>
       <w:r>
         <w:rPr>
           <w:rFonts w:ascii="Menlo" w:eastAsia="Times New Roman" w:hAnsi="Menlo" w:cs="Menlo"/>
@@ -5176,310 +6368,40 @@
           <w:sz w:val="18"/>
           <w:szCs w:val="18"/>
         </w:rPr>
-        <w:t xml:space="preserve"> clubToken expires, clubLogout will be called</w:t>
-      </w:r>
-    </w:p>
-    <w:p>
-      <w:pPr>
-        <w:shd w:val="clear" w:color="auto" w:fill="1E1E1E"/>
-        <w:spacing w:line="270" w:lineRule="atLeast"/>
-        <w:rPr>
-          <w:rFonts w:ascii="Menlo" w:eastAsia="Times New Roman" w:hAnsi="Menlo" w:cs="Menlo"/>
-          <w:color w:val="D4D4D4"/>
-          <w:sz w:val="18"/>
-          <w:szCs w:val="18"/>
-        </w:rPr>
-      </w:pPr>
-      <w:r>
-        <w:rPr>
-          <w:rFonts w:ascii="Menlo" w:eastAsia="Times New Roman" w:hAnsi="Menlo" w:cs="Menlo"/>
-          <w:color w:val="D4D4D4"/>
-          <w:sz w:val="18"/>
-          <w:szCs w:val="18"/>
-        </w:rPr>
-        <w:t xml:space="preserve">            </w:t>
-      </w:r>
-      <w:r>
-        <w:rPr>
-          <w:rFonts w:ascii="Menlo" w:eastAsia="Times New Roman" w:hAnsi="Menlo" w:cs="Menlo"/>
-          <w:color w:val="9CDCFE"/>
-          <w:sz w:val="18"/>
-          <w:szCs w:val="18"/>
-        </w:rPr>
-        <w:t>logoutTimer</w:t>
-      </w:r>
-      <w:r>
-        <w:rPr>
-          <w:rFonts w:ascii="Menlo" w:eastAsia="Times New Roman" w:hAnsi="Menlo" w:cs="Menlo"/>
-          <w:color w:val="D4D4D4"/>
-          <w:sz w:val="18"/>
-          <w:szCs w:val="18"/>
-        </w:rPr>
-        <w:t xml:space="preserve"> = </w:t>
-      </w:r>
-      <w:r>
-        <w:rPr>
-          <w:rFonts w:ascii="Menlo" w:eastAsia="Times New Roman" w:hAnsi="Menlo" w:cs="Menlo"/>
-          <w:color w:val="DCDCAA"/>
-          <w:sz w:val="18"/>
-          <w:szCs w:val="18"/>
-        </w:rPr>
-        <w:t>setTimeout</w:t>
-      </w:r>
-      <w:r>
-        <w:rPr>
-          <w:rFonts w:ascii="Menlo" w:eastAsia="Times New Roman" w:hAnsi="Menlo" w:cs="Menlo"/>
-          <w:color w:val="D4D4D4"/>
-          <w:sz w:val="18"/>
-          <w:szCs w:val="18"/>
-        </w:rPr>
-        <w:t>(</w:t>
-      </w:r>
-      <w:r>
-        <w:rPr>
-          <w:rFonts w:ascii="Menlo" w:eastAsia="Times New Roman" w:hAnsi="Menlo" w:cs="Menlo"/>
-          <w:color w:val="DCDCAA"/>
-          <w:sz w:val="18"/>
-          <w:szCs w:val="18"/>
-        </w:rPr>
-        <w:t>clubLogout</w:t>
-      </w:r>
-      <w:r>
-        <w:rPr>
-          <w:rFonts w:ascii="Menlo" w:eastAsia="Times New Roman" w:hAnsi="Menlo" w:cs="Menlo"/>
-          <w:color w:val="D4D4D4"/>
-          <w:sz w:val="18"/>
-          <w:szCs w:val="18"/>
-        </w:rPr>
-        <w:t xml:space="preserve">, </w:t>
-      </w:r>
-      <w:r>
-        <w:rPr>
-          <w:rFonts w:ascii="Menlo" w:eastAsia="Times New Roman" w:hAnsi="Menlo" w:cs="Menlo"/>
-          <w:color w:val="4FC1FF"/>
-          <w:sz w:val="18"/>
-          <w:szCs w:val="18"/>
-        </w:rPr>
-        <w:t>remainingTime</w:t>
-      </w:r>
-      <w:r>
-        <w:rPr>
-          <w:rFonts w:ascii="Menlo" w:eastAsia="Times New Roman" w:hAnsi="Menlo" w:cs="Menlo"/>
-          <w:color w:val="D4D4D4"/>
-          <w:sz w:val="18"/>
-          <w:szCs w:val="18"/>
-        </w:rPr>
-        <w:t>);</w:t>
-      </w:r>
-    </w:p>
-    <w:p>
-      <w:pPr>
-        <w:shd w:val="clear" w:color="auto" w:fill="1E1E1E"/>
-        <w:spacing w:line="270" w:lineRule="atLeast"/>
-        <w:rPr>
-          <w:rFonts w:ascii="Menlo" w:eastAsia="Times New Roman" w:hAnsi="Menlo" w:cs="Menlo"/>
-          <w:color w:val="D4D4D4"/>
-          <w:sz w:val="18"/>
-          <w:szCs w:val="18"/>
-        </w:rPr>
-      </w:pPr>
-      <w:r>
-        <w:rPr>
-          <w:rFonts w:ascii="Menlo" w:eastAsia="Times New Roman" w:hAnsi="Menlo" w:cs="Menlo"/>
-          <w:color w:val="D4D4D4"/>
-          <w:sz w:val="18"/>
-          <w:szCs w:val="18"/>
-        </w:rPr>
-        <w:t xml:space="preserve">        } </w:t>
-      </w:r>
-      <w:r>
-        <w:rPr>
-          <w:rFonts w:ascii="Menlo" w:eastAsia="Times New Roman" w:hAnsi="Menlo" w:cs="Menlo"/>
-          <w:color w:val="C586C0"/>
-          <w:sz w:val="18"/>
-          <w:szCs w:val="18"/>
-        </w:rPr>
-        <w:t>else</w:t>
-      </w:r>
-      <w:r>
-        <w:rPr>
-          <w:rFonts w:ascii="Menlo" w:eastAsia="Times New Roman" w:hAnsi="Menlo" w:cs="Menlo"/>
-          <w:color w:val="D4D4D4"/>
-          <w:sz w:val="18"/>
-          <w:szCs w:val="18"/>
-        </w:rPr>
-        <w:t xml:space="preserve"> {</w:t>
-      </w:r>
-    </w:p>
-    <w:p>
-      <w:pPr>
-        <w:shd w:val="clear" w:color="auto" w:fill="1E1E1E"/>
-        <w:spacing w:line="270" w:lineRule="atLeast"/>
-        <w:rPr>
-          <w:rFonts w:ascii="Menlo" w:eastAsia="Times New Roman" w:hAnsi="Menlo" w:cs="Menlo"/>
-          <w:color w:val="D4D4D4"/>
-          <w:sz w:val="18"/>
-          <w:szCs w:val="18"/>
-        </w:rPr>
-      </w:pPr>
-      <w:r>
-        <w:rPr>
-          <w:rFonts w:ascii="Menlo" w:eastAsia="Times New Roman" w:hAnsi="Menlo" w:cs="Menlo"/>
-          <w:color w:val="D4D4D4"/>
-          <w:sz w:val="18"/>
-          <w:szCs w:val="18"/>
-        </w:rPr>
-        <w:t xml:space="preserve">            </w:t>
-      </w:r>
-      <w:proofErr w:type="spellStart"/>
-      <w:r>
-        <w:rPr>
-          <w:rFonts w:ascii="Menlo" w:eastAsia="Times New Roman" w:hAnsi="Menlo" w:cs="Menlo"/>
-          <w:color w:val="DCDCAA"/>
-          <w:sz w:val="18"/>
-          <w:szCs w:val="18"/>
-        </w:rPr>
-        <w:t>clearTimeout</w:t>
-      </w:r>
-      <w:proofErr w:type="spellEnd"/>
-      <w:r>
-        <w:rPr>
-          <w:rFonts w:ascii="Menlo" w:eastAsia="Times New Roman" w:hAnsi="Menlo" w:cs="Menlo"/>
-          <w:color w:val="D4D4D4"/>
-          <w:sz w:val="18"/>
-          <w:szCs w:val="18"/>
-        </w:rPr>
-        <w:t>(</w:t>
-      </w:r>
-      <w:r>
-        <w:rPr>
-          <w:rFonts w:ascii="Menlo" w:eastAsia="Times New Roman" w:hAnsi="Menlo" w:cs="Menlo"/>
-          <w:color w:val="9CDCFE"/>
-          <w:sz w:val="18"/>
-          <w:szCs w:val="18"/>
-        </w:rPr>
-        <w:t>logoutTimer</w:t>
-      </w:r>
-      <w:r>
-        <w:rPr>
-          <w:rFonts w:ascii="Menlo" w:eastAsia="Times New Roman" w:hAnsi="Menlo" w:cs="Menlo"/>
-          <w:color w:val="D4D4D4"/>
-          <w:sz w:val="18"/>
-          <w:szCs w:val="18"/>
-        </w:rPr>
-        <w:t>);</w:t>
-      </w:r>
-    </w:p>
-    <w:p>
-      <w:pPr>
-        <w:shd w:val="clear" w:color="auto" w:fill="1E1E1E"/>
-        <w:spacing w:line="270" w:lineRule="atLeast"/>
-        <w:rPr>
-          <w:rFonts w:ascii="Menlo" w:eastAsia="Times New Roman" w:hAnsi="Menlo" w:cs="Menlo"/>
-          <w:color w:val="D4D4D4"/>
-          <w:sz w:val="18"/>
-          <w:szCs w:val="18"/>
-        </w:rPr>
-      </w:pPr>
-      <w:r>
-        <w:rPr>
-          <w:rFonts w:ascii="Menlo" w:eastAsia="Times New Roman" w:hAnsi="Menlo" w:cs="Menlo"/>
-          <w:color w:val="D4D4D4"/>
-          <w:sz w:val="18"/>
-          <w:szCs w:val="18"/>
-        </w:rPr>
-        <w:t xml:space="preserve">        }</w:t>
-      </w:r>
-    </w:p>
-    <w:p>
-      <w:pPr>
-        <w:shd w:val="clear" w:color="auto" w:fill="1E1E1E"/>
-        <w:spacing w:line="270" w:lineRule="atLeast"/>
-        <w:rPr>
-          <w:rFonts w:ascii="Menlo" w:eastAsia="Times New Roman" w:hAnsi="Menlo" w:cs="Menlo"/>
-          <w:color w:val="D4D4D4"/>
-          <w:sz w:val="18"/>
-          <w:szCs w:val="18"/>
-        </w:rPr>
-      </w:pPr>
-      <w:r>
-        <w:rPr>
-          <w:rFonts w:ascii="Menlo" w:eastAsia="Times New Roman" w:hAnsi="Menlo" w:cs="Menlo"/>
-          <w:color w:val="D4D4D4"/>
-          <w:sz w:val="18"/>
-          <w:szCs w:val="18"/>
-        </w:rPr>
-        <w:t xml:space="preserve">    }, [</w:t>
-      </w:r>
-      <w:r>
-        <w:rPr>
-          <w:rFonts w:ascii="Menlo" w:eastAsia="Times New Roman" w:hAnsi="Menlo" w:cs="Menlo"/>
-          <w:color w:val="4FC1FF"/>
-          <w:sz w:val="18"/>
-          <w:szCs w:val="18"/>
-        </w:rPr>
-        <w:t>clubToken</w:t>
-      </w:r>
-      <w:r>
-        <w:rPr>
-          <w:rFonts w:ascii="Menlo" w:eastAsia="Times New Roman" w:hAnsi="Menlo" w:cs="Menlo"/>
-          <w:color w:val="D4D4D4"/>
-          <w:sz w:val="18"/>
-          <w:szCs w:val="18"/>
-        </w:rPr>
-        <w:t xml:space="preserve">, </w:t>
-      </w:r>
-      <w:r>
-        <w:rPr>
-          <w:rFonts w:ascii="Menlo" w:eastAsia="Times New Roman" w:hAnsi="Menlo" w:cs="Menlo"/>
-          <w:color w:val="DCDCAA"/>
-          <w:sz w:val="18"/>
-          <w:szCs w:val="18"/>
-        </w:rPr>
-        <w:t>clubLogout</w:t>
-      </w:r>
-      <w:r>
-        <w:rPr>
-          <w:rFonts w:ascii="Menlo" w:eastAsia="Times New Roman" w:hAnsi="Menlo" w:cs="Menlo"/>
-          <w:color w:val="D4D4D4"/>
-          <w:sz w:val="18"/>
-          <w:szCs w:val="18"/>
-        </w:rPr>
-        <w:t xml:space="preserve">, </w:t>
-      </w:r>
-      <w:r>
-        <w:rPr>
-          <w:rFonts w:ascii="Menlo" w:eastAsia="Times New Roman" w:hAnsi="Menlo" w:cs="Menlo"/>
-          <w:color w:val="4FC1FF"/>
-          <w:sz w:val="18"/>
-          <w:szCs w:val="18"/>
-        </w:rPr>
-        <w:t>clubTokenExpDate</w:t>
-      </w:r>
-      <w:r>
-        <w:rPr>
-          <w:rFonts w:ascii="Menlo" w:eastAsia="Times New Roman" w:hAnsi="Menlo" w:cs="Menlo"/>
-          <w:color w:val="D4D4D4"/>
-          <w:sz w:val="18"/>
-          <w:szCs w:val="18"/>
-        </w:rPr>
-        <w:t>]);</w:t>
-      </w:r>
-    </w:p>
-    <w:p>
-      <w:r>
-        <w:t>D</w:t>
-      </w:r>
-      <w:r>
-        <w:t xml:space="preserve">ependency clubToken changes whenever clubLogin() been called (from app starting/refreshing page or  login menu) or clubLogout().  </w:t>
-      </w:r>
-      <w:r>
-        <w:t>if both clubToken &amp;&amp; clubTokenExpDate exist, we will call setTimeout with clubLogout() and remainingTime to timeout.   ***setTimeout runs in background to keep track of remainingTime, once remainingTime == 0, it gets triggered and call clubLogout()</w:t>
-      </w:r>
-      <w:r>
-        <w:t xml:space="preserve"> to auto logout.</w:t>
-      </w:r>
-    </w:p>
+        <w:t xml:space="preserve">                            )}</w:t>
+      </w:r>
+    </w:p>
+    <w:p>
+      <w:pPr>
+        <w:shd w:val="clear" w:color="auto" w:fill="1E1E1E"/>
+        <w:spacing w:line="270" w:lineRule="atLeast"/>
+        <w:rPr>
+          <w:rFonts w:ascii="Menlo" w:eastAsia="Times New Roman" w:hAnsi="Menlo" w:cs="Menlo"/>
+          <w:color w:val="D4D4D4"/>
+          <w:sz w:val="18"/>
+          <w:szCs w:val="18"/>
+        </w:rPr>
+      </w:pPr>
+      <w:r>
+        <w:rPr>
+          <w:rFonts w:ascii="Menlo" w:eastAsia="Times New Roman" w:hAnsi="Menlo" w:cs="Menlo"/>
+          <w:color w:val="6A9955"/>
+          <w:sz w:val="18"/>
+          <w:szCs w:val="18"/>
+        </w:rPr>
+        <w:t xml:space="preserve">                        &lt;/ErrorMessage&gt; */</w:t>
+      </w:r>
+      <w:r>
+        <w:rPr>
+          <w:rFonts w:ascii="Menlo" w:eastAsia="Times New Roman" w:hAnsi="Menlo" w:cs="Menlo"/>
+          <w:color w:val="569CD6"/>
+          <w:sz w:val="18"/>
+          <w:szCs w:val="18"/>
+        </w:rPr>
+        <w:t>}</w:t>
+      </w:r>
+    </w:p>
+    <w:p/>
     <w:sectPr>
       <w:pgSz w:w="12240" w:h="15840"/>
       <w:pgMar w:top="1440" w:right="1440" w:bottom="1440" w:left="1440" w:header="720" w:footer="720" w:gutter="0"/>

</xml_diff>

<commit_message>
Move FormBuilder source codes to FrontEnd
</commit_message>
<xml_diff>
--- a/FindSeatTime.docx
+++ b/FindSeatTime.docx
@@ -2468,7 +2468,15 @@
     </w:p>
     <w:p>
       <w:r>
-        <w:t>clubsController.js loginClub()</w:t>
+        <w:t xml:space="preserve">clubsController.js </w:t>
+      </w:r>
+      <w:proofErr w:type="spellStart"/>
+      <w:r>
+        <w:t>loginClub</w:t>
+      </w:r>
+      <w:proofErr w:type="spellEnd"/>
+      <w:r>
+        <w:t>()</w:t>
       </w:r>
     </w:p>
     <w:p>
@@ -2500,6 +2508,7 @@
         </w:rPr>
         <w:t xml:space="preserve"> = </w:t>
       </w:r>
+      <w:proofErr w:type="spellStart"/>
       <w:r>
         <w:rPr>
           <w:rFonts w:ascii="Menlo" w:eastAsia="Times New Roman" w:hAnsi="Menlo" w:cs="Menlo"/>
@@ -2527,6 +2536,7 @@
         </w:rPr>
         <w:t>sign</w:t>
       </w:r>
+      <w:proofErr w:type="spellEnd"/>
       <w:r>
         <w:rPr>
           <w:rFonts w:ascii="Menlo" w:eastAsia="Times New Roman" w:hAnsi="Menlo" w:cs="Menlo"/>
@@ -2629,6 +2639,7 @@
         </w:rPr>
         <w:t xml:space="preserve"> </w:t>
       </w:r>
+      <w:proofErr w:type="spellStart"/>
       <w:r>
         <w:rPr>
           <w:rFonts w:ascii="Menlo" w:eastAsia="Times New Roman" w:hAnsi="Menlo" w:cs="Menlo"/>
@@ -2656,6 +2667,7 @@
         </w:rPr>
         <w:t>email</w:t>
       </w:r>
+      <w:proofErr w:type="spellEnd"/>
       <w:r>
         <w:rPr>
           <w:rFonts w:ascii="Menlo" w:eastAsia="Times New Roman" w:hAnsi="Menlo" w:cs="Menlo"/>
@@ -2807,8 +2819,13 @@
     </w:p>
     <w:p>
       <w:r>
-        <w:t>ClubAuth.js clubSubmitHandler</w:t>
-      </w:r>
+        <w:t xml:space="preserve">ClubAuth.js </w:t>
+      </w:r>
+      <w:proofErr w:type="spellStart"/>
+      <w:r>
+        <w:t>clubSubmitHandler</w:t>
+      </w:r>
+      <w:proofErr w:type="spellEnd"/>
       <w:r>
         <w:t>()</w:t>
       </w:r>
@@ -2876,6 +2893,7 @@
           <w:szCs w:val="18"/>
         </w:rPr>
       </w:pPr>
+      <w:proofErr w:type="spellStart"/>
       <w:r>
         <w:rPr>
           <w:rFonts w:ascii="Menlo" w:eastAsia="Times New Roman" w:hAnsi="Menlo" w:cs="Menlo"/>
@@ -2903,6 +2921,7 @@
         </w:rPr>
         <w:t>clubId</w:t>
       </w:r>
+      <w:proofErr w:type="spellEnd"/>
       <w:r>
         <w:rPr>
           <w:rFonts w:ascii="Menlo" w:eastAsia="Times New Roman" w:hAnsi="Menlo" w:cs="Menlo"/>
@@ -2974,6 +2993,7 @@
           <w:szCs w:val="18"/>
         </w:rPr>
       </w:pPr>
+      <w:proofErr w:type="spellStart"/>
       <w:r>
         <w:rPr>
           <w:rFonts w:ascii="Menlo" w:eastAsia="Times New Roman" w:hAnsi="Menlo" w:cs="Menlo"/>
@@ -3001,6 +3021,7 @@
         </w:rPr>
         <w:t>token</w:t>
       </w:r>
+      <w:proofErr w:type="spellEnd"/>
     </w:p>
     <w:p>
       <w:pPr>
@@ -4019,6 +4040,7 @@
         </w:rPr>
         <w:t xml:space="preserve"> </w:t>
       </w:r>
+      <w:proofErr w:type="spellStart"/>
       <w:r>
         <w:rPr>
           <w:rFonts w:ascii="Menlo" w:eastAsia="Times New Roman" w:hAnsi="Menlo" w:cs="Menlo"/>
@@ -4028,6 +4050,7 @@
         </w:rPr>
         <w:t>storageData</w:t>
       </w:r>
+      <w:proofErr w:type="spellEnd"/>
       <w:r>
         <w:rPr>
           <w:rFonts w:ascii="Menlo" w:eastAsia="Times New Roman" w:hAnsi="Menlo" w:cs="Menlo"/>
@@ -4037,6 +4060,7 @@
         </w:rPr>
         <w:t xml:space="preserve"> = </w:t>
       </w:r>
+      <w:proofErr w:type="spellStart"/>
       <w:r>
         <w:rPr>
           <w:rFonts w:ascii="Menlo" w:eastAsia="Times New Roman" w:hAnsi="Menlo" w:cs="Menlo"/>
@@ -4064,6 +4088,7 @@
         </w:rPr>
         <w:t>parse</w:t>
       </w:r>
+      <w:proofErr w:type="spellEnd"/>
       <w:r>
         <w:rPr>
           <w:rFonts w:ascii="Menlo" w:eastAsia="Times New Roman" w:hAnsi="Menlo" w:cs="Menlo"/>
@@ -4073,6 +4098,7 @@
         </w:rPr>
         <w:t>(</w:t>
       </w:r>
+      <w:proofErr w:type="spellStart"/>
       <w:r>
         <w:rPr>
           <w:rFonts w:ascii="Menlo" w:eastAsia="Times New Roman" w:hAnsi="Menlo" w:cs="Menlo"/>
@@ -4100,6 +4126,7 @@
         </w:rPr>
         <w:t>getItem</w:t>
       </w:r>
+      <w:proofErr w:type="spellEnd"/>
       <w:r>
         <w:rPr>
           <w:rFonts w:ascii="Menlo" w:eastAsia="Times New Roman" w:hAnsi="Menlo" w:cs="Menlo"/>
@@ -4187,6 +4214,7 @@
         </w:rPr>
         <w:t xml:space="preserve">            </w:t>
       </w:r>
+      <w:proofErr w:type="spellStart"/>
       <w:r>
         <w:rPr>
           <w:rFonts w:ascii="Menlo" w:eastAsia="Times New Roman" w:hAnsi="Menlo" w:cs="Menlo"/>
@@ -4196,6 +4224,7 @@
         </w:rPr>
         <w:t>storageData</w:t>
       </w:r>
+      <w:proofErr w:type="spellEnd"/>
       <w:r>
         <w:rPr>
           <w:rFonts w:ascii="Menlo" w:eastAsia="Times New Roman" w:hAnsi="Menlo" w:cs="Menlo"/>
@@ -4226,6 +4255,7 @@
         </w:rPr>
         <w:t xml:space="preserve">            </w:t>
       </w:r>
+      <w:proofErr w:type="spellStart"/>
       <w:r>
         <w:rPr>
           <w:rFonts w:ascii="Menlo" w:eastAsia="Times New Roman" w:hAnsi="Menlo" w:cs="Menlo"/>
@@ -4253,6 +4283,7 @@
         </w:rPr>
         <w:t>clubToken</w:t>
       </w:r>
+      <w:proofErr w:type="spellEnd"/>
       <w:r>
         <w:rPr>
           <w:rFonts w:ascii="Menlo" w:eastAsia="Times New Roman" w:hAnsi="Menlo" w:cs="Menlo"/>
@@ -4301,6 +4332,7 @@
         </w:rPr>
         <w:t>(</w:t>
       </w:r>
+      <w:proofErr w:type="spellStart"/>
       <w:r>
         <w:rPr>
           <w:rFonts w:ascii="Menlo" w:eastAsia="Times New Roman" w:hAnsi="Menlo" w:cs="Menlo"/>
@@ -4328,6 +4360,7 @@
         </w:rPr>
         <w:t>expiration</w:t>
       </w:r>
+      <w:proofErr w:type="spellEnd"/>
       <w:r>
         <w:rPr>
           <w:rFonts w:ascii="Menlo" w:eastAsia="Times New Roman" w:hAnsi="Menlo" w:cs="Menlo"/>
@@ -4436,6 +4469,7 @@
         </w:rPr>
         <w:t xml:space="preserve">                </w:t>
       </w:r>
+      <w:proofErr w:type="spellStart"/>
       <w:r>
         <w:rPr>
           <w:rFonts w:ascii="Menlo" w:eastAsia="Times New Roman" w:hAnsi="Menlo" w:cs="Menlo"/>
@@ -4463,6 +4497,7 @@
         </w:rPr>
         <w:t>clubId</w:t>
       </w:r>
+      <w:proofErr w:type="spellEnd"/>
       <w:r>
         <w:rPr>
           <w:rFonts w:ascii="Menlo" w:eastAsia="Times New Roman" w:hAnsi="Menlo" w:cs="Menlo"/>
@@ -4532,6 +4567,7 @@
         </w:rPr>
         <w:t xml:space="preserve">                </w:t>
       </w:r>
+      <w:proofErr w:type="spellStart"/>
       <w:r>
         <w:rPr>
           <w:rFonts w:ascii="Menlo" w:eastAsia="Times New Roman" w:hAnsi="Menlo" w:cs="Menlo"/>
@@ -4559,6 +4595,7 @@
         </w:rPr>
         <w:t>clubToken</w:t>
       </w:r>
+      <w:proofErr w:type="spellEnd"/>
       <w:r>
         <w:rPr>
           <w:rFonts w:ascii="Menlo" w:eastAsia="Times New Roman" w:hAnsi="Menlo" w:cs="Menlo"/>
@@ -4607,6 +4644,7 @@
         </w:rPr>
         <w:t>(</w:t>
       </w:r>
+      <w:proofErr w:type="spellStart"/>
       <w:r>
         <w:rPr>
           <w:rFonts w:ascii="Menlo" w:eastAsia="Times New Roman" w:hAnsi="Menlo" w:cs="Menlo"/>
@@ -4634,6 +4672,7 @@
         </w:rPr>
         <w:t>expiration</w:t>
       </w:r>
+      <w:proofErr w:type="spellEnd"/>
       <w:r>
         <w:rPr>
           <w:rFonts w:ascii="Menlo" w:eastAsia="Times New Roman" w:hAnsi="Menlo" w:cs="Menlo"/>
@@ -4812,7 +4851,27 @@
           <w:sz w:val="18"/>
           <w:szCs w:val="18"/>
         </w:rPr>
-        <w:t>// dependecies: clubToken state changes when clubLogin() or clubLogout()</w:t>
+        <w:t xml:space="preserve">// </w:t>
+      </w:r>
+      <w:proofErr w:type="spellStart"/>
+      <w:r>
+        <w:rPr>
+          <w:rFonts w:ascii="Menlo" w:eastAsia="Times New Roman" w:hAnsi="Menlo" w:cs="Menlo"/>
+          <w:color w:val="6A9955"/>
+          <w:sz w:val="18"/>
+          <w:szCs w:val="18"/>
+        </w:rPr>
+        <w:t>dependecies</w:t>
+      </w:r>
+      <w:proofErr w:type="spellEnd"/>
+      <w:r>
+        <w:rPr>
+          <w:rFonts w:ascii="Menlo" w:eastAsia="Times New Roman" w:hAnsi="Menlo" w:cs="Menlo"/>
+          <w:color w:val="6A9955"/>
+          <w:sz w:val="18"/>
+          <w:szCs w:val="18"/>
+        </w:rPr>
+        <w:t>: clubToken state changes when clubLogin() or clubLogout()</w:t>
       </w:r>
     </w:p>
     <w:p>
@@ -5085,7 +5144,27 @@
           <w:sz w:val="18"/>
           <w:szCs w:val="18"/>
         </w:rPr>
-        <w:t>// if timeout gets triggered meaing clubToken expires, clubLogout will be called</w:t>
+        <w:t xml:space="preserve">// if timeout gets triggered </w:t>
+      </w:r>
+      <w:proofErr w:type="spellStart"/>
+      <w:r>
+        <w:rPr>
+          <w:rFonts w:ascii="Menlo" w:eastAsia="Times New Roman" w:hAnsi="Menlo" w:cs="Menlo"/>
+          <w:color w:val="6A9955"/>
+          <w:sz w:val="18"/>
+          <w:szCs w:val="18"/>
+        </w:rPr>
+        <w:t>meaing</w:t>
+      </w:r>
+      <w:proofErr w:type="spellEnd"/>
+      <w:r>
+        <w:rPr>
+          <w:rFonts w:ascii="Menlo" w:eastAsia="Times New Roman" w:hAnsi="Menlo" w:cs="Menlo"/>
+          <w:color w:val="6A9955"/>
+          <w:sz w:val="18"/>
+          <w:szCs w:val="18"/>
+        </w:rPr>
+        <w:t xml:space="preserve"> clubToken expires, clubLogout will be called</w:t>
       </w:r>
     </w:p>
     <w:p>
@@ -5240,6 +5319,7 @@
         </w:rPr>
         <w:t xml:space="preserve">            </w:t>
       </w:r>
+      <w:proofErr w:type="spellStart"/>
       <w:r>
         <w:rPr>
           <w:rFonts w:ascii="Menlo" w:eastAsia="Times New Roman" w:hAnsi="Menlo" w:cs="Menlo"/>
@@ -5249,6 +5329,7 @@
         </w:rPr>
         <w:t>clearTimeout</w:t>
       </w:r>
+      <w:proofErr w:type="spellEnd"/>
       <w:r>
         <w:rPr>
           <w:rFonts w:ascii="Menlo" w:eastAsia="Times New Roman" w:hAnsi="Menlo" w:cs="Menlo"/>
@@ -5587,6 +5668,7 @@
         </w:rPr>
         <w:t xml:space="preserve">        </w:t>
       </w:r>
+      <w:proofErr w:type="spellStart"/>
       <w:r>
         <w:rPr>
           <w:rFonts w:ascii="Menlo" w:eastAsia="Times New Roman" w:hAnsi="Menlo" w:cs="Menlo"/>
@@ -5614,6 +5696,7 @@
         </w:rPr>
         <w:t>object</w:t>
       </w:r>
+      <w:proofErr w:type="spellEnd"/>
       <w:r>
         <w:rPr>
           <w:rFonts w:ascii="Menlo" w:eastAsia="Times New Roman" w:hAnsi="Menlo" w:cs="Menlo"/>
@@ -5680,6 +5763,7 @@
         </w:rPr>
         <w:t xml:space="preserve"> </w:t>
       </w:r>
+      <w:proofErr w:type="spellStart"/>
       <w:r>
         <w:rPr>
           <w:rFonts w:ascii="Menlo" w:eastAsia="Times New Roman" w:hAnsi="Menlo" w:cs="Menlo"/>
@@ -5707,6 +5791,7 @@
         </w:rPr>
         <w:t>string</w:t>
       </w:r>
+      <w:proofErr w:type="spellEnd"/>
       <w:r>
         <w:rPr>
           <w:rFonts w:ascii="Menlo" w:eastAsia="Times New Roman" w:hAnsi="Menlo" w:cs="Menlo"/>
@@ -5791,6 +5876,7 @@
         </w:rPr>
         <w:t xml:space="preserve"> </w:t>
       </w:r>
+      <w:proofErr w:type="spellStart"/>
       <w:r>
         <w:rPr>
           <w:rFonts w:ascii="Menlo" w:eastAsia="Times New Roman" w:hAnsi="Menlo" w:cs="Menlo"/>
@@ -5818,6 +5904,7 @@
         </w:rPr>
         <w:t>string</w:t>
       </w:r>
+      <w:proofErr w:type="spellEnd"/>
       <w:r>
         <w:rPr>
           <w:rFonts w:ascii="Menlo" w:eastAsia="Times New Roman" w:hAnsi="Menlo" w:cs="Menlo"/>
@@ -5902,6 +5989,7 @@
         </w:rPr>
         <w:t xml:space="preserve"> </w:t>
       </w:r>
+      <w:proofErr w:type="spellStart"/>
       <w:r>
         <w:rPr>
           <w:rFonts w:ascii="Menlo" w:eastAsia="Times New Roman" w:hAnsi="Menlo" w:cs="Menlo"/>
@@ -5929,6 +6017,7 @@
         </w:rPr>
         <w:t>string</w:t>
       </w:r>
+      <w:proofErr w:type="spellEnd"/>
       <w:r>
         <w:rPr>
           <w:rFonts w:ascii="Menlo" w:eastAsia="Times New Roman" w:hAnsi="Menlo" w:cs="Menlo"/>
@@ -6013,6 +6102,7 @@
         </w:rPr>
         <w:t xml:space="preserve"> </w:t>
       </w:r>
+      <w:proofErr w:type="spellStart"/>
       <w:r>
         <w:rPr>
           <w:rFonts w:ascii="Menlo" w:eastAsia="Times New Roman" w:hAnsi="Menlo" w:cs="Menlo"/>
@@ -6040,6 +6130,7 @@
         </w:rPr>
         <w:t>string</w:t>
       </w:r>
+      <w:proofErr w:type="spellEnd"/>
       <w:r>
         <w:rPr>
           <w:rFonts w:ascii="Menlo" w:eastAsia="Times New Roman" w:hAnsi="Menlo" w:cs="Menlo"/>
@@ -6157,6 +6248,7 @@
         </w:rPr>
         <w:t xml:space="preserve"> </w:t>
       </w:r>
+      <w:proofErr w:type="spellStart"/>
       <w:r>
         <w:rPr>
           <w:rFonts w:ascii="Menlo" w:eastAsia="Times New Roman" w:hAnsi="Menlo" w:cs="Menlo"/>
@@ -6184,6 +6276,7 @@
         </w:rPr>
         <w:t>string</w:t>
       </w:r>
+      <w:proofErr w:type="spellEnd"/>
       <w:r>
         <w:rPr>
           <w:rFonts w:ascii="Menlo" w:eastAsia="Times New Roman" w:hAnsi="Menlo" w:cs="Menlo"/>
@@ -6401,6 +6494,897 @@
         <w:t>}</w:t>
       </w:r>
     </w:p>
+    <w:p/>
+    <w:p/>
+    <w:p/>
+    <w:p/>
+    <w:p/>
+    <w:p/>
+    <w:p/>
+    <w:p/>
+    <w:p/>
+    <w:p/>
+    <w:p/>
+    <w:p/>
+    <w:p/>
+    <w:p/>
+    <w:p/>
+    <w:p/>
+    <w:p/>
+    <w:p/>
+    <w:p/>
+    <w:p/>
+    <w:p/>
+    <w:p/>
+    <w:p>
+      <w:r>
+        <w:lastRenderedPageBreak/>
+        <w:t>J</w:t>
+      </w:r>
+      <w:r>
+        <w:t>q</w:t>
+      </w:r>
+      <w:r>
+        <w:t>uery setup</w:t>
+      </w:r>
+    </w:p>
+    <w:p/>
+    <w:p>
+      <w:pPr>
+        <w:shd w:val="clear" w:color="auto" w:fill="1E1E1E"/>
+        <w:spacing w:line="270" w:lineRule="atLeast"/>
+        <w:rPr>
+          <w:rFonts w:ascii="Menlo" w:eastAsia="Times New Roman" w:hAnsi="Menlo" w:cs="Menlo"/>
+          <w:color w:val="D4D4D4"/>
+          <w:sz w:val="18"/>
+          <w:szCs w:val="18"/>
+        </w:rPr>
+      </w:pPr>
+      <w:r>
+        <w:rPr>
+          <w:rFonts w:ascii="Menlo" w:eastAsia="Times New Roman" w:hAnsi="Menlo" w:cs="Menlo"/>
+          <w:color w:val="6A9955"/>
+          <w:sz w:val="18"/>
+          <w:szCs w:val="18"/>
+        </w:rPr>
+        <w:t xml:space="preserve">// </w:t>
+      </w:r>
+      <w:proofErr w:type="spellStart"/>
+      <w:r>
+        <w:rPr>
+          <w:rFonts w:ascii="Menlo" w:eastAsia="Times New Roman" w:hAnsi="Menlo" w:cs="Menlo"/>
+          <w:color w:val="6A9955"/>
+          <w:sz w:val="18"/>
+          <w:szCs w:val="18"/>
+        </w:rPr>
+        <w:t>jquery</w:t>
+      </w:r>
+      <w:proofErr w:type="spellEnd"/>
+      <w:r>
+        <w:rPr>
+          <w:rFonts w:ascii="Menlo" w:eastAsia="Times New Roman" w:hAnsi="Menlo" w:cs="Menlo"/>
+          <w:color w:val="6A9955"/>
+          <w:sz w:val="18"/>
+          <w:szCs w:val="18"/>
+        </w:rPr>
+        <w:t xml:space="preserve"> setup</w:t>
+      </w:r>
+    </w:p>
+    <w:p>
+      <w:pPr>
+        <w:shd w:val="clear" w:color="auto" w:fill="1E1E1E"/>
+        <w:spacing w:line="270" w:lineRule="atLeast"/>
+        <w:rPr>
+          <w:rFonts w:ascii="Menlo" w:eastAsia="Times New Roman" w:hAnsi="Menlo" w:cs="Menlo"/>
+          <w:color w:val="D4D4D4"/>
+          <w:sz w:val="18"/>
+          <w:szCs w:val="18"/>
+        </w:rPr>
+      </w:pPr>
+      <w:r>
+        <w:rPr>
+          <w:rFonts w:ascii="Menlo" w:eastAsia="Times New Roman" w:hAnsi="Menlo" w:cs="Menlo"/>
+          <w:color w:val="6A9955"/>
+          <w:sz w:val="18"/>
+          <w:szCs w:val="18"/>
+        </w:rPr>
+        <w:t>// import $ from '</w:t>
+      </w:r>
+      <w:proofErr w:type="spellStart"/>
+      <w:r>
+        <w:rPr>
+          <w:rFonts w:ascii="Menlo" w:eastAsia="Times New Roman" w:hAnsi="Menlo" w:cs="Menlo"/>
+          <w:color w:val="6A9955"/>
+          <w:sz w:val="18"/>
+          <w:szCs w:val="18"/>
+        </w:rPr>
+        <w:t>jquery</w:t>
+      </w:r>
+      <w:proofErr w:type="spellEnd"/>
+      <w:r>
+        <w:rPr>
+          <w:rFonts w:ascii="Menlo" w:eastAsia="Times New Roman" w:hAnsi="Menlo" w:cs="Menlo"/>
+          <w:color w:val="6A9955"/>
+          <w:sz w:val="18"/>
+          <w:szCs w:val="18"/>
+        </w:rPr>
+        <w:t>';</w:t>
+      </w:r>
+    </w:p>
+    <w:p>
+      <w:pPr>
+        <w:shd w:val="clear" w:color="auto" w:fill="1E1E1E"/>
+        <w:spacing w:line="270" w:lineRule="atLeast"/>
+        <w:rPr>
+          <w:rFonts w:ascii="Menlo" w:eastAsia="Times New Roman" w:hAnsi="Menlo" w:cs="Menlo"/>
+          <w:color w:val="D4D4D4"/>
+          <w:sz w:val="18"/>
+          <w:szCs w:val="18"/>
+        </w:rPr>
+      </w:pPr>
+      <w:r>
+        <w:rPr>
+          <w:rFonts w:ascii="Menlo" w:eastAsia="Times New Roman" w:hAnsi="Menlo" w:cs="Menlo"/>
+          <w:color w:val="6A9955"/>
+          <w:sz w:val="18"/>
+          <w:szCs w:val="18"/>
+        </w:rPr>
+        <w:t xml:space="preserve">// import React, { </w:t>
+      </w:r>
+      <w:proofErr w:type="spellStart"/>
+      <w:r>
+        <w:rPr>
+          <w:rFonts w:ascii="Menlo" w:eastAsia="Times New Roman" w:hAnsi="Menlo" w:cs="Menlo"/>
+          <w:color w:val="6A9955"/>
+          <w:sz w:val="18"/>
+          <w:szCs w:val="18"/>
+        </w:rPr>
+        <w:t>createRef</w:t>
+      </w:r>
+      <w:proofErr w:type="spellEnd"/>
+      <w:r>
+        <w:rPr>
+          <w:rFonts w:ascii="Menlo" w:eastAsia="Times New Roman" w:hAnsi="Menlo" w:cs="Menlo"/>
+          <w:color w:val="6A9955"/>
+          <w:sz w:val="18"/>
+          <w:szCs w:val="18"/>
+        </w:rPr>
+        <w:t>, Component } from 'react';</w:t>
+      </w:r>
+    </w:p>
+    <w:p>
+      <w:pPr>
+        <w:shd w:val="clear" w:color="auto" w:fill="1E1E1E"/>
+        <w:spacing w:line="270" w:lineRule="atLeast"/>
+        <w:rPr>
+          <w:rFonts w:ascii="Menlo" w:eastAsia="Times New Roman" w:hAnsi="Menlo" w:cs="Menlo"/>
+          <w:color w:val="D4D4D4"/>
+          <w:sz w:val="18"/>
+          <w:szCs w:val="18"/>
+        </w:rPr>
+      </w:pPr>
+      <w:r>
+        <w:rPr>
+          <w:rFonts w:ascii="Menlo" w:eastAsia="Times New Roman" w:hAnsi="Menlo" w:cs="Menlo"/>
+          <w:color w:val="6A9955"/>
+          <w:sz w:val="18"/>
+          <w:szCs w:val="18"/>
+        </w:rPr>
+        <w:t xml:space="preserve">// import </w:t>
+      </w:r>
+      <w:proofErr w:type="spellStart"/>
+      <w:r>
+        <w:rPr>
+          <w:rFonts w:ascii="Menlo" w:eastAsia="Times New Roman" w:hAnsi="Menlo" w:cs="Menlo"/>
+          <w:color w:val="6A9955"/>
+          <w:sz w:val="18"/>
+          <w:szCs w:val="18"/>
+        </w:rPr>
+        <w:t>ReactDOM</w:t>
+      </w:r>
+      <w:proofErr w:type="spellEnd"/>
+      <w:r>
+        <w:rPr>
+          <w:rFonts w:ascii="Menlo" w:eastAsia="Times New Roman" w:hAnsi="Menlo" w:cs="Menlo"/>
+          <w:color w:val="6A9955"/>
+          <w:sz w:val="18"/>
+          <w:szCs w:val="18"/>
+        </w:rPr>
+        <w:t xml:space="preserve"> from 'react-router-</w:t>
+      </w:r>
+      <w:proofErr w:type="spellStart"/>
+      <w:r>
+        <w:rPr>
+          <w:rFonts w:ascii="Menlo" w:eastAsia="Times New Roman" w:hAnsi="Menlo" w:cs="Menlo"/>
+          <w:color w:val="6A9955"/>
+          <w:sz w:val="18"/>
+          <w:szCs w:val="18"/>
+        </w:rPr>
+        <w:t>dom</w:t>
+      </w:r>
+      <w:proofErr w:type="spellEnd"/>
+      <w:r>
+        <w:rPr>
+          <w:rFonts w:ascii="Menlo" w:eastAsia="Times New Roman" w:hAnsi="Menlo" w:cs="Menlo"/>
+          <w:color w:val="6A9955"/>
+          <w:sz w:val="18"/>
+          <w:szCs w:val="18"/>
+        </w:rPr>
+        <w:t>';</w:t>
+      </w:r>
+    </w:p>
+    <w:p>
+      <w:pPr>
+        <w:shd w:val="clear" w:color="auto" w:fill="1E1E1E"/>
+        <w:spacing w:line="270" w:lineRule="atLeast"/>
+        <w:rPr>
+          <w:rFonts w:ascii="Menlo" w:eastAsia="Times New Roman" w:hAnsi="Menlo" w:cs="Menlo"/>
+          <w:color w:val="D4D4D4"/>
+          <w:sz w:val="18"/>
+          <w:szCs w:val="18"/>
+        </w:rPr>
+      </w:pPr>
+    </w:p>
+    <w:p>
+      <w:pPr>
+        <w:shd w:val="clear" w:color="auto" w:fill="1E1E1E"/>
+        <w:spacing w:line="270" w:lineRule="atLeast"/>
+        <w:rPr>
+          <w:rFonts w:ascii="Menlo" w:eastAsia="Times New Roman" w:hAnsi="Menlo" w:cs="Menlo"/>
+          <w:color w:val="D4D4D4"/>
+          <w:sz w:val="18"/>
+          <w:szCs w:val="18"/>
+        </w:rPr>
+      </w:pPr>
+      <w:r>
+        <w:rPr>
+          <w:rFonts w:ascii="Menlo" w:eastAsia="Times New Roman" w:hAnsi="Menlo" w:cs="Menlo"/>
+          <w:color w:val="6A9955"/>
+          <w:sz w:val="18"/>
+          <w:szCs w:val="18"/>
+        </w:rPr>
+        <w:t xml:space="preserve">// </w:t>
+      </w:r>
+      <w:proofErr w:type="spellStart"/>
+      <w:r>
+        <w:rPr>
+          <w:rFonts w:ascii="Menlo" w:eastAsia="Times New Roman" w:hAnsi="Menlo" w:cs="Menlo"/>
+          <w:color w:val="6A9955"/>
+          <w:sz w:val="18"/>
+          <w:szCs w:val="18"/>
+        </w:rPr>
+        <w:t>window.jQuery</w:t>
+      </w:r>
+      <w:proofErr w:type="spellEnd"/>
+      <w:r>
+        <w:rPr>
+          <w:rFonts w:ascii="Menlo" w:eastAsia="Times New Roman" w:hAnsi="Menlo" w:cs="Menlo"/>
+          <w:color w:val="6A9955"/>
+          <w:sz w:val="18"/>
+          <w:szCs w:val="18"/>
+        </w:rPr>
+        <w:t xml:space="preserve"> = $;</w:t>
+      </w:r>
+    </w:p>
+    <w:p>
+      <w:pPr>
+        <w:shd w:val="clear" w:color="auto" w:fill="1E1E1E"/>
+        <w:spacing w:line="270" w:lineRule="atLeast"/>
+        <w:rPr>
+          <w:rFonts w:ascii="Menlo" w:eastAsia="Times New Roman" w:hAnsi="Menlo" w:cs="Menlo"/>
+          <w:color w:val="D4D4D4"/>
+          <w:sz w:val="18"/>
+          <w:szCs w:val="18"/>
+        </w:rPr>
+      </w:pPr>
+      <w:r>
+        <w:rPr>
+          <w:rFonts w:ascii="Menlo" w:eastAsia="Times New Roman" w:hAnsi="Menlo" w:cs="Menlo"/>
+          <w:color w:val="6A9955"/>
+          <w:sz w:val="18"/>
+          <w:szCs w:val="18"/>
+        </w:rPr>
+        <w:t>// window.$ = $;</w:t>
+      </w:r>
+    </w:p>
+    <w:p>
+      <w:pPr>
+        <w:shd w:val="clear" w:color="auto" w:fill="1E1E1E"/>
+        <w:spacing w:line="270" w:lineRule="atLeast"/>
+        <w:rPr>
+          <w:rFonts w:ascii="Menlo" w:eastAsia="Times New Roman" w:hAnsi="Menlo" w:cs="Menlo"/>
+          <w:color w:val="D4D4D4"/>
+          <w:sz w:val="18"/>
+          <w:szCs w:val="18"/>
+        </w:rPr>
+      </w:pPr>
+    </w:p>
+    <w:p>
+      <w:pPr>
+        <w:shd w:val="clear" w:color="auto" w:fill="1E1E1E"/>
+        <w:spacing w:line="270" w:lineRule="atLeast"/>
+        <w:rPr>
+          <w:rFonts w:ascii="Menlo" w:eastAsia="Times New Roman" w:hAnsi="Menlo" w:cs="Menlo"/>
+          <w:color w:val="D4D4D4"/>
+          <w:sz w:val="18"/>
+          <w:szCs w:val="18"/>
+        </w:rPr>
+      </w:pPr>
+      <w:r>
+        <w:rPr>
+          <w:rFonts w:ascii="Menlo" w:eastAsia="Times New Roman" w:hAnsi="Menlo" w:cs="Menlo"/>
+          <w:color w:val="6A9955"/>
+          <w:sz w:val="18"/>
+          <w:szCs w:val="18"/>
+        </w:rPr>
+        <w:t>// require('</w:t>
+      </w:r>
+      <w:proofErr w:type="spellStart"/>
+      <w:r>
+        <w:rPr>
+          <w:rFonts w:ascii="Menlo" w:eastAsia="Times New Roman" w:hAnsi="Menlo" w:cs="Menlo"/>
+          <w:color w:val="6A9955"/>
+          <w:sz w:val="18"/>
+          <w:szCs w:val="18"/>
+        </w:rPr>
+        <w:t>jquery</w:t>
+      </w:r>
+      <w:proofErr w:type="spellEnd"/>
+      <w:r>
+        <w:rPr>
+          <w:rFonts w:ascii="Menlo" w:eastAsia="Times New Roman" w:hAnsi="Menlo" w:cs="Menlo"/>
+          <w:color w:val="6A9955"/>
+          <w:sz w:val="18"/>
+          <w:szCs w:val="18"/>
+        </w:rPr>
+        <w:t>-</w:t>
+      </w:r>
+      <w:proofErr w:type="spellStart"/>
+      <w:r>
+        <w:rPr>
+          <w:rFonts w:ascii="Menlo" w:eastAsia="Times New Roman" w:hAnsi="Menlo" w:cs="Menlo"/>
+          <w:color w:val="6A9955"/>
+          <w:sz w:val="18"/>
+          <w:szCs w:val="18"/>
+        </w:rPr>
+        <w:t>ui</w:t>
+      </w:r>
+      <w:proofErr w:type="spellEnd"/>
+      <w:r>
+        <w:rPr>
+          <w:rFonts w:ascii="Menlo" w:eastAsia="Times New Roman" w:hAnsi="Menlo" w:cs="Menlo"/>
+          <w:color w:val="6A9955"/>
+          <w:sz w:val="18"/>
+          <w:szCs w:val="18"/>
+        </w:rPr>
+        <w:t>-sortable');</w:t>
+      </w:r>
+    </w:p>
+    <w:p>
+      <w:pPr>
+        <w:shd w:val="clear" w:color="auto" w:fill="1E1E1E"/>
+        <w:spacing w:line="270" w:lineRule="atLeast"/>
+        <w:rPr>
+          <w:rFonts w:ascii="Menlo" w:eastAsia="Times New Roman" w:hAnsi="Menlo" w:cs="Menlo"/>
+          <w:color w:val="D4D4D4"/>
+          <w:sz w:val="18"/>
+          <w:szCs w:val="18"/>
+        </w:rPr>
+      </w:pPr>
+      <w:r>
+        <w:rPr>
+          <w:rFonts w:ascii="Menlo" w:eastAsia="Times New Roman" w:hAnsi="Menlo" w:cs="Menlo"/>
+          <w:color w:val="6A9955"/>
+          <w:sz w:val="18"/>
+          <w:szCs w:val="18"/>
+        </w:rPr>
+        <w:t>// require('</w:t>
+      </w:r>
+      <w:proofErr w:type="spellStart"/>
+      <w:r>
+        <w:rPr>
+          <w:rFonts w:ascii="Menlo" w:eastAsia="Times New Roman" w:hAnsi="Menlo" w:cs="Menlo"/>
+          <w:color w:val="6A9955"/>
+          <w:sz w:val="18"/>
+          <w:szCs w:val="18"/>
+        </w:rPr>
+        <w:t>formBuilder</w:t>
+      </w:r>
+      <w:proofErr w:type="spellEnd"/>
+      <w:r>
+        <w:rPr>
+          <w:rFonts w:ascii="Menlo" w:eastAsia="Times New Roman" w:hAnsi="Menlo" w:cs="Menlo"/>
+          <w:color w:val="6A9955"/>
+          <w:sz w:val="18"/>
+          <w:szCs w:val="18"/>
+        </w:rPr>
+        <w:t>');</w:t>
+      </w:r>
+    </w:p>
+    <w:p>
+      <w:pPr>
+        <w:shd w:val="clear" w:color="auto" w:fill="1E1E1E"/>
+        <w:spacing w:line="270" w:lineRule="atLeast"/>
+        <w:rPr>
+          <w:rFonts w:ascii="Menlo" w:eastAsia="Times New Roman" w:hAnsi="Menlo" w:cs="Menlo"/>
+          <w:color w:val="D4D4D4"/>
+          <w:sz w:val="18"/>
+          <w:szCs w:val="18"/>
+        </w:rPr>
+      </w:pPr>
+    </w:p>
+    <w:p>
+      <w:pPr>
+        <w:shd w:val="clear" w:color="auto" w:fill="1E1E1E"/>
+        <w:spacing w:line="270" w:lineRule="atLeast"/>
+        <w:rPr>
+          <w:rFonts w:ascii="Menlo" w:eastAsia="Times New Roman" w:hAnsi="Menlo" w:cs="Menlo"/>
+          <w:color w:val="D4D4D4"/>
+          <w:sz w:val="18"/>
+          <w:szCs w:val="18"/>
+        </w:rPr>
+      </w:pPr>
+      <w:r>
+        <w:rPr>
+          <w:rFonts w:ascii="Menlo" w:eastAsia="Times New Roman" w:hAnsi="Menlo" w:cs="Menlo"/>
+          <w:color w:val="6A9955"/>
+          <w:sz w:val="18"/>
+          <w:szCs w:val="18"/>
+        </w:rPr>
+        <w:t xml:space="preserve">// </w:t>
+      </w:r>
+      <w:proofErr w:type="spellStart"/>
+      <w:r>
+        <w:rPr>
+          <w:rFonts w:ascii="Menlo" w:eastAsia="Times New Roman" w:hAnsi="Menlo" w:cs="Menlo"/>
+          <w:color w:val="6A9955"/>
+          <w:sz w:val="18"/>
+          <w:szCs w:val="18"/>
+        </w:rPr>
+        <w:t>jquery</w:t>
+      </w:r>
+      <w:proofErr w:type="spellEnd"/>
+      <w:r>
+        <w:rPr>
+          <w:rFonts w:ascii="Menlo" w:eastAsia="Times New Roman" w:hAnsi="Menlo" w:cs="Menlo"/>
+          <w:color w:val="6A9955"/>
+          <w:sz w:val="18"/>
+          <w:szCs w:val="18"/>
+        </w:rPr>
+        <w:t xml:space="preserve"> </w:t>
+      </w:r>
+      <w:proofErr w:type="spellStart"/>
+      <w:r>
+        <w:rPr>
+          <w:rFonts w:ascii="Menlo" w:eastAsia="Times New Roman" w:hAnsi="Menlo" w:cs="Menlo"/>
+          <w:color w:val="6A9955"/>
+          <w:sz w:val="18"/>
+          <w:szCs w:val="18"/>
+        </w:rPr>
+        <w:t>FormBuilder</w:t>
+      </w:r>
+      <w:proofErr w:type="spellEnd"/>
+    </w:p>
+    <w:p>
+      <w:pPr>
+        <w:shd w:val="clear" w:color="auto" w:fill="1E1E1E"/>
+        <w:spacing w:line="270" w:lineRule="atLeast"/>
+        <w:rPr>
+          <w:rFonts w:ascii="Menlo" w:eastAsia="Times New Roman" w:hAnsi="Menlo" w:cs="Menlo"/>
+          <w:color w:val="D4D4D4"/>
+          <w:sz w:val="18"/>
+          <w:szCs w:val="18"/>
+        </w:rPr>
+      </w:pPr>
+      <w:r>
+        <w:rPr>
+          <w:rFonts w:ascii="Menlo" w:eastAsia="Times New Roman" w:hAnsi="Menlo" w:cs="Menlo"/>
+          <w:color w:val="6A9955"/>
+          <w:sz w:val="18"/>
+          <w:szCs w:val="18"/>
+        </w:rPr>
+        <w:t xml:space="preserve">// class </w:t>
+      </w:r>
+      <w:proofErr w:type="spellStart"/>
+      <w:r>
+        <w:rPr>
+          <w:rFonts w:ascii="Menlo" w:eastAsia="Times New Roman" w:hAnsi="Menlo" w:cs="Menlo"/>
+          <w:color w:val="6A9955"/>
+          <w:sz w:val="18"/>
+          <w:szCs w:val="18"/>
+        </w:rPr>
+        <w:t>CustomForm</w:t>
+      </w:r>
+      <w:proofErr w:type="spellEnd"/>
+      <w:r>
+        <w:rPr>
+          <w:rFonts w:ascii="Menlo" w:eastAsia="Times New Roman" w:hAnsi="Menlo" w:cs="Menlo"/>
+          <w:color w:val="6A9955"/>
+          <w:sz w:val="18"/>
+          <w:szCs w:val="18"/>
+        </w:rPr>
+        <w:t xml:space="preserve"> extends Component {</w:t>
+      </w:r>
+    </w:p>
+    <w:p>
+      <w:pPr>
+        <w:shd w:val="clear" w:color="auto" w:fill="1E1E1E"/>
+        <w:spacing w:line="270" w:lineRule="atLeast"/>
+        <w:rPr>
+          <w:rFonts w:ascii="Menlo" w:eastAsia="Times New Roman" w:hAnsi="Menlo" w:cs="Menlo"/>
+          <w:color w:val="D4D4D4"/>
+          <w:sz w:val="18"/>
+          <w:szCs w:val="18"/>
+        </w:rPr>
+      </w:pPr>
+      <w:r>
+        <w:rPr>
+          <w:rFonts w:ascii="Menlo" w:eastAsia="Times New Roman" w:hAnsi="Menlo" w:cs="Menlo"/>
+          <w:color w:val="6A9955"/>
+          <w:sz w:val="18"/>
+          <w:szCs w:val="18"/>
+        </w:rPr>
+        <w:t xml:space="preserve">//  fb = </w:t>
+      </w:r>
+      <w:proofErr w:type="spellStart"/>
+      <w:r>
+        <w:rPr>
+          <w:rFonts w:ascii="Menlo" w:eastAsia="Times New Roman" w:hAnsi="Menlo" w:cs="Menlo"/>
+          <w:color w:val="6A9955"/>
+          <w:sz w:val="18"/>
+          <w:szCs w:val="18"/>
+        </w:rPr>
+        <w:t>createRef</w:t>
+      </w:r>
+      <w:proofErr w:type="spellEnd"/>
+      <w:r>
+        <w:rPr>
+          <w:rFonts w:ascii="Menlo" w:eastAsia="Times New Roman" w:hAnsi="Menlo" w:cs="Menlo"/>
+          <w:color w:val="6A9955"/>
+          <w:sz w:val="18"/>
+          <w:szCs w:val="18"/>
+        </w:rPr>
+        <w:t>();</w:t>
+      </w:r>
+    </w:p>
+    <w:p>
+      <w:pPr>
+        <w:shd w:val="clear" w:color="auto" w:fill="1E1E1E"/>
+        <w:spacing w:line="270" w:lineRule="atLeast"/>
+        <w:rPr>
+          <w:rFonts w:ascii="Menlo" w:eastAsia="Times New Roman" w:hAnsi="Menlo" w:cs="Menlo"/>
+          <w:color w:val="D4D4D4"/>
+          <w:sz w:val="18"/>
+          <w:szCs w:val="18"/>
+        </w:rPr>
+      </w:pPr>
+      <w:r>
+        <w:rPr>
+          <w:rFonts w:ascii="Menlo" w:eastAsia="Times New Roman" w:hAnsi="Menlo" w:cs="Menlo"/>
+          <w:color w:val="6A9955"/>
+          <w:sz w:val="18"/>
+          <w:szCs w:val="18"/>
+        </w:rPr>
+        <w:t xml:space="preserve">//  </w:t>
+      </w:r>
+      <w:proofErr w:type="spellStart"/>
+      <w:r>
+        <w:rPr>
+          <w:rFonts w:ascii="Menlo" w:eastAsia="Times New Roman" w:hAnsi="Menlo" w:cs="Menlo"/>
+          <w:color w:val="6A9955"/>
+          <w:sz w:val="18"/>
+          <w:szCs w:val="18"/>
+        </w:rPr>
+        <w:t>componentDidMount</w:t>
+      </w:r>
+      <w:proofErr w:type="spellEnd"/>
+      <w:r>
+        <w:rPr>
+          <w:rFonts w:ascii="Menlo" w:eastAsia="Times New Roman" w:hAnsi="Menlo" w:cs="Menlo"/>
+          <w:color w:val="6A9955"/>
+          <w:sz w:val="18"/>
+          <w:szCs w:val="18"/>
+        </w:rPr>
+        <w:t>() {</w:t>
+      </w:r>
+    </w:p>
+    <w:p>
+      <w:pPr>
+        <w:shd w:val="clear" w:color="auto" w:fill="1E1E1E"/>
+        <w:spacing w:line="270" w:lineRule="atLeast"/>
+        <w:rPr>
+          <w:rFonts w:ascii="Menlo" w:eastAsia="Times New Roman" w:hAnsi="Menlo" w:cs="Menlo"/>
+          <w:color w:val="D4D4D4"/>
+          <w:sz w:val="18"/>
+          <w:szCs w:val="18"/>
+        </w:rPr>
+      </w:pPr>
+      <w:r>
+        <w:rPr>
+          <w:rFonts w:ascii="Menlo" w:eastAsia="Times New Roman" w:hAnsi="Menlo" w:cs="Menlo"/>
+          <w:color w:val="6A9955"/>
+          <w:sz w:val="18"/>
+          <w:szCs w:val="18"/>
+        </w:rPr>
+        <w:t>//      $(</w:t>
+      </w:r>
+      <w:proofErr w:type="spellStart"/>
+      <w:r>
+        <w:rPr>
+          <w:rFonts w:ascii="Menlo" w:eastAsia="Times New Roman" w:hAnsi="Menlo" w:cs="Menlo"/>
+          <w:color w:val="6A9955"/>
+          <w:sz w:val="18"/>
+          <w:szCs w:val="18"/>
+        </w:rPr>
+        <w:t>this.fb.current</w:t>
+      </w:r>
+      <w:proofErr w:type="spellEnd"/>
+      <w:r>
+        <w:rPr>
+          <w:rFonts w:ascii="Menlo" w:eastAsia="Times New Roman" w:hAnsi="Menlo" w:cs="Menlo"/>
+          <w:color w:val="6A9955"/>
+          <w:sz w:val="18"/>
+          <w:szCs w:val="18"/>
+        </w:rPr>
+        <w:t>).</w:t>
+      </w:r>
+      <w:proofErr w:type="spellStart"/>
+      <w:r>
+        <w:rPr>
+          <w:rFonts w:ascii="Menlo" w:eastAsia="Times New Roman" w:hAnsi="Menlo" w:cs="Menlo"/>
+          <w:color w:val="6A9955"/>
+          <w:sz w:val="18"/>
+          <w:szCs w:val="18"/>
+        </w:rPr>
+        <w:t>formBuilder</w:t>
+      </w:r>
+      <w:proofErr w:type="spellEnd"/>
+      <w:r>
+        <w:rPr>
+          <w:rFonts w:ascii="Menlo" w:eastAsia="Times New Roman" w:hAnsi="Menlo" w:cs="Menlo"/>
+          <w:color w:val="6A9955"/>
+          <w:sz w:val="18"/>
+          <w:szCs w:val="18"/>
+        </w:rPr>
+        <w:t>();</w:t>
+      </w:r>
+    </w:p>
+    <w:p>
+      <w:pPr>
+        <w:shd w:val="clear" w:color="auto" w:fill="1E1E1E"/>
+        <w:spacing w:line="270" w:lineRule="atLeast"/>
+        <w:rPr>
+          <w:rFonts w:ascii="Menlo" w:eastAsia="Times New Roman" w:hAnsi="Menlo" w:cs="Menlo"/>
+          <w:color w:val="D4D4D4"/>
+          <w:sz w:val="18"/>
+          <w:szCs w:val="18"/>
+        </w:rPr>
+      </w:pPr>
+      <w:r>
+        <w:rPr>
+          <w:rFonts w:ascii="Menlo" w:eastAsia="Times New Roman" w:hAnsi="Menlo" w:cs="Menlo"/>
+          <w:color w:val="6A9955"/>
+          <w:sz w:val="18"/>
+          <w:szCs w:val="18"/>
+        </w:rPr>
+        <w:t>//  }</w:t>
+      </w:r>
+    </w:p>
+    <w:p>
+      <w:pPr>
+        <w:shd w:val="clear" w:color="auto" w:fill="1E1E1E"/>
+        <w:spacing w:line="270" w:lineRule="atLeast"/>
+        <w:rPr>
+          <w:rFonts w:ascii="Menlo" w:eastAsia="Times New Roman" w:hAnsi="Menlo" w:cs="Menlo"/>
+          <w:color w:val="D4D4D4"/>
+          <w:sz w:val="18"/>
+          <w:szCs w:val="18"/>
+        </w:rPr>
+      </w:pPr>
+    </w:p>
+    <w:p>
+      <w:pPr>
+        <w:shd w:val="clear" w:color="auto" w:fill="1E1E1E"/>
+        <w:spacing w:line="270" w:lineRule="atLeast"/>
+        <w:rPr>
+          <w:rFonts w:ascii="Menlo" w:eastAsia="Times New Roman" w:hAnsi="Menlo" w:cs="Menlo"/>
+          <w:color w:val="D4D4D4"/>
+          <w:sz w:val="18"/>
+          <w:szCs w:val="18"/>
+        </w:rPr>
+      </w:pPr>
+      <w:r>
+        <w:rPr>
+          <w:rFonts w:ascii="Menlo" w:eastAsia="Times New Roman" w:hAnsi="Menlo" w:cs="Menlo"/>
+          <w:color w:val="6A9955"/>
+          <w:sz w:val="18"/>
+          <w:szCs w:val="18"/>
+        </w:rPr>
+        <w:t>//  render() {</w:t>
+      </w:r>
+    </w:p>
+    <w:p>
+      <w:pPr>
+        <w:shd w:val="clear" w:color="auto" w:fill="1E1E1E"/>
+        <w:spacing w:line="270" w:lineRule="atLeast"/>
+        <w:rPr>
+          <w:rFonts w:ascii="Menlo" w:eastAsia="Times New Roman" w:hAnsi="Menlo" w:cs="Menlo"/>
+          <w:color w:val="D4D4D4"/>
+          <w:sz w:val="18"/>
+          <w:szCs w:val="18"/>
+        </w:rPr>
+      </w:pPr>
+      <w:r>
+        <w:rPr>
+          <w:rFonts w:ascii="Menlo" w:eastAsia="Times New Roman" w:hAnsi="Menlo" w:cs="Menlo"/>
+          <w:color w:val="6A9955"/>
+          <w:sz w:val="18"/>
+          <w:szCs w:val="18"/>
+        </w:rPr>
+        <w:t>//      return &lt;div id="fb-editor" ref={</w:t>
+      </w:r>
+      <w:proofErr w:type="spellStart"/>
+      <w:r>
+        <w:rPr>
+          <w:rFonts w:ascii="Menlo" w:eastAsia="Times New Roman" w:hAnsi="Menlo" w:cs="Menlo"/>
+          <w:color w:val="6A9955"/>
+          <w:sz w:val="18"/>
+          <w:szCs w:val="18"/>
+        </w:rPr>
+        <w:t>this.fb</w:t>
+      </w:r>
+      <w:proofErr w:type="spellEnd"/>
+      <w:r>
+        <w:rPr>
+          <w:rFonts w:ascii="Menlo" w:eastAsia="Times New Roman" w:hAnsi="Menlo" w:cs="Menlo"/>
+          <w:color w:val="6A9955"/>
+          <w:sz w:val="18"/>
+          <w:szCs w:val="18"/>
+        </w:rPr>
+        <w:t>} /&gt;;</w:t>
+      </w:r>
+    </w:p>
+    <w:p>
+      <w:pPr>
+        <w:shd w:val="clear" w:color="auto" w:fill="1E1E1E"/>
+        <w:spacing w:line="270" w:lineRule="atLeast"/>
+        <w:rPr>
+          <w:rFonts w:ascii="Menlo" w:eastAsia="Times New Roman" w:hAnsi="Menlo" w:cs="Menlo"/>
+          <w:color w:val="D4D4D4"/>
+          <w:sz w:val="18"/>
+          <w:szCs w:val="18"/>
+        </w:rPr>
+      </w:pPr>
+      <w:r>
+        <w:rPr>
+          <w:rFonts w:ascii="Menlo" w:eastAsia="Times New Roman" w:hAnsi="Menlo" w:cs="Menlo"/>
+          <w:color w:val="6A9955"/>
+          <w:sz w:val="18"/>
+          <w:szCs w:val="18"/>
+        </w:rPr>
+        <w:t>//  }</w:t>
+      </w:r>
+    </w:p>
+    <w:p>
+      <w:pPr>
+        <w:shd w:val="clear" w:color="auto" w:fill="1E1E1E"/>
+        <w:spacing w:line="270" w:lineRule="atLeast"/>
+        <w:rPr>
+          <w:rFonts w:ascii="Menlo" w:eastAsia="Times New Roman" w:hAnsi="Menlo" w:cs="Menlo"/>
+          <w:color w:val="D4D4D4"/>
+          <w:sz w:val="18"/>
+          <w:szCs w:val="18"/>
+        </w:rPr>
+      </w:pPr>
+      <w:r>
+        <w:rPr>
+          <w:rFonts w:ascii="Menlo" w:eastAsia="Times New Roman" w:hAnsi="Menlo" w:cs="Menlo"/>
+          <w:color w:val="6A9955"/>
+          <w:sz w:val="18"/>
+          <w:szCs w:val="18"/>
+        </w:rPr>
+        <w:t>// }</w:t>
+      </w:r>
+    </w:p>
+    <w:p>
+      <w:pPr>
+        <w:shd w:val="clear" w:color="auto" w:fill="1E1E1E"/>
+        <w:spacing w:line="270" w:lineRule="atLeast"/>
+        <w:rPr>
+          <w:rFonts w:ascii="Menlo" w:eastAsia="Times New Roman" w:hAnsi="Menlo" w:cs="Menlo"/>
+          <w:color w:val="D4D4D4"/>
+          <w:sz w:val="18"/>
+          <w:szCs w:val="18"/>
+        </w:rPr>
+      </w:pPr>
+      <w:r>
+        <w:rPr>
+          <w:rFonts w:ascii="Menlo" w:eastAsia="Times New Roman" w:hAnsi="Menlo" w:cs="Menlo"/>
+          <w:color w:val="6A9955"/>
+          <w:sz w:val="18"/>
+          <w:szCs w:val="18"/>
+        </w:rPr>
+        <w:t xml:space="preserve">// export default </w:t>
+      </w:r>
+      <w:proofErr w:type="spellStart"/>
+      <w:r>
+        <w:rPr>
+          <w:rFonts w:ascii="Menlo" w:eastAsia="Times New Roman" w:hAnsi="Menlo" w:cs="Menlo"/>
+          <w:color w:val="6A9955"/>
+          <w:sz w:val="18"/>
+          <w:szCs w:val="18"/>
+        </w:rPr>
+        <w:t>CustomForm</w:t>
+      </w:r>
+      <w:proofErr w:type="spellEnd"/>
+      <w:r>
+        <w:rPr>
+          <w:rFonts w:ascii="Menlo" w:eastAsia="Times New Roman" w:hAnsi="Menlo" w:cs="Menlo"/>
+          <w:color w:val="6A9955"/>
+          <w:sz w:val="18"/>
+          <w:szCs w:val="18"/>
+        </w:rPr>
+        <w:t>;</w:t>
+      </w:r>
+    </w:p>
+    <w:p>
+      <w:pPr>
+        <w:shd w:val="clear" w:color="auto" w:fill="1E1E1E"/>
+        <w:spacing w:line="270" w:lineRule="atLeast"/>
+        <w:rPr>
+          <w:rFonts w:ascii="Menlo" w:eastAsia="Times New Roman" w:hAnsi="Menlo" w:cs="Menlo"/>
+          <w:color w:val="D4D4D4"/>
+          <w:sz w:val="18"/>
+          <w:szCs w:val="18"/>
+        </w:rPr>
+      </w:pPr>
+    </w:p>
+    <w:p/>
+    <w:p/>
+    <w:p/>
+    <w:p>
+      <w:r>
+        <w:lastRenderedPageBreak/>
+        <w:drawing>
+          <wp:inline distT="0" distB="0" distL="0" distR="0" wp14:anchorId="0BEA7E62" wp14:editId="1D333798">
+            <wp:extent cx="5243195" cy="8229600"/>
+            <wp:effectExtent l="0" t="0" r="1905" b="0"/>
+            <wp:docPr id="6" name="Picture 6" descr="A screenshot of a cell phone&#10;&#10;Description automatically generated"/>
+            <wp:cNvGraphicFramePr>
+              <a:graphicFrameLocks xmlns:a="http://schemas.openxmlformats.org/drawingml/2006/main" noChangeAspect="1"/>
+            </wp:cNvGraphicFramePr>
+            <a:graphic xmlns:a="http://schemas.openxmlformats.org/drawingml/2006/main">
+              <a:graphicData uri="http://schemas.openxmlformats.org/drawingml/2006/picture">
+                <pic:pic xmlns:pic="http://schemas.openxmlformats.org/drawingml/2006/picture">
+                  <pic:nvPicPr>
+                    <pic:cNvPr id="6" name="Picture 6" descr="A screenshot of a cell phone&#10;&#10;Description automatically generated"/>
+                    <pic:cNvPicPr/>
+                  </pic:nvPicPr>
+                  <pic:blipFill>
+                    <a:blip r:embed="rId10"/>
+                    <a:stretch>
+                      <a:fillRect/>
+                    </a:stretch>
+                  </pic:blipFill>
+                  <pic:spPr>
+                    <a:xfrm>
+                      <a:off x="0" y="0"/>
+                      <a:ext cx="5243195" cy="8229600"/>
+                    </a:xfrm>
+                    <a:prstGeom prst="rect">
+                      <a:avLst/>
+                    </a:prstGeom>
+                  </pic:spPr>
+                </pic:pic>
+              </a:graphicData>
+            </a:graphic>
+          </wp:inline>
+        </w:drawing>
+      </w:r>
+    </w:p>
+    <w:p/>
+    <w:p/>
+    <w:p/>
     <w:p/>
     <w:sectPr>
       <w:pgSz w:w="12240" w:h="15840"/>

</xml_diff>